<commit_message>
New Files was Added.
</commit_message>
<xml_diff>
--- a/Final Report/Project_Final_Report.docx
+++ b/Final Report/Project_Final_Report.docx
@@ -948,48 +948,18 @@
           <w:rFonts w:hint="eastAsia"/>
           <w:lang w:val="tr-TR"/>
         </w:rPr>
-        <w:t>health information into the system. Arranges  the appointment system for health check.</w:t>
+        <w:t>health information into the system. Arranges  the appointment system for health check</w:t>
+      </w:r>
+      <w:r>
+        <w:rPr>
+          <w:lang w:val="tr-TR"/>
+        </w:rPr>
+        <w:t>.</w:t>
       </w:r>
     </w:p>
     <w:p>
       <w:pPr>
-        <w:pStyle w:val="ListParagraph"/>
-        <w:rPr>
-          <w:lang w:val="tr-TR"/>
-        </w:rPr>
-      </w:pPr>
-    </w:p>
-    <w:p>
-      <w:pPr>
-        <w:pStyle w:val="ListParagraph"/>
-        <w:numPr>
-          <w:ilvl w:val="0"/>
-          <w:numId w:val="3"/>
-        </w:numPr>
-        <w:rPr>
-          <w:lang w:val="tr-TR"/>
-        </w:rPr>
-      </w:pPr>
-      <w:r>
-        <w:rPr>
-          <w:rFonts w:hint="eastAsia"/>
-          <w:b/>
-          <w:bCs/>
-          <w:lang w:val="tr-TR"/>
-        </w:rPr>
-        <w:t>Cleaning personnels</w:t>
-      </w:r>
-      <w:r>
-        <w:rPr>
-          <w:rFonts w:hint="eastAsia"/>
-          <w:lang w:val="tr-TR"/>
-        </w:rPr>
-        <w:t xml:space="preserve"> arranges the hours of cleaning. He/She enters the cleaning  information of the wards into the system.</w:t>
-      </w:r>
-    </w:p>
-    <w:p>
-      <w:pPr>
-        <w:pStyle w:val="ListParagraph"/>
+        <w:spacing w:after="0"/>
         <w:rPr>
           <w:lang w:val="tr-TR"/>
         </w:rPr>
@@ -1316,7 +1286,15 @@
                 <w:sz w:val="24"/>
                 <w:szCs w:val="24"/>
               </w:rPr>
-              <w:t>Governor or Chief Jailer.</w:t>
+              <w:t>Governor</w:t>
+            </w:r>
+            <w:r>
+              <w:rPr>
+                <w:rFonts w:eastAsia="Times New Roman" w:cs="Calibri"/>
+                <w:sz w:val="24"/>
+                <w:szCs w:val="24"/>
+              </w:rPr>
+              <w:t>.</w:t>
             </w:r>
           </w:p>
         </w:tc>
@@ -1602,7 +1580,23 @@
                 <w:sz w:val="24"/>
                 <w:szCs w:val="24"/>
               </w:rPr>
-              <w:t>Chief Jailer shall be able to manage jailers (Work Deportments, Shift Hours).</w:t>
+              <w:t>Chief Jailer shall be able to manage jailers (Work Dep</w:t>
+            </w:r>
+            <w:r>
+              <w:rPr>
+                <w:rFonts w:eastAsia="Times New Roman" w:cs="Calibri"/>
+                <w:sz w:val="24"/>
+                <w:szCs w:val="24"/>
+              </w:rPr>
+              <w:t>a</w:t>
+            </w:r>
+            <w:r>
+              <w:rPr>
+                <w:rFonts w:eastAsia="Times New Roman" w:cs="Calibri"/>
+                <w:sz w:val="24"/>
+                <w:szCs w:val="24"/>
+              </w:rPr>
+              <w:t>rtments, Shift Hours).</w:t>
             </w:r>
           </w:p>
         </w:tc>
@@ -1751,6 +1745,99 @@
               <w:bottom w:val="single" w:sz="8" w:space="0" w:color="4F81BD"/>
               <w:right w:val="single" w:sz="8" w:space="0" w:color="4F81BD"/>
             </w:tcBorders>
+            <w:shd w:val="clear" w:color="auto" w:fill="D3DFEE"/>
+          </w:tcPr>
+          <w:p>
+            <w:pPr>
+              <w:spacing w:line="295" w:lineRule="exact"/>
+              <w:jc w:val="center"/>
+              <w:rPr>
+                <w:rFonts w:eastAsia="Times New Roman" w:cs="Calibri"/>
+                <w:b/>
+                <w:bCs/>
+                <w:sz w:val="24"/>
+                <w:szCs w:val="24"/>
+              </w:rPr>
+            </w:pPr>
+            <w:r>
+              <w:rPr>
+                <w:rFonts w:eastAsia="Times New Roman" w:cs="Calibri"/>
+                <w:b/>
+                <w:bCs/>
+                <w:sz w:val="24"/>
+                <w:szCs w:val="24"/>
+              </w:rPr>
+              <w:t>FR8</w:t>
+            </w:r>
+          </w:p>
+        </w:tc>
+        <w:tc>
+          <w:tcPr>
+            <w:tcW w:w="8224" w:type="dxa"/>
+            <w:tcBorders>
+              <w:top w:val="single" w:sz="8" w:space="0" w:color="4F81BD"/>
+              <w:left w:val="single" w:sz="8" w:space="0" w:color="4F81BD"/>
+              <w:bottom w:val="single" w:sz="8" w:space="0" w:color="4F81BD"/>
+              <w:right w:val="single" w:sz="8" w:space="0" w:color="4F81BD"/>
+            </w:tcBorders>
+            <w:shd w:val="clear" w:color="auto" w:fill="D3DFEE"/>
+          </w:tcPr>
+          <w:p>
+            <w:pPr>
+              <w:spacing w:after="120" w:line="295" w:lineRule="exact"/>
+              <w:rPr>
+                <w:rFonts w:eastAsia="Times New Roman" w:cs="Calibri"/>
+                <w:sz w:val="24"/>
+                <w:szCs w:val="24"/>
+              </w:rPr>
+            </w:pPr>
+            <w:r>
+              <w:rPr>
+                <w:rFonts w:eastAsia="Times New Roman" w:cs="Calibri"/>
+                <w:sz w:val="24"/>
+                <w:szCs w:val="24"/>
+              </w:rPr>
+              <w:t xml:space="preserve">Jailers shall be able to </w:t>
+            </w:r>
+            <w:r>
+              <w:rPr>
+                <w:rFonts w:eastAsia="Times New Roman" w:cs="Calibri"/>
+                <w:sz w:val="24"/>
+                <w:szCs w:val="24"/>
+              </w:rPr>
+              <w:t xml:space="preserve">create Health </w:t>
+            </w:r>
+            <w:proofErr w:type="spellStart"/>
+            <w:r>
+              <w:rPr>
+                <w:rFonts w:eastAsia="Times New Roman" w:cs="Calibri"/>
+                <w:sz w:val="24"/>
+                <w:szCs w:val="24"/>
+              </w:rPr>
+              <w:t>Appoinment</w:t>
+            </w:r>
+            <w:proofErr w:type="spellEnd"/>
+            <w:r>
+              <w:rPr>
+                <w:rFonts w:eastAsia="Times New Roman" w:cs="Calibri"/>
+                <w:sz w:val="24"/>
+                <w:szCs w:val="24"/>
+              </w:rPr>
+              <w:t xml:space="preserve"> for inmates.</w:t>
+            </w:r>
+          </w:p>
+        </w:tc>
+      </w:tr>
+      <w:tr>
+        <w:tc>
+          <w:tcPr>
+            <w:tcW w:w="1523" w:type="dxa"/>
+            <w:tcBorders>
+              <w:top w:val="single" w:sz="8" w:space="0" w:color="4F81BD"/>
+              <w:left w:val="single" w:sz="8" w:space="0" w:color="4F81BD"/>
+              <w:bottom w:val="single" w:sz="8" w:space="0" w:color="4F81BD"/>
+              <w:right w:val="single" w:sz="8" w:space="0" w:color="4F81BD"/>
+            </w:tcBorders>
             <w:shd w:val="clear" w:color="auto" w:fill="auto"/>
           </w:tcPr>
           <w:p>
@@ -1773,7 +1860,17 @@
                 <w:sz w:val="24"/>
                 <w:szCs w:val="24"/>
               </w:rPr>
-              <w:t>FR8</w:t>
+              <w:t>FR</w:t>
+            </w:r>
+            <w:r>
+              <w:rPr>
+                <w:rFonts w:eastAsia="Times New Roman" w:cs="Calibri"/>
+                <w:b/>
+                <w:bCs/>
+                <w:sz w:val="24"/>
+                <w:szCs w:val="24"/>
+              </w:rPr>
+              <w:t>9</w:t>
             </w:r>
           </w:p>
         </w:tc>
@@ -1803,7 +1900,23 @@
                 <w:sz w:val="24"/>
                 <w:szCs w:val="24"/>
               </w:rPr>
-              <w:t>Healthcare Personnel shall be able to manage and update prisoners health status.</w:t>
+              <w:t>Healthcare Personnel shall be able to manage and update prisoner</w:t>
+            </w:r>
+            <w:r>
+              <w:rPr>
+                <w:rFonts w:eastAsia="Times New Roman" w:cs="Calibri"/>
+                <w:sz w:val="24"/>
+                <w:szCs w:val="24"/>
+              </w:rPr>
+              <w:t>’</w:t>
+            </w:r>
+            <w:r>
+              <w:rPr>
+                <w:rFonts w:eastAsia="Times New Roman" w:cs="Calibri"/>
+                <w:sz w:val="24"/>
+                <w:szCs w:val="24"/>
+              </w:rPr>
+              <w:t>s health status.</w:t>
             </w:r>
           </w:p>
         </w:tc>
@@ -1841,7 +1954,17 @@
                 <w:sz w:val="24"/>
                 <w:szCs w:val="24"/>
               </w:rPr>
-              <w:t>FR9</w:t>
+              <w:t>FR</w:t>
+            </w:r>
+            <w:r>
+              <w:rPr>
+                <w:rFonts w:eastAsia="Times New Roman" w:cs="Calibri"/>
+                <w:b/>
+                <w:bCs/>
+                <w:sz w:val="24"/>
+                <w:szCs w:val="24"/>
+              </w:rPr>
+              <w:t>10</w:t>
             </w:r>
           </w:p>
         </w:tc>
@@ -1910,7 +2033,17 @@
                 <w:szCs w:val="24"/>
               </w:rPr>
               <w:lastRenderedPageBreak/>
-              <w:t>FR10</w:t>
+              <w:t>FR1</w:t>
+            </w:r>
+            <w:r>
+              <w:rPr>
+                <w:rFonts w:eastAsia="Times New Roman" w:cs="Calibri"/>
+                <w:b/>
+                <w:bCs/>
+                <w:sz w:val="24"/>
+                <w:szCs w:val="24"/>
+              </w:rPr>
+              <w:t>1</w:t>
             </w:r>
           </w:p>
         </w:tc>
@@ -1957,98 +2090,6 @@
                 <w:szCs w:val="24"/>
               </w:rPr>
               <w:t>organize the menu and enter the menu into the system.</w:t>
-            </w:r>
-          </w:p>
-        </w:tc>
-      </w:tr>
-      <w:tr>
-        <w:tc>
-          <w:tcPr>
-            <w:tcW w:w="1523" w:type="dxa"/>
-            <w:tcBorders>
-              <w:top w:val="single" w:sz="8" w:space="0" w:color="4F81BD"/>
-              <w:left w:val="single" w:sz="8" w:space="0" w:color="4F81BD"/>
-              <w:bottom w:val="single" w:sz="8" w:space="0" w:color="4F81BD"/>
-              <w:right w:val="single" w:sz="8" w:space="0" w:color="4F81BD"/>
-            </w:tcBorders>
-            <w:shd w:val="clear" w:color="auto" w:fill="auto"/>
-            <w:vAlign w:val="center"/>
-          </w:tcPr>
-          <w:p>
-            <w:pPr>
-              <w:spacing w:line="295" w:lineRule="exact"/>
-              <w:jc w:val="center"/>
-              <w:rPr>
-                <w:rFonts w:eastAsia="Times New Roman" w:cs="Calibri"/>
-                <w:b/>
-                <w:bCs/>
-                <w:sz w:val="24"/>
-                <w:szCs w:val="24"/>
-              </w:rPr>
-            </w:pPr>
-            <w:r>
-              <w:rPr>
-                <w:rFonts w:eastAsia="Times New Roman" w:cs="Calibri"/>
-                <w:b/>
-                <w:bCs/>
-                <w:sz w:val="24"/>
-                <w:szCs w:val="24"/>
-              </w:rPr>
-              <w:t>FR11</w:t>
-            </w:r>
-          </w:p>
-        </w:tc>
-        <w:tc>
-          <w:tcPr>
-            <w:tcW w:w="8224" w:type="dxa"/>
-            <w:tcBorders>
-              <w:top w:val="single" w:sz="8" w:space="0" w:color="4F81BD"/>
-              <w:left w:val="single" w:sz="8" w:space="0" w:color="4F81BD"/>
-              <w:bottom w:val="single" w:sz="8" w:space="0" w:color="4F81BD"/>
-              <w:right w:val="single" w:sz="8" w:space="0" w:color="4F81BD"/>
-            </w:tcBorders>
-            <w:shd w:val="clear" w:color="auto" w:fill="auto"/>
-          </w:tcPr>
-          <w:p>
-            <w:pPr>
-              <w:spacing w:after="120" w:line="295" w:lineRule="exact"/>
-              <w:rPr>
-                <w:rFonts w:eastAsia="Times New Roman" w:cs="Calibri"/>
-                <w:sz w:val="24"/>
-                <w:szCs w:val="24"/>
-              </w:rPr>
-            </w:pPr>
-            <w:r>
-              <w:rPr>
-                <w:rFonts w:eastAsia="Times New Roman" w:cs="Calibri"/>
-                <w:sz w:val="24"/>
-                <w:szCs w:val="24"/>
-              </w:rPr>
-              <w:t>Cleaning personnel</w:t>
-            </w:r>
-            <w:r>
-              <w:rPr>
-                <w:rFonts w:eastAsia="Times New Roman" w:cs="Calibri"/>
-                <w:sz w:val="24"/>
-                <w:szCs w:val="24"/>
-              </w:rPr>
-              <w:t xml:space="preserve"> </w:t>
-            </w:r>
-            <w:r>
-              <w:rPr>
-                <w:rFonts w:eastAsia="Times New Roman" w:cs="Calibri"/>
-                <w:sz w:val="24"/>
-                <w:szCs w:val="24"/>
-              </w:rPr>
-              <w:t>shall be able to</w:t>
-            </w:r>
-            <w:r>
-              <w:rPr>
-                <w:rFonts w:eastAsia="Times New Roman" w:cs="Calibri"/>
-                <w:sz w:val="24"/>
-                <w:szCs w:val="24"/>
-              </w:rPr>
-              <w:t xml:space="preserve"> arrange the hours of cleaning. </w:t>
             </w:r>
           </w:p>
         </w:tc>
@@ -2515,7 +2556,25 @@
                 <w:sz w:val="24"/>
                 <w:szCs w:val="24"/>
               </w:rPr>
-              <w:t>Anyone outside the prison ( such as visitor ) does not have any access to prisoners’ information. Visitors need to be conﬁrmed by prison’s prisoner’s to be able to enter the jail.</w:t>
+              <w:t xml:space="preserve">Anyone outside the prison </w:t>
+            </w:r>
+            <w:proofErr w:type="gramStart"/>
+            <w:r>
+              <w:rPr>
+                <w:rFonts w:eastAsia="Times New Roman" w:cs="Calibri"/>
+                <w:sz w:val="24"/>
+                <w:szCs w:val="24"/>
+              </w:rPr>
+              <w:t>( such</w:t>
+            </w:r>
+            <w:proofErr w:type="gramEnd"/>
+            <w:r>
+              <w:rPr>
+                <w:rFonts w:eastAsia="Times New Roman" w:cs="Calibri"/>
+                <w:sz w:val="24"/>
+                <w:szCs w:val="24"/>
+              </w:rPr>
+              <w:t xml:space="preserve"> as visitor ) does not have any access to prisoners’ information. Visitors need to be conﬁrmed by prison’s prisoner’s to be able to enter the jail.</w:t>
             </w:r>
           </w:p>
         </w:tc>
@@ -3450,6 +3509,7 @@
         </w:rPr>
         <w:t xml:space="preserve">Sequence </w:t>
       </w:r>
+      <w:proofErr w:type="gramStart"/>
       <w:r>
         <w:rPr>
           <w:rFonts w:ascii="Arial" w:eastAsia="Arial Unicode MS" w:hAnsi="Arial Unicode MS" w:cs="Arial Unicode MS"/>
@@ -3478,7 +3538,18 @@
           <w:w w:val="110"/>
           <w:sz w:val="32"/>
         </w:rPr>
-        <w:t>(Has Changed)</w:t>
+        <w:t>(</w:t>
+      </w:r>
+      <w:proofErr w:type="gramEnd"/>
+      <w:r>
+        <w:rPr>
+          <w:rFonts w:ascii="Arial" w:eastAsia="Arial Unicode MS" w:hAnsi="Arial Unicode MS" w:cs="Arial Unicode MS"/>
+          <w:b/>
+          <w:bCs/>
+          <w:w w:val="110"/>
+          <w:sz w:val="32"/>
+        </w:rPr>
+        <w:t>Has Changed)</w:t>
       </w:r>
     </w:p>
     <w:p/>
@@ -4105,6 +4176,7 @@
         </w:rPr>
         <w:t xml:space="preserve">Implementation </w:t>
       </w:r>
+      <w:proofErr w:type="gramStart"/>
       <w:r>
         <w:rPr>
           <w:rFonts w:ascii="Arial" w:eastAsia="Arial Unicode MS" w:hAnsi="Arial Unicode MS" w:cs="Arial Unicode MS"/>
@@ -4133,7 +4205,18 @@
           <w:w w:val="110"/>
           <w:sz w:val="32"/>
         </w:rPr>
-        <w:t>(Has Changed)</w:t>
+        <w:t>(</w:t>
+      </w:r>
+      <w:proofErr w:type="gramEnd"/>
+      <w:r>
+        <w:rPr>
+          <w:rFonts w:ascii="Arial" w:eastAsia="Arial Unicode MS" w:hAnsi="Arial Unicode MS" w:cs="Arial Unicode MS"/>
+          <w:b/>
+          <w:bCs/>
+          <w:w w:val="110"/>
+          <w:sz w:val="32"/>
+        </w:rPr>
+        <w:t>Has Changed)</w:t>
       </w:r>
     </w:p>
     <w:p>
@@ -4236,14 +4319,46 @@
           <w:sz w:val="24"/>
           <w:szCs w:val="24"/>
         </w:rPr>
-        <w:t xml:space="preserve"> interface for our project but there are other homeworks, projects and exams was in last 1 month </w:t>
+        <w:t xml:space="preserve"> interface for our project but there are other </w:t>
+      </w:r>
+      <w:proofErr w:type="spellStart"/>
+      <w:r>
+        <w:rPr>
+          <w:sz w:val="24"/>
+          <w:szCs w:val="24"/>
+        </w:rPr>
+        <w:t>homeworks</w:t>
+      </w:r>
+      <w:proofErr w:type="spellEnd"/>
+      <w:r>
+        <w:rPr>
+          <w:sz w:val="24"/>
+          <w:szCs w:val="24"/>
+        </w:rPr>
+        <w:t xml:space="preserve">, projects and exams was in last 1 month </w:t>
       </w:r>
       <w:r>
         <w:rPr>
           <w:sz w:val="24"/>
           <w:szCs w:val="24"/>
         </w:rPr>
-        <w:t xml:space="preserve">and also there is no anybody in our group who was experienced with java GUI before. So In this conditions we didn’t do GUI we made a </w:t>
+        <w:t xml:space="preserve">and also there is no anybody in our group who was experienced with java GUI before. </w:t>
+      </w:r>
+      <w:proofErr w:type="gramStart"/>
+      <w:r>
+        <w:rPr>
+          <w:sz w:val="24"/>
+          <w:szCs w:val="24"/>
+        </w:rPr>
+        <w:t>So</w:t>
+      </w:r>
+      <w:proofErr w:type="gramEnd"/>
+      <w:r>
+        <w:rPr>
+          <w:sz w:val="24"/>
+          <w:szCs w:val="24"/>
+        </w:rPr>
+        <w:t xml:space="preserve"> In this conditions we didn’t do GUI we made a </w:t>
       </w:r>
       <w:r>
         <w:rPr>
@@ -4391,7 +4506,23 @@
           <w:sz w:val="24"/>
           <w:szCs w:val="24"/>
         </w:rPr>
-        <w:t>hash is ascii code of each character in the password minus(-) 19. S</w:t>
+        <w:t xml:space="preserve">hash is ascii code of each character in the password </w:t>
+      </w:r>
+      <w:proofErr w:type="gramStart"/>
+      <w:r>
+        <w:rPr>
+          <w:sz w:val="24"/>
+          <w:szCs w:val="24"/>
+        </w:rPr>
+        <w:t>minus(</w:t>
+      </w:r>
+      <w:proofErr w:type="gramEnd"/>
+      <w:r>
+        <w:rPr>
+          <w:sz w:val="24"/>
+          <w:szCs w:val="24"/>
+        </w:rPr>
+        <w:t>-) 19. S</w:t>
       </w:r>
       <w:r>
         <w:rPr>
@@ -4694,8 +4825,9 @@
           <w:w w:val="110"/>
           <w:sz w:val="32"/>
         </w:rPr>
-        <w:t>Test cases</w:t>
+        <w:t xml:space="preserve">Test </w:t>
       </w:r>
+      <w:proofErr w:type="gramStart"/>
       <w:r>
         <w:rPr>
           <w:rFonts w:ascii="Arial" w:eastAsia="Arial Unicode MS" w:hAnsi="Arial Unicode MS" w:cs="Arial Unicode MS"/>
@@ -4704,7 +4836,28 @@
           <w:w w:val="110"/>
           <w:sz w:val="32"/>
         </w:rPr>
-        <w:t>(Has Changed)</w:t>
+        <w:t>cases</w:t>
+      </w:r>
+      <w:r>
+        <w:rPr>
+          <w:rFonts w:ascii="Arial" w:eastAsia="Arial Unicode MS" w:hAnsi="Arial Unicode MS" w:cs="Arial Unicode MS"/>
+          <w:b/>
+          <w:bCs/>
+          <w:w w:val="110"/>
+          <w:sz w:val="32"/>
+        </w:rPr>
+        <w:t>(</w:t>
+      </w:r>
+      <w:proofErr w:type="gramEnd"/>
+      <w:r>
+        <w:rPr>
+          <w:rFonts w:ascii="Arial" w:eastAsia="Arial Unicode MS" w:hAnsi="Arial Unicode MS" w:cs="Arial Unicode MS"/>
+          <w:b/>
+          <w:bCs/>
+          <w:w w:val="110"/>
+          <w:sz w:val="32"/>
+        </w:rPr>
+        <w:t>Has Changed)</w:t>
       </w:r>
     </w:p>
     <w:tbl>
@@ -5127,7 +5280,25 @@
                 <w:sz w:val="24"/>
                 <w:szCs w:val="24"/>
               </w:rPr>
-              <w:t>4.Enter UserID.</w:t>
+              <w:t xml:space="preserve">4.Enter </w:t>
+            </w:r>
+            <w:proofErr w:type="spellStart"/>
+            <w:r>
+              <w:rPr>
+                <w:rFonts w:eastAsiaTheme="majorEastAsia" w:cstheme="minorHAnsi"/>
+                <w:sz w:val="24"/>
+                <w:szCs w:val="24"/>
+              </w:rPr>
+              <w:t>UserID</w:t>
+            </w:r>
+            <w:proofErr w:type="spellEnd"/>
+            <w:r>
+              <w:rPr>
+                <w:rFonts w:eastAsiaTheme="majorEastAsia" w:cstheme="minorHAnsi"/>
+                <w:sz w:val="24"/>
+                <w:szCs w:val="24"/>
+              </w:rPr>
+              <w:t>.</w:t>
             </w:r>
           </w:p>
           <w:p>
@@ -5217,13 +5388,23 @@
                 <w:szCs w:val="24"/>
               </w:rPr>
             </w:pPr>
-            <w:r>
-              <w:rPr>
-                <w:rFonts w:eastAsiaTheme="majorEastAsia" w:cstheme="minorHAnsi"/>
-                <w:sz w:val="24"/>
-                <w:szCs w:val="24"/>
-              </w:rPr>
-              <w:t>UserID = 101</w:t>
+            <w:proofErr w:type="spellStart"/>
+            <w:r>
+              <w:rPr>
+                <w:rFonts w:eastAsiaTheme="majorEastAsia" w:cstheme="minorHAnsi"/>
+                <w:sz w:val="24"/>
+                <w:szCs w:val="24"/>
+              </w:rPr>
+              <w:t>UserID</w:t>
+            </w:r>
+            <w:proofErr w:type="spellEnd"/>
+            <w:r>
+              <w:rPr>
+                <w:rFonts w:eastAsiaTheme="majorEastAsia" w:cstheme="minorHAnsi"/>
+                <w:sz w:val="24"/>
+                <w:szCs w:val="24"/>
+              </w:rPr>
+              <w:t xml:space="preserve"> = 101</w:t>
             </w:r>
           </w:p>
           <w:p>
@@ -5345,8 +5526,18 @@
                 <w:sz w:val="24"/>
                 <w:szCs w:val="24"/>
               </w:rPr>
-              <w:t>As Expected</w:t>
-            </w:r>
+              <w:t xml:space="preserve">As </w:t>
+            </w:r>
+            <w:proofErr w:type="gramStart"/>
+            <w:r>
+              <w:rPr>
+                <w:rFonts w:eastAsia="Times New Roman" w:cs="Calibri"/>
+                <w:sz w:val="24"/>
+                <w:szCs w:val="24"/>
+              </w:rPr>
+              <w:t>Expected</w:t>
+            </w:r>
+            <w:proofErr w:type="gramEnd"/>
           </w:p>
         </w:tc>
         <w:tc>
@@ -5501,7 +5692,25 @@
                 <w:sz w:val="24"/>
                 <w:szCs w:val="24"/>
               </w:rPr>
-              <w:t>2.Go to add Chief Jailer  screen.</w:t>
+              <w:t xml:space="preserve">2.Go to add Chief </w:t>
+            </w:r>
+            <w:proofErr w:type="gramStart"/>
+            <w:r>
+              <w:rPr>
+                <w:rFonts w:eastAsiaTheme="majorEastAsia" w:cstheme="minorHAnsi"/>
+                <w:sz w:val="24"/>
+                <w:szCs w:val="24"/>
+              </w:rPr>
+              <w:t>Jailer  screen</w:t>
+            </w:r>
+            <w:proofErr w:type="gramEnd"/>
+            <w:r>
+              <w:rPr>
+                <w:rFonts w:eastAsiaTheme="majorEastAsia" w:cstheme="minorHAnsi"/>
+                <w:sz w:val="24"/>
+                <w:szCs w:val="24"/>
+              </w:rPr>
+              <w:t>.</w:t>
             </w:r>
           </w:p>
           <w:p>
@@ -5537,7 +5746,25 @@
                 <w:sz w:val="24"/>
                 <w:szCs w:val="24"/>
               </w:rPr>
-              <w:t>4.Enter UserID.</w:t>
+              <w:t xml:space="preserve">4.Enter </w:t>
+            </w:r>
+            <w:proofErr w:type="spellStart"/>
+            <w:r>
+              <w:rPr>
+                <w:rFonts w:eastAsiaTheme="majorEastAsia" w:cstheme="minorHAnsi"/>
+                <w:sz w:val="24"/>
+                <w:szCs w:val="24"/>
+              </w:rPr>
+              <w:t>UserID</w:t>
+            </w:r>
+            <w:proofErr w:type="spellEnd"/>
+            <w:r>
+              <w:rPr>
+                <w:rFonts w:eastAsiaTheme="majorEastAsia" w:cstheme="minorHAnsi"/>
+                <w:sz w:val="24"/>
+                <w:szCs w:val="24"/>
+              </w:rPr>
+              <w:t>.</w:t>
             </w:r>
           </w:p>
           <w:p>
@@ -5709,13 +5936,23 @@
                 <w:szCs w:val="24"/>
               </w:rPr>
             </w:pPr>
-            <w:r>
-              <w:rPr>
-                <w:rFonts w:eastAsiaTheme="majorEastAsia" w:cstheme="minorHAnsi"/>
-                <w:sz w:val="24"/>
-                <w:szCs w:val="24"/>
-              </w:rPr>
-              <w:t>UserID= 102</w:t>
+            <w:proofErr w:type="spellStart"/>
+            <w:r>
+              <w:rPr>
+                <w:rFonts w:eastAsiaTheme="majorEastAsia" w:cstheme="minorHAnsi"/>
+                <w:sz w:val="24"/>
+                <w:szCs w:val="24"/>
+              </w:rPr>
+              <w:t>UserID</w:t>
+            </w:r>
+            <w:proofErr w:type="spellEnd"/>
+            <w:r>
+              <w:rPr>
+                <w:rFonts w:eastAsiaTheme="majorEastAsia" w:cstheme="minorHAnsi"/>
+                <w:sz w:val="24"/>
+                <w:szCs w:val="24"/>
+              </w:rPr>
+              <w:t>= 102</w:t>
             </w:r>
           </w:p>
           <w:p>
@@ -5883,8 +6120,18 @@
                 <w:sz w:val="24"/>
                 <w:szCs w:val="24"/>
               </w:rPr>
-              <w:t>As Expected</w:t>
-            </w:r>
+              <w:t xml:space="preserve">As </w:t>
+            </w:r>
+            <w:proofErr w:type="gramStart"/>
+            <w:r>
+              <w:rPr>
+                <w:rFonts w:eastAsia="Times New Roman" w:cs="Calibri"/>
+                <w:sz w:val="24"/>
+                <w:szCs w:val="24"/>
+              </w:rPr>
+              <w:t>Expected</w:t>
+            </w:r>
+            <w:proofErr w:type="gramEnd"/>
           </w:p>
         </w:tc>
         <w:tc>
@@ -6077,7 +6324,25 @@
                 <w:sz w:val="24"/>
                 <w:szCs w:val="24"/>
               </w:rPr>
-              <w:t>2.Enter UserID.</w:t>
+              <w:t xml:space="preserve">2.Enter </w:t>
+            </w:r>
+            <w:proofErr w:type="spellStart"/>
+            <w:r>
+              <w:rPr>
+                <w:rFonts w:eastAsiaTheme="majorEastAsia" w:cstheme="minorHAnsi"/>
+                <w:sz w:val="24"/>
+                <w:szCs w:val="24"/>
+              </w:rPr>
+              <w:t>UserID</w:t>
+            </w:r>
+            <w:proofErr w:type="spellEnd"/>
+            <w:r>
+              <w:rPr>
+                <w:rFonts w:eastAsiaTheme="majorEastAsia" w:cstheme="minorHAnsi"/>
+                <w:sz w:val="24"/>
+                <w:szCs w:val="24"/>
+              </w:rPr>
+              <w:t>.</w:t>
             </w:r>
           </w:p>
           <w:p>
@@ -6131,13 +6396,23 @@
                 <w:szCs w:val="24"/>
               </w:rPr>
             </w:pPr>
-            <w:r>
-              <w:rPr>
-                <w:rFonts w:eastAsiaTheme="majorEastAsia" w:cstheme="minorHAnsi"/>
-                <w:sz w:val="24"/>
-                <w:szCs w:val="24"/>
-              </w:rPr>
-              <w:t>UserID = 101</w:t>
+            <w:proofErr w:type="spellStart"/>
+            <w:r>
+              <w:rPr>
+                <w:rFonts w:eastAsiaTheme="majorEastAsia" w:cstheme="minorHAnsi"/>
+                <w:sz w:val="24"/>
+                <w:szCs w:val="24"/>
+              </w:rPr>
+              <w:t>UserID</w:t>
+            </w:r>
+            <w:proofErr w:type="spellEnd"/>
+            <w:r>
+              <w:rPr>
+                <w:rFonts w:eastAsiaTheme="majorEastAsia" w:cstheme="minorHAnsi"/>
+                <w:sz w:val="24"/>
+                <w:szCs w:val="24"/>
+              </w:rPr>
+              <w:t xml:space="preserve"> = 101</w:t>
             </w:r>
           </w:p>
           <w:p>
@@ -6216,8 +6491,18 @@
                 <w:sz w:val="24"/>
                 <w:szCs w:val="24"/>
               </w:rPr>
-              <w:t>As Expected</w:t>
-            </w:r>
+              <w:t xml:space="preserve">As </w:t>
+            </w:r>
+            <w:proofErr w:type="gramStart"/>
+            <w:r>
+              <w:rPr>
+                <w:rFonts w:eastAsia="Times New Roman" w:cs="Calibri"/>
+                <w:sz w:val="24"/>
+                <w:szCs w:val="24"/>
+              </w:rPr>
+              <w:t>Expected</w:t>
+            </w:r>
+            <w:proofErr w:type="gramEnd"/>
           </w:p>
         </w:tc>
         <w:tc>
@@ -6408,61 +6693,125 @@
                 <w:sz w:val="24"/>
                 <w:szCs w:val="24"/>
               </w:rPr>
-              <w:t>4.Enter InmateID.</w:t>
-            </w:r>
-          </w:p>
-          <w:p>
-            <w:pPr>
-              <w:cnfStyle w:val="000000000000" w:firstRow="0" w:lastRow="0" w:firstColumn="0" w:lastColumn="0" w:oddVBand="0" w:evenVBand="0" w:oddHBand="0" w:evenHBand="0" w:firstRowFirstColumn="0" w:firstRowLastColumn="0" w:lastRowFirstColumn="0" w:lastRowLastColumn="0"/>
-              <w:rPr>
-                <w:rFonts w:eastAsiaTheme="majorEastAsia" w:cstheme="minorHAnsi"/>
-                <w:sz w:val="24"/>
-                <w:szCs w:val="24"/>
-              </w:rPr>
-            </w:pPr>
-            <w:r>
-              <w:rPr>
-                <w:rFonts w:eastAsiaTheme="majorEastAsia" w:cstheme="minorHAnsi"/>
-                <w:sz w:val="24"/>
-                <w:szCs w:val="24"/>
-              </w:rPr>
-              <w:t>5.Enter crimeType</w:t>
-            </w:r>
-          </w:p>
-          <w:p>
-            <w:pPr>
-              <w:cnfStyle w:val="000000000000" w:firstRow="0" w:lastRow="0" w:firstColumn="0" w:lastColumn="0" w:oddVBand="0" w:evenVBand="0" w:oddHBand="0" w:evenHBand="0" w:firstRowFirstColumn="0" w:firstRowLastColumn="0" w:lastRowFirstColumn="0" w:lastRowLastColumn="0"/>
-              <w:rPr>
-                <w:rFonts w:eastAsiaTheme="majorEastAsia" w:cstheme="minorHAnsi"/>
-                <w:sz w:val="24"/>
-                <w:szCs w:val="24"/>
-              </w:rPr>
-            </w:pPr>
-            <w:r>
-              <w:rPr>
-                <w:rFonts w:eastAsiaTheme="majorEastAsia" w:cstheme="minorHAnsi"/>
-                <w:sz w:val="24"/>
-                <w:szCs w:val="24"/>
-              </w:rPr>
-              <w:t>6.Enter remainingDay.</w:t>
-            </w:r>
-          </w:p>
-          <w:p>
-            <w:pPr>
-              <w:cnfStyle w:val="000000000000" w:firstRow="0" w:lastRow="0" w:firstColumn="0" w:lastColumn="0" w:oddVBand="0" w:evenVBand="0" w:oddHBand="0" w:evenHBand="0" w:firstRowFirstColumn="0" w:firstRowLastColumn="0" w:lastRowFirstColumn="0" w:lastRowLastColumn="0"/>
-              <w:rPr>
-                <w:rFonts w:eastAsiaTheme="majorEastAsia" w:cstheme="minorHAnsi"/>
-                <w:sz w:val="24"/>
-                <w:szCs w:val="24"/>
-              </w:rPr>
-            </w:pPr>
-            <w:r>
-              <w:rPr>
-                <w:rFonts w:eastAsiaTheme="majorEastAsia" w:cstheme="minorHAnsi"/>
-                <w:sz w:val="24"/>
-                <w:szCs w:val="24"/>
-              </w:rPr>
-              <w:t>7.Enter wardNo.</w:t>
+              <w:t xml:space="preserve">4.Enter </w:t>
+            </w:r>
+            <w:proofErr w:type="spellStart"/>
+            <w:r>
+              <w:rPr>
+                <w:rFonts w:eastAsiaTheme="majorEastAsia" w:cstheme="minorHAnsi"/>
+                <w:sz w:val="24"/>
+                <w:szCs w:val="24"/>
+              </w:rPr>
+              <w:t>InmateID</w:t>
+            </w:r>
+            <w:proofErr w:type="spellEnd"/>
+            <w:r>
+              <w:rPr>
+                <w:rFonts w:eastAsiaTheme="majorEastAsia" w:cstheme="minorHAnsi"/>
+                <w:sz w:val="24"/>
+                <w:szCs w:val="24"/>
+              </w:rPr>
+              <w:t>.</w:t>
+            </w:r>
+          </w:p>
+          <w:p>
+            <w:pPr>
+              <w:cnfStyle w:val="000000000000" w:firstRow="0" w:lastRow="0" w:firstColumn="0" w:lastColumn="0" w:oddVBand="0" w:evenVBand="0" w:oddHBand="0" w:evenHBand="0" w:firstRowFirstColumn="0" w:firstRowLastColumn="0" w:lastRowFirstColumn="0" w:lastRowLastColumn="0"/>
+              <w:rPr>
+                <w:rFonts w:eastAsiaTheme="majorEastAsia" w:cstheme="minorHAnsi"/>
+                <w:sz w:val="24"/>
+                <w:szCs w:val="24"/>
+              </w:rPr>
+            </w:pPr>
+            <w:r>
+              <w:rPr>
+                <w:rFonts w:eastAsiaTheme="majorEastAsia" w:cstheme="minorHAnsi"/>
+                <w:sz w:val="24"/>
+                <w:szCs w:val="24"/>
+              </w:rPr>
+              <w:t xml:space="preserve">5.Enter </w:t>
+            </w:r>
+            <w:proofErr w:type="spellStart"/>
+            <w:r>
+              <w:rPr>
+                <w:rFonts w:eastAsiaTheme="majorEastAsia" w:cstheme="minorHAnsi"/>
+                <w:sz w:val="24"/>
+                <w:szCs w:val="24"/>
+              </w:rPr>
+              <w:t>crimeType</w:t>
+            </w:r>
+            <w:proofErr w:type="spellEnd"/>
+          </w:p>
+          <w:p>
+            <w:pPr>
+              <w:cnfStyle w:val="000000000000" w:firstRow="0" w:lastRow="0" w:firstColumn="0" w:lastColumn="0" w:oddVBand="0" w:evenVBand="0" w:oddHBand="0" w:evenHBand="0" w:firstRowFirstColumn="0" w:firstRowLastColumn="0" w:lastRowFirstColumn="0" w:lastRowLastColumn="0"/>
+              <w:rPr>
+                <w:rFonts w:eastAsiaTheme="majorEastAsia" w:cstheme="minorHAnsi"/>
+                <w:sz w:val="24"/>
+                <w:szCs w:val="24"/>
+              </w:rPr>
+            </w:pPr>
+            <w:r>
+              <w:rPr>
+                <w:rFonts w:eastAsiaTheme="majorEastAsia" w:cstheme="minorHAnsi"/>
+                <w:sz w:val="24"/>
+                <w:szCs w:val="24"/>
+              </w:rPr>
+              <w:t xml:space="preserve">6.Enter </w:t>
+            </w:r>
+            <w:proofErr w:type="spellStart"/>
+            <w:r>
+              <w:rPr>
+                <w:rFonts w:eastAsiaTheme="majorEastAsia" w:cstheme="minorHAnsi"/>
+                <w:sz w:val="24"/>
+                <w:szCs w:val="24"/>
+              </w:rPr>
+              <w:t>remainingDay</w:t>
+            </w:r>
+            <w:proofErr w:type="spellEnd"/>
+            <w:r>
+              <w:rPr>
+                <w:rFonts w:eastAsiaTheme="majorEastAsia" w:cstheme="minorHAnsi"/>
+                <w:sz w:val="24"/>
+                <w:szCs w:val="24"/>
+              </w:rPr>
+              <w:t>.</w:t>
+            </w:r>
+          </w:p>
+          <w:p>
+            <w:pPr>
+              <w:cnfStyle w:val="000000000000" w:firstRow="0" w:lastRow="0" w:firstColumn="0" w:lastColumn="0" w:oddVBand="0" w:evenVBand="0" w:oddHBand="0" w:evenHBand="0" w:firstRowFirstColumn="0" w:firstRowLastColumn="0" w:lastRowFirstColumn="0" w:lastRowLastColumn="0"/>
+              <w:rPr>
+                <w:rFonts w:eastAsiaTheme="majorEastAsia" w:cstheme="minorHAnsi"/>
+                <w:sz w:val="24"/>
+                <w:szCs w:val="24"/>
+              </w:rPr>
+            </w:pPr>
+            <w:r>
+              <w:rPr>
+                <w:rFonts w:eastAsiaTheme="majorEastAsia" w:cstheme="minorHAnsi"/>
+                <w:sz w:val="24"/>
+                <w:szCs w:val="24"/>
+              </w:rPr>
+              <w:t xml:space="preserve">7.Enter </w:t>
+            </w:r>
+            <w:proofErr w:type="spellStart"/>
+            <w:r>
+              <w:rPr>
+                <w:rFonts w:eastAsiaTheme="majorEastAsia" w:cstheme="minorHAnsi"/>
+                <w:sz w:val="24"/>
+                <w:szCs w:val="24"/>
+              </w:rPr>
+              <w:t>wardNo</w:t>
+            </w:r>
+            <w:proofErr w:type="spellEnd"/>
+            <w:r>
+              <w:rPr>
+                <w:rFonts w:eastAsiaTheme="majorEastAsia" w:cstheme="minorHAnsi"/>
+                <w:sz w:val="24"/>
+                <w:szCs w:val="24"/>
+              </w:rPr>
+              <w:t>.</w:t>
             </w:r>
           </w:p>
           <w:p>
@@ -6527,31 +6876,51 @@
                 <w:szCs w:val="24"/>
               </w:rPr>
             </w:pPr>
-            <w:r>
-              <w:rPr>
-                <w:rFonts w:eastAsiaTheme="majorEastAsia" w:cstheme="minorHAnsi"/>
-                <w:sz w:val="24"/>
-                <w:szCs w:val="24"/>
-              </w:rPr>
-              <w:t>InmateID = 1000</w:t>
-            </w:r>
-          </w:p>
-          <w:p>
-            <w:pPr>
-              <w:cnfStyle w:val="000000000000" w:firstRow="0" w:lastRow="0" w:firstColumn="0" w:lastColumn="0" w:oddVBand="0" w:evenVBand="0" w:oddHBand="0" w:evenHBand="0" w:firstRowFirstColumn="0" w:firstRowLastColumn="0" w:lastRowFirstColumn="0" w:lastRowLastColumn="0"/>
-              <w:rPr>
-                <w:rFonts w:eastAsiaTheme="majorEastAsia" w:cstheme="minorHAnsi"/>
-                <w:sz w:val="24"/>
-                <w:szCs w:val="24"/>
-              </w:rPr>
-            </w:pPr>
-            <w:r>
-              <w:rPr>
-                <w:rFonts w:eastAsiaTheme="majorEastAsia" w:cstheme="minorHAnsi"/>
-                <w:sz w:val="24"/>
-                <w:szCs w:val="24"/>
-              </w:rPr>
-              <w:t xml:space="preserve">CrimeType = </w:t>
+            <w:proofErr w:type="spellStart"/>
+            <w:r>
+              <w:rPr>
+                <w:rFonts w:eastAsiaTheme="majorEastAsia" w:cstheme="minorHAnsi"/>
+                <w:sz w:val="24"/>
+                <w:szCs w:val="24"/>
+              </w:rPr>
+              <w:t>InmateID</w:t>
+            </w:r>
+            <w:proofErr w:type="spellEnd"/>
+            <w:r>
+              <w:rPr>
+                <w:rFonts w:eastAsiaTheme="majorEastAsia" w:cstheme="minorHAnsi"/>
+                <w:sz w:val="24"/>
+                <w:szCs w:val="24"/>
+              </w:rPr>
+              <w:t xml:space="preserve"> = 1000</w:t>
+            </w:r>
+          </w:p>
+          <w:p>
+            <w:pPr>
+              <w:cnfStyle w:val="000000000000" w:firstRow="0" w:lastRow="0" w:firstColumn="0" w:lastColumn="0" w:oddVBand="0" w:evenVBand="0" w:oddHBand="0" w:evenHBand="0" w:firstRowFirstColumn="0" w:firstRowLastColumn="0" w:lastRowFirstColumn="0" w:lastRowLastColumn="0"/>
+              <w:rPr>
+                <w:rFonts w:eastAsiaTheme="majorEastAsia" w:cstheme="minorHAnsi"/>
+                <w:sz w:val="24"/>
+                <w:szCs w:val="24"/>
+              </w:rPr>
+            </w:pPr>
+            <w:proofErr w:type="spellStart"/>
+            <w:r>
+              <w:rPr>
+                <w:rFonts w:eastAsiaTheme="majorEastAsia" w:cstheme="minorHAnsi"/>
+                <w:sz w:val="24"/>
+                <w:szCs w:val="24"/>
+              </w:rPr>
+              <w:t>CrimeType</w:t>
+            </w:r>
+            <w:proofErr w:type="spellEnd"/>
+            <w:r>
+              <w:rPr>
+                <w:rFonts w:eastAsiaTheme="majorEastAsia" w:cstheme="minorHAnsi"/>
+                <w:sz w:val="24"/>
+                <w:szCs w:val="24"/>
+              </w:rPr>
+              <w:t xml:space="preserve"> = </w:t>
             </w:r>
             <w:r>
               <w:rPr>
@@ -6571,31 +6940,51 @@
                 <w:szCs w:val="24"/>
               </w:rPr>
             </w:pPr>
+            <w:proofErr w:type="spellStart"/>
             <w:r>
               <w:rPr>
                 <w:rFonts w:eastAsia="Calibri Light" w:cstheme="minorHAnsi"/>
                 <w:sz w:val="24"/>
                 <w:szCs w:val="24"/>
               </w:rPr>
-              <w:t>RemainingDay = 378</w:t>
-            </w:r>
-          </w:p>
-          <w:p>
-            <w:pPr>
-              <w:cnfStyle w:val="000000000000" w:firstRow="0" w:lastRow="0" w:firstColumn="0" w:lastColumn="0" w:oddVBand="0" w:evenVBand="0" w:oddHBand="0" w:evenHBand="0" w:firstRowFirstColumn="0" w:firstRowLastColumn="0" w:lastRowFirstColumn="0" w:lastRowLastColumn="0"/>
+              <w:t>RemainingDay</w:t>
+            </w:r>
+            <w:proofErr w:type="spellEnd"/>
+            <w:r>
               <w:rPr>
                 <w:rFonts w:eastAsia="Calibri Light" w:cstheme="minorHAnsi"/>
                 <w:sz w:val="24"/>
                 <w:szCs w:val="24"/>
               </w:rPr>
-            </w:pPr>
-            <w:r>
+              <w:t xml:space="preserve"> = 378</w:t>
+            </w:r>
+          </w:p>
+          <w:p>
+            <w:pPr>
+              <w:cnfStyle w:val="000000000000" w:firstRow="0" w:lastRow="0" w:firstColumn="0" w:lastColumn="0" w:oddVBand="0" w:evenVBand="0" w:oddHBand="0" w:evenHBand="0" w:firstRowFirstColumn="0" w:firstRowLastColumn="0" w:lastRowFirstColumn="0" w:lastRowLastColumn="0"/>
               <w:rPr>
                 <w:rFonts w:eastAsia="Calibri Light" w:cstheme="minorHAnsi"/>
                 <w:sz w:val="24"/>
                 <w:szCs w:val="24"/>
               </w:rPr>
-              <w:t>WardNo = 4</w:t>
+            </w:pPr>
+            <w:proofErr w:type="spellStart"/>
+            <w:r>
+              <w:rPr>
+                <w:rFonts w:eastAsia="Calibri Light" w:cstheme="minorHAnsi"/>
+                <w:sz w:val="24"/>
+                <w:szCs w:val="24"/>
+              </w:rPr>
+              <w:t>WardNo</w:t>
+            </w:r>
+            <w:proofErr w:type="spellEnd"/>
+            <w:r>
+              <w:rPr>
+                <w:rFonts w:eastAsia="Calibri Light" w:cstheme="minorHAnsi"/>
+                <w:sz w:val="24"/>
+                <w:szCs w:val="24"/>
+              </w:rPr>
+              <w:t xml:space="preserve"> = 4</w:t>
             </w:r>
           </w:p>
           <w:p>
@@ -6669,8 +7058,18 @@
                 <w:sz w:val="24"/>
                 <w:szCs w:val="24"/>
               </w:rPr>
-              <w:t>As Expected</w:t>
-            </w:r>
+              <w:t xml:space="preserve">As </w:t>
+            </w:r>
+            <w:proofErr w:type="gramStart"/>
+            <w:r>
+              <w:rPr>
+                <w:rFonts w:eastAsia="Times New Roman" w:cs="Calibri"/>
+                <w:sz w:val="24"/>
+                <w:szCs w:val="24"/>
+              </w:rPr>
+              <w:t>Expected</w:t>
+            </w:r>
+            <w:proofErr w:type="gramEnd"/>
           </w:p>
         </w:tc>
         <w:tc>
@@ -6783,7 +7182,25 @@
                 <w:sz w:val="24"/>
                 <w:szCs w:val="24"/>
               </w:rPr>
-              <w:t>Governor adds personnel( cook ) to the system.</w:t>
+              <w:t xml:space="preserve">Governor adds </w:t>
+            </w:r>
+            <w:proofErr w:type="gramStart"/>
+            <w:r>
+              <w:rPr>
+                <w:rFonts w:eastAsiaTheme="majorEastAsia" w:cstheme="minorHAnsi"/>
+                <w:sz w:val="24"/>
+                <w:szCs w:val="24"/>
+              </w:rPr>
+              <w:t>personnel( cook</w:t>
+            </w:r>
+            <w:proofErr w:type="gramEnd"/>
+            <w:r>
+              <w:rPr>
+                <w:rFonts w:eastAsiaTheme="majorEastAsia" w:cstheme="minorHAnsi"/>
+                <w:sz w:val="24"/>
+                <w:szCs w:val="24"/>
+              </w:rPr>
+              <w:t xml:space="preserve"> ) to the system.</w:t>
             </w:r>
           </w:p>
         </w:tc>
@@ -6860,7 +7277,25 @@
                 <w:sz w:val="24"/>
                 <w:szCs w:val="24"/>
               </w:rPr>
-              <w:t>4.Enter UserID.</w:t>
+              <w:t xml:space="preserve">4.Enter </w:t>
+            </w:r>
+            <w:proofErr w:type="spellStart"/>
+            <w:r>
+              <w:rPr>
+                <w:rFonts w:eastAsiaTheme="majorEastAsia" w:cstheme="minorHAnsi"/>
+                <w:sz w:val="24"/>
+                <w:szCs w:val="24"/>
+              </w:rPr>
+              <w:t>UserID</w:t>
+            </w:r>
+            <w:proofErr w:type="spellEnd"/>
+            <w:r>
+              <w:rPr>
+                <w:rFonts w:eastAsiaTheme="majorEastAsia" w:cstheme="minorHAnsi"/>
+                <w:sz w:val="24"/>
+                <w:szCs w:val="24"/>
+              </w:rPr>
+              <w:t>.</w:t>
             </w:r>
           </w:p>
           <w:p>
@@ -7004,13 +7439,23 @@
                 <w:szCs w:val="24"/>
               </w:rPr>
             </w:pPr>
-            <w:r>
-              <w:rPr>
-                <w:rFonts w:eastAsiaTheme="majorEastAsia" w:cstheme="minorHAnsi"/>
-                <w:sz w:val="24"/>
-                <w:szCs w:val="24"/>
-              </w:rPr>
-              <w:t>UserID = 103</w:t>
+            <w:proofErr w:type="spellStart"/>
+            <w:r>
+              <w:rPr>
+                <w:rFonts w:eastAsiaTheme="majorEastAsia" w:cstheme="minorHAnsi"/>
+                <w:sz w:val="24"/>
+                <w:szCs w:val="24"/>
+              </w:rPr>
+              <w:t>UserID</w:t>
+            </w:r>
+            <w:proofErr w:type="spellEnd"/>
+            <w:r>
+              <w:rPr>
+                <w:rFonts w:eastAsiaTheme="majorEastAsia" w:cstheme="minorHAnsi"/>
+                <w:sz w:val="24"/>
+                <w:szCs w:val="24"/>
+              </w:rPr>
+              <w:t xml:space="preserve"> = 103</w:t>
             </w:r>
           </w:p>
           <w:p>
@@ -7118,7 +7563,16 @@
                 <w:sz w:val="24"/>
                 <w:szCs w:val="24"/>
               </w:rPr>
-              <w:t xml:space="preserve">Start Date = </w:t>
+              <w:t xml:space="preserve">Start Date </w:t>
+            </w:r>
+            <w:proofErr w:type="gramStart"/>
+            <w:r>
+              <w:rPr>
+                <w:rFonts w:eastAsiaTheme="majorEastAsia" w:cstheme="minorHAnsi"/>
+                <w:sz w:val="24"/>
+                <w:szCs w:val="24"/>
+              </w:rPr>
+              <w:t xml:space="preserve">= </w:t>
             </w:r>
             <w:r>
               <w:rPr>
@@ -7134,7 +7588,16 @@
                 <w:sz w:val="24"/>
                 <w:szCs w:val="24"/>
               </w:rPr>
-              <w:t>20 March,  2020</w:t>
+              <w:t>20</w:t>
+            </w:r>
+            <w:proofErr w:type="gramEnd"/>
+            <w:r>
+              <w:rPr>
+                <w:rFonts w:eastAsiaTheme="majorEastAsia" w:cstheme="minorHAnsi"/>
+                <w:sz w:val="24"/>
+                <w:szCs w:val="24"/>
+              </w:rPr>
+              <w:t xml:space="preserve"> March,  2020</w:t>
             </w:r>
           </w:p>
         </w:tc>
@@ -7158,7 +7621,25 @@
                 <w:sz w:val="24"/>
                 <w:szCs w:val="24"/>
               </w:rPr>
-              <w:t>Governor should successfully add personnel( cook ) to the system.</w:t>
+              <w:t xml:space="preserve">Governor should successfully add </w:t>
+            </w:r>
+            <w:proofErr w:type="gramStart"/>
+            <w:r>
+              <w:rPr>
+                <w:rFonts w:eastAsiaTheme="majorEastAsia" w:cstheme="minorHAnsi"/>
+                <w:sz w:val="24"/>
+                <w:szCs w:val="24"/>
+              </w:rPr>
+              <w:t>personnel( cook</w:t>
+            </w:r>
+            <w:proofErr w:type="gramEnd"/>
+            <w:r>
+              <w:rPr>
+                <w:rFonts w:eastAsiaTheme="majorEastAsia" w:cstheme="minorHAnsi"/>
+                <w:sz w:val="24"/>
+                <w:szCs w:val="24"/>
+              </w:rPr>
+              <w:t xml:space="preserve"> ) to the system.</w:t>
             </w:r>
           </w:p>
         </w:tc>
@@ -7177,8 +7658,18 @@
                 <w:sz w:val="24"/>
                 <w:szCs w:val="24"/>
               </w:rPr>
-              <w:t>As Expected</w:t>
-            </w:r>
+              <w:t xml:space="preserve">As </w:t>
+            </w:r>
+            <w:proofErr w:type="gramStart"/>
+            <w:r>
+              <w:rPr>
+                <w:rFonts w:eastAsia="Times New Roman" w:cs="Calibri"/>
+                <w:sz w:val="24"/>
+                <w:szCs w:val="24"/>
+              </w:rPr>
+              <w:t>Expected</w:t>
+            </w:r>
+            <w:proofErr w:type="gramEnd"/>
           </w:p>
         </w:tc>
         <w:tc>
@@ -7292,7 +7783,25 @@
                 <w:sz w:val="24"/>
                 <w:szCs w:val="24"/>
               </w:rPr>
-              <w:t>Governor adds personnel( health ) to the system.</w:t>
+              <w:t xml:space="preserve">Governor adds </w:t>
+            </w:r>
+            <w:proofErr w:type="gramStart"/>
+            <w:r>
+              <w:rPr>
+                <w:rFonts w:eastAsiaTheme="majorEastAsia" w:cstheme="minorHAnsi"/>
+                <w:sz w:val="24"/>
+                <w:szCs w:val="24"/>
+              </w:rPr>
+              <w:t>personnel( health</w:t>
+            </w:r>
+            <w:proofErr w:type="gramEnd"/>
+            <w:r>
+              <w:rPr>
+                <w:rFonts w:eastAsiaTheme="majorEastAsia" w:cstheme="minorHAnsi"/>
+                <w:sz w:val="24"/>
+                <w:szCs w:val="24"/>
+              </w:rPr>
+              <w:t xml:space="preserve"> ) to the system.</w:t>
             </w:r>
           </w:p>
           <w:p>
@@ -7381,7 +7890,25 @@
                 <w:sz w:val="24"/>
                 <w:szCs w:val="24"/>
               </w:rPr>
-              <w:t>4.Enter UserID.</w:t>
+              <w:t xml:space="preserve">4.Enter </w:t>
+            </w:r>
+            <w:proofErr w:type="spellStart"/>
+            <w:r>
+              <w:rPr>
+                <w:rFonts w:eastAsiaTheme="majorEastAsia" w:cstheme="minorHAnsi"/>
+                <w:sz w:val="24"/>
+                <w:szCs w:val="24"/>
+              </w:rPr>
+              <w:t>UserID</w:t>
+            </w:r>
+            <w:proofErr w:type="spellEnd"/>
+            <w:r>
+              <w:rPr>
+                <w:rFonts w:eastAsiaTheme="majorEastAsia" w:cstheme="minorHAnsi"/>
+                <w:sz w:val="24"/>
+                <w:szCs w:val="24"/>
+              </w:rPr>
+              <w:t>.</w:t>
             </w:r>
           </w:p>
           <w:p>
@@ -7513,25 +8040,45 @@
                 <w:sz w:val="24"/>
                 <w:szCs w:val="24"/>
               </w:rPr>
-              <w:t>Name = Alex Karev</w:t>
-            </w:r>
-          </w:p>
-          <w:p>
-            <w:pPr>
-              <w:cnfStyle w:val="000000000000" w:firstRow="0" w:lastRow="0" w:firstColumn="0" w:lastColumn="0" w:oddVBand="0" w:evenVBand="0" w:oddHBand="0" w:evenHBand="0" w:firstRowFirstColumn="0" w:firstRowLastColumn="0" w:lastRowFirstColumn="0" w:lastRowLastColumn="0"/>
-              <w:rPr>
-                <w:rFonts w:eastAsiaTheme="majorEastAsia" w:cstheme="minorHAnsi"/>
-                <w:sz w:val="24"/>
-                <w:szCs w:val="24"/>
-              </w:rPr>
-            </w:pPr>
-            <w:r>
-              <w:rPr>
-                <w:rFonts w:eastAsiaTheme="majorEastAsia" w:cstheme="minorHAnsi"/>
-                <w:sz w:val="24"/>
-                <w:szCs w:val="24"/>
-              </w:rPr>
-              <w:t>UserID = 104</w:t>
+              <w:t xml:space="preserve">Name = Alex </w:t>
+            </w:r>
+            <w:proofErr w:type="spellStart"/>
+            <w:r>
+              <w:rPr>
+                <w:rFonts w:eastAsiaTheme="majorEastAsia" w:cstheme="minorHAnsi"/>
+                <w:sz w:val="24"/>
+                <w:szCs w:val="24"/>
+              </w:rPr>
+              <w:t>Karev</w:t>
+            </w:r>
+            <w:proofErr w:type="spellEnd"/>
+          </w:p>
+          <w:p>
+            <w:pPr>
+              <w:cnfStyle w:val="000000000000" w:firstRow="0" w:lastRow="0" w:firstColumn="0" w:lastColumn="0" w:oddVBand="0" w:evenVBand="0" w:oddHBand="0" w:evenHBand="0" w:firstRowFirstColumn="0" w:firstRowLastColumn="0" w:lastRowFirstColumn="0" w:lastRowLastColumn="0"/>
+              <w:rPr>
+                <w:rFonts w:eastAsiaTheme="majorEastAsia" w:cstheme="minorHAnsi"/>
+                <w:sz w:val="24"/>
+                <w:szCs w:val="24"/>
+              </w:rPr>
+            </w:pPr>
+            <w:proofErr w:type="spellStart"/>
+            <w:r>
+              <w:rPr>
+                <w:rFonts w:eastAsiaTheme="majorEastAsia" w:cstheme="minorHAnsi"/>
+                <w:sz w:val="24"/>
+                <w:szCs w:val="24"/>
+              </w:rPr>
+              <w:t>UserID</w:t>
+            </w:r>
+            <w:proofErr w:type="spellEnd"/>
+            <w:r>
+              <w:rPr>
+                <w:rFonts w:eastAsiaTheme="majorEastAsia" w:cstheme="minorHAnsi"/>
+                <w:sz w:val="24"/>
+                <w:szCs w:val="24"/>
+              </w:rPr>
+              <w:t xml:space="preserve"> = 104</w:t>
             </w:r>
           </w:p>
           <w:p>
@@ -7682,7 +8229,25 @@
                 <w:sz w:val="24"/>
                 <w:szCs w:val="24"/>
               </w:rPr>
-              <w:t>Governor should successfully add personnel ( health ) to the system.</w:t>
+              <w:t xml:space="preserve">Governor should successfully add personnel </w:t>
+            </w:r>
+            <w:proofErr w:type="gramStart"/>
+            <w:r>
+              <w:rPr>
+                <w:rFonts w:eastAsiaTheme="majorEastAsia" w:cstheme="minorHAnsi"/>
+                <w:sz w:val="24"/>
+                <w:szCs w:val="24"/>
+              </w:rPr>
+              <w:t>( health</w:t>
+            </w:r>
+            <w:proofErr w:type="gramEnd"/>
+            <w:r>
+              <w:rPr>
+                <w:rFonts w:eastAsiaTheme="majorEastAsia" w:cstheme="minorHAnsi"/>
+                <w:sz w:val="24"/>
+                <w:szCs w:val="24"/>
+              </w:rPr>
+              <w:t xml:space="preserve"> ) to the system.</w:t>
             </w:r>
           </w:p>
         </w:tc>
@@ -7706,8 +8271,18 @@
                 <w:sz w:val="24"/>
                 <w:szCs w:val="24"/>
               </w:rPr>
-              <w:t>As Expected</w:t>
-            </w:r>
+              <w:t xml:space="preserve">As </w:t>
+            </w:r>
+            <w:proofErr w:type="gramStart"/>
+            <w:r>
+              <w:rPr>
+                <w:rFonts w:eastAsia="Times New Roman" w:cs="Calibri"/>
+                <w:sz w:val="24"/>
+                <w:szCs w:val="24"/>
+              </w:rPr>
+              <w:t>Expected</w:t>
+            </w:r>
+            <w:proofErr w:type="gramEnd"/>
           </w:p>
         </w:tc>
         <w:tc>
@@ -7823,7 +8398,25 @@
                 <w:sz w:val="24"/>
                 <w:szCs w:val="24"/>
               </w:rPr>
-              <w:t xml:space="preserve"> Governor adds personnel ( Jailer )  to the system.</w:t>
+              <w:t xml:space="preserve"> Governor adds personnel </w:t>
+            </w:r>
+            <w:proofErr w:type="gramStart"/>
+            <w:r>
+              <w:rPr>
+                <w:rFonts w:eastAsiaTheme="majorEastAsia" w:cstheme="minorHAnsi"/>
+                <w:sz w:val="24"/>
+                <w:szCs w:val="24"/>
+              </w:rPr>
+              <w:t>( Jailer</w:t>
+            </w:r>
+            <w:proofErr w:type="gramEnd"/>
+            <w:r>
+              <w:rPr>
+                <w:rFonts w:eastAsiaTheme="majorEastAsia" w:cstheme="minorHAnsi"/>
+                <w:sz w:val="24"/>
+                <w:szCs w:val="24"/>
+              </w:rPr>
+              <w:t xml:space="preserve"> )  to the system.</w:t>
             </w:r>
           </w:p>
         </w:tc>
@@ -7864,7 +8457,25 @@
                 <w:sz w:val="24"/>
                 <w:szCs w:val="24"/>
               </w:rPr>
-              <w:t>2.Go to add personnel  screen.</w:t>
+              <w:t xml:space="preserve">2.Go to add </w:t>
+            </w:r>
+            <w:proofErr w:type="gramStart"/>
+            <w:r>
+              <w:rPr>
+                <w:rFonts w:eastAsiaTheme="majorEastAsia" w:cstheme="minorHAnsi"/>
+                <w:sz w:val="24"/>
+                <w:szCs w:val="24"/>
+              </w:rPr>
+              <w:t>personnel  screen</w:t>
+            </w:r>
+            <w:proofErr w:type="gramEnd"/>
+            <w:r>
+              <w:rPr>
+                <w:rFonts w:eastAsiaTheme="majorEastAsia" w:cstheme="minorHAnsi"/>
+                <w:sz w:val="24"/>
+                <w:szCs w:val="24"/>
+              </w:rPr>
+              <w:t>.</w:t>
             </w:r>
           </w:p>
           <w:p>
@@ -7900,7 +8511,25 @@
                 <w:sz w:val="24"/>
                 <w:szCs w:val="24"/>
               </w:rPr>
-              <w:t>4.Enter UserID.</w:t>
+              <w:t xml:space="preserve">4.Enter </w:t>
+            </w:r>
+            <w:proofErr w:type="spellStart"/>
+            <w:r>
+              <w:rPr>
+                <w:rFonts w:eastAsiaTheme="majorEastAsia" w:cstheme="minorHAnsi"/>
+                <w:sz w:val="24"/>
+                <w:szCs w:val="24"/>
+              </w:rPr>
+              <w:t>UserID</w:t>
+            </w:r>
+            <w:proofErr w:type="spellEnd"/>
+            <w:r>
+              <w:rPr>
+                <w:rFonts w:eastAsiaTheme="majorEastAsia" w:cstheme="minorHAnsi"/>
+                <w:sz w:val="24"/>
+                <w:szCs w:val="24"/>
+              </w:rPr>
+              <w:t>.</w:t>
             </w:r>
           </w:p>
           <w:p>
@@ -8062,13 +8691,23 @@
                 <w:szCs w:val="24"/>
               </w:rPr>
             </w:pPr>
-            <w:r>
-              <w:rPr>
-                <w:rFonts w:eastAsiaTheme="majorEastAsia" w:cstheme="minorHAnsi"/>
-                <w:sz w:val="24"/>
-                <w:szCs w:val="24"/>
-              </w:rPr>
-              <w:t>UserID = 105</w:t>
+            <w:proofErr w:type="spellStart"/>
+            <w:r>
+              <w:rPr>
+                <w:rFonts w:eastAsiaTheme="majorEastAsia" w:cstheme="minorHAnsi"/>
+                <w:sz w:val="24"/>
+                <w:szCs w:val="24"/>
+              </w:rPr>
+              <w:t>UserID</w:t>
+            </w:r>
+            <w:proofErr w:type="spellEnd"/>
+            <w:r>
+              <w:rPr>
+                <w:rFonts w:eastAsiaTheme="majorEastAsia" w:cstheme="minorHAnsi"/>
+                <w:sz w:val="24"/>
+                <w:szCs w:val="24"/>
+              </w:rPr>
+              <w:t xml:space="preserve"> = 105</w:t>
             </w:r>
           </w:p>
           <w:p>
@@ -8210,7 +8849,25 @@
                 <w:sz w:val="24"/>
                 <w:szCs w:val="24"/>
               </w:rPr>
-              <w:t>Governor should add personnel  to the system.</w:t>
+              <w:t xml:space="preserve">Governor should add </w:t>
+            </w:r>
+            <w:proofErr w:type="gramStart"/>
+            <w:r>
+              <w:rPr>
+                <w:rFonts w:eastAsiaTheme="majorEastAsia" w:cstheme="minorHAnsi"/>
+                <w:sz w:val="24"/>
+                <w:szCs w:val="24"/>
+              </w:rPr>
+              <w:t>personnel  to</w:t>
+            </w:r>
+            <w:proofErr w:type="gramEnd"/>
+            <w:r>
+              <w:rPr>
+                <w:rFonts w:eastAsiaTheme="majorEastAsia" w:cstheme="minorHAnsi"/>
+                <w:sz w:val="24"/>
+                <w:szCs w:val="24"/>
+              </w:rPr>
+              <w:t xml:space="preserve"> the system.</w:t>
             </w:r>
           </w:p>
           <w:p>
@@ -8246,8 +8903,18 @@
                 <w:sz w:val="24"/>
                 <w:szCs w:val="24"/>
               </w:rPr>
-              <w:t>As Expected</w:t>
-            </w:r>
+              <w:t xml:space="preserve">As </w:t>
+            </w:r>
+            <w:proofErr w:type="gramStart"/>
+            <w:r>
+              <w:rPr>
+                <w:rFonts w:eastAsia="Times New Roman" w:cs="Calibri"/>
+                <w:sz w:val="24"/>
+                <w:szCs w:val="24"/>
+              </w:rPr>
+              <w:t>Expected</w:t>
+            </w:r>
+            <w:proofErr w:type="gramEnd"/>
           </w:p>
         </w:tc>
         <w:tc>
@@ -8422,7 +9089,25 @@
                 <w:sz w:val="24"/>
                 <w:szCs w:val="24"/>
               </w:rPr>
-              <w:t>2.Enter UserID.</w:t>
+              <w:t xml:space="preserve">2.Enter </w:t>
+            </w:r>
+            <w:proofErr w:type="spellStart"/>
+            <w:r>
+              <w:rPr>
+                <w:rFonts w:eastAsiaTheme="majorEastAsia" w:cstheme="minorHAnsi"/>
+                <w:sz w:val="24"/>
+                <w:szCs w:val="24"/>
+              </w:rPr>
+              <w:t>UserID</w:t>
+            </w:r>
+            <w:proofErr w:type="spellEnd"/>
+            <w:r>
+              <w:rPr>
+                <w:rFonts w:eastAsiaTheme="majorEastAsia" w:cstheme="minorHAnsi"/>
+                <w:sz w:val="24"/>
+                <w:szCs w:val="24"/>
+              </w:rPr>
+              <w:t>.</w:t>
             </w:r>
           </w:p>
           <w:p>
@@ -8476,13 +9161,23 @@
                 <w:szCs w:val="24"/>
               </w:rPr>
             </w:pPr>
-            <w:r>
-              <w:rPr>
-                <w:rFonts w:eastAsiaTheme="majorEastAsia" w:cstheme="minorHAnsi"/>
-                <w:sz w:val="24"/>
-                <w:szCs w:val="24"/>
-              </w:rPr>
-              <w:t>UserID = 102</w:t>
+            <w:proofErr w:type="spellStart"/>
+            <w:r>
+              <w:rPr>
+                <w:rFonts w:eastAsiaTheme="majorEastAsia" w:cstheme="minorHAnsi"/>
+                <w:sz w:val="24"/>
+                <w:szCs w:val="24"/>
+              </w:rPr>
+              <w:t>UserID</w:t>
+            </w:r>
+            <w:proofErr w:type="spellEnd"/>
+            <w:r>
+              <w:rPr>
+                <w:rFonts w:eastAsiaTheme="majorEastAsia" w:cstheme="minorHAnsi"/>
+                <w:sz w:val="24"/>
+                <w:szCs w:val="24"/>
+              </w:rPr>
+              <w:t xml:space="preserve"> = 102</w:t>
             </w:r>
           </w:p>
           <w:p>
@@ -8549,8 +9244,18 @@
                 <w:sz w:val="24"/>
                 <w:szCs w:val="24"/>
               </w:rPr>
-              <w:t>As Expected</w:t>
-            </w:r>
+              <w:t xml:space="preserve">As </w:t>
+            </w:r>
+            <w:proofErr w:type="gramStart"/>
+            <w:r>
+              <w:rPr>
+                <w:rFonts w:eastAsia="Times New Roman" w:cs="Calibri"/>
+                <w:sz w:val="24"/>
+                <w:szCs w:val="24"/>
+              </w:rPr>
+              <w:t>Expected</w:t>
+            </w:r>
+            <w:proofErr w:type="gramEnd"/>
           </w:p>
         </w:tc>
         <w:tc>
@@ -8743,7 +9448,25 @@
                 <w:sz w:val="24"/>
                 <w:szCs w:val="24"/>
               </w:rPr>
-              <w:t>4. Enter TCNumber.</w:t>
+              <w:t xml:space="preserve">4. Enter </w:t>
+            </w:r>
+            <w:proofErr w:type="spellStart"/>
+            <w:r>
+              <w:rPr>
+                <w:rFonts w:eastAsiaTheme="majorEastAsia" w:cstheme="minorHAnsi"/>
+                <w:sz w:val="24"/>
+                <w:szCs w:val="24"/>
+              </w:rPr>
+              <w:t>TCNumber</w:t>
+            </w:r>
+            <w:proofErr w:type="spellEnd"/>
+            <w:r>
+              <w:rPr>
+                <w:rFonts w:eastAsiaTheme="majorEastAsia" w:cstheme="minorHAnsi"/>
+                <w:sz w:val="24"/>
+                <w:szCs w:val="24"/>
+              </w:rPr>
+              <w:t>.</w:t>
             </w:r>
           </w:p>
           <w:p>
@@ -8779,7 +9502,25 @@
                 <w:sz w:val="24"/>
                 <w:szCs w:val="24"/>
               </w:rPr>
-              <w:t>6. Enter inmateID.</w:t>
+              <w:t xml:space="preserve">6. Enter </w:t>
+            </w:r>
+            <w:proofErr w:type="spellStart"/>
+            <w:r>
+              <w:rPr>
+                <w:rFonts w:eastAsiaTheme="majorEastAsia" w:cstheme="minorHAnsi"/>
+                <w:sz w:val="24"/>
+                <w:szCs w:val="24"/>
+              </w:rPr>
+              <w:t>inmateID</w:t>
+            </w:r>
+            <w:proofErr w:type="spellEnd"/>
+            <w:r>
+              <w:rPr>
+                <w:rFonts w:eastAsiaTheme="majorEastAsia" w:cstheme="minorHAnsi"/>
+                <w:sz w:val="24"/>
+                <w:szCs w:val="24"/>
+              </w:rPr>
+              <w:t>.</w:t>
             </w:r>
           </w:p>
           <w:p>
@@ -8816,7 +9557,25 @@
                 <w:sz w:val="24"/>
                 <w:szCs w:val="24"/>
               </w:rPr>
-              <w:t>8. Enter entrance_time.</w:t>
+              <w:t xml:space="preserve">8. Enter </w:t>
+            </w:r>
+            <w:proofErr w:type="spellStart"/>
+            <w:r>
+              <w:rPr>
+                <w:rFonts w:eastAsiaTheme="majorEastAsia" w:cstheme="minorHAnsi"/>
+                <w:sz w:val="24"/>
+                <w:szCs w:val="24"/>
+              </w:rPr>
+              <w:t>entrance_time</w:t>
+            </w:r>
+            <w:proofErr w:type="spellEnd"/>
+            <w:r>
+              <w:rPr>
+                <w:rFonts w:eastAsiaTheme="majorEastAsia" w:cstheme="minorHAnsi"/>
+                <w:sz w:val="24"/>
+                <w:szCs w:val="24"/>
+              </w:rPr>
+              <w:t>.</w:t>
             </w:r>
           </w:p>
         </w:tc>
@@ -8851,13 +9610,23 @@
                 <w:szCs w:val="24"/>
               </w:rPr>
             </w:pPr>
-            <w:r>
-              <w:rPr>
-                <w:rFonts w:eastAsiaTheme="majorEastAsia" w:cstheme="minorHAnsi"/>
-                <w:sz w:val="24"/>
-                <w:szCs w:val="24"/>
-              </w:rPr>
-              <w:t>TCNumber = 12345367490</w:t>
+            <w:proofErr w:type="spellStart"/>
+            <w:r>
+              <w:rPr>
+                <w:rFonts w:eastAsiaTheme="majorEastAsia" w:cstheme="minorHAnsi"/>
+                <w:sz w:val="24"/>
+                <w:szCs w:val="24"/>
+              </w:rPr>
+              <w:t>TCNumber</w:t>
+            </w:r>
+            <w:proofErr w:type="spellEnd"/>
+            <w:r>
+              <w:rPr>
+                <w:rFonts w:eastAsiaTheme="majorEastAsia" w:cstheme="minorHAnsi"/>
+                <w:sz w:val="24"/>
+                <w:szCs w:val="24"/>
+              </w:rPr>
+              <w:t xml:space="preserve"> = 12345367490</w:t>
             </w:r>
           </w:p>
           <w:p>
@@ -8887,13 +9656,23 @@
                 <w:szCs w:val="24"/>
               </w:rPr>
             </w:pPr>
-            <w:r>
-              <w:rPr>
-                <w:rFonts w:eastAsiaTheme="majorEastAsia" w:cstheme="minorHAnsi"/>
-                <w:sz w:val="24"/>
-                <w:szCs w:val="24"/>
-              </w:rPr>
-              <w:t>InmateID = 1000</w:t>
+            <w:proofErr w:type="spellStart"/>
+            <w:r>
+              <w:rPr>
+                <w:rFonts w:eastAsiaTheme="majorEastAsia" w:cstheme="minorHAnsi"/>
+                <w:sz w:val="24"/>
+                <w:szCs w:val="24"/>
+              </w:rPr>
+              <w:t>InmateID</w:t>
+            </w:r>
+            <w:proofErr w:type="spellEnd"/>
+            <w:r>
+              <w:rPr>
+                <w:rFonts w:eastAsiaTheme="majorEastAsia" w:cstheme="minorHAnsi"/>
+                <w:sz w:val="24"/>
+                <w:szCs w:val="24"/>
+              </w:rPr>
+              <w:t xml:space="preserve"> = 1000</w:t>
             </w:r>
           </w:p>
           <w:p>
@@ -8924,13 +9703,23 @@
                 <w:szCs w:val="24"/>
               </w:rPr>
             </w:pPr>
-            <w:r>
-              <w:rPr>
-                <w:rFonts w:eastAsiaTheme="majorEastAsia" w:cstheme="minorHAnsi"/>
-                <w:sz w:val="24"/>
-                <w:szCs w:val="24"/>
-              </w:rPr>
-              <w:t>Entrance_time = 14:00</w:t>
+            <w:proofErr w:type="spellStart"/>
+            <w:r>
+              <w:rPr>
+                <w:rFonts w:eastAsiaTheme="majorEastAsia" w:cstheme="minorHAnsi"/>
+                <w:sz w:val="24"/>
+                <w:szCs w:val="24"/>
+              </w:rPr>
+              <w:t>Entrance_time</w:t>
+            </w:r>
+            <w:proofErr w:type="spellEnd"/>
+            <w:r>
+              <w:rPr>
+                <w:rFonts w:eastAsiaTheme="majorEastAsia" w:cstheme="minorHAnsi"/>
+                <w:sz w:val="24"/>
+                <w:szCs w:val="24"/>
+              </w:rPr>
+              <w:t xml:space="preserve"> = 14:00</w:t>
             </w:r>
           </w:p>
         </w:tc>
@@ -8978,8 +9767,18 @@
                 <w:sz w:val="24"/>
                 <w:szCs w:val="24"/>
               </w:rPr>
-              <w:t>As Expected</w:t>
-            </w:r>
+              <w:t xml:space="preserve">As </w:t>
+            </w:r>
+            <w:proofErr w:type="gramStart"/>
+            <w:r>
+              <w:rPr>
+                <w:rFonts w:eastAsia="Times New Roman" w:cs="Calibri"/>
+                <w:sz w:val="24"/>
+                <w:szCs w:val="24"/>
+              </w:rPr>
+              <w:t>Expected</w:t>
+            </w:r>
+            <w:proofErr w:type="gramEnd"/>
           </w:p>
         </w:tc>
         <w:tc>
@@ -9135,7 +9934,25 @@
                 <w:sz w:val="24"/>
                 <w:szCs w:val="24"/>
               </w:rPr>
-              <w:t>2.Go to visitors screen.</w:t>
+              <w:t xml:space="preserve">2.Go to </w:t>
+            </w:r>
+            <w:proofErr w:type="gramStart"/>
+            <w:r>
+              <w:rPr>
+                <w:rFonts w:eastAsiaTheme="majorEastAsia" w:cstheme="minorHAnsi"/>
+                <w:sz w:val="24"/>
+                <w:szCs w:val="24"/>
+              </w:rPr>
+              <w:t>visitors</w:t>
+            </w:r>
+            <w:proofErr w:type="gramEnd"/>
+            <w:r>
+              <w:rPr>
+                <w:rFonts w:eastAsiaTheme="majorEastAsia" w:cstheme="minorHAnsi"/>
+                <w:sz w:val="24"/>
+                <w:szCs w:val="24"/>
+              </w:rPr>
+              <w:t xml:space="preserve"> screen.</w:t>
             </w:r>
           </w:p>
           <w:p>
@@ -9171,7 +9988,25 @@
                 <w:sz w:val="24"/>
                 <w:szCs w:val="24"/>
               </w:rPr>
-              <w:t>4. Update exit_time.</w:t>
+              <w:t xml:space="preserve">4. Update </w:t>
+            </w:r>
+            <w:proofErr w:type="spellStart"/>
+            <w:r>
+              <w:rPr>
+                <w:rFonts w:eastAsiaTheme="majorEastAsia" w:cstheme="minorHAnsi"/>
+                <w:sz w:val="24"/>
+                <w:szCs w:val="24"/>
+              </w:rPr>
+              <w:t>exit_time</w:t>
+            </w:r>
+            <w:proofErr w:type="spellEnd"/>
+            <w:r>
+              <w:rPr>
+                <w:rFonts w:eastAsiaTheme="majorEastAsia" w:cstheme="minorHAnsi"/>
+                <w:sz w:val="24"/>
+                <w:szCs w:val="24"/>
+              </w:rPr>
+              <w:t>.</w:t>
             </w:r>
           </w:p>
           <w:p>
@@ -9226,13 +10061,23 @@
                 <w:szCs w:val="24"/>
               </w:rPr>
             </w:pPr>
-            <w:r>
-              <w:rPr>
-                <w:rFonts w:eastAsiaTheme="majorEastAsia" w:cstheme="minorHAnsi"/>
-                <w:sz w:val="24"/>
-                <w:szCs w:val="24"/>
-              </w:rPr>
-              <w:t>Exit_time = 15:00</w:t>
+            <w:proofErr w:type="spellStart"/>
+            <w:r>
+              <w:rPr>
+                <w:rFonts w:eastAsiaTheme="majorEastAsia" w:cstheme="minorHAnsi"/>
+                <w:sz w:val="24"/>
+                <w:szCs w:val="24"/>
+              </w:rPr>
+              <w:t>Exit_time</w:t>
+            </w:r>
+            <w:proofErr w:type="spellEnd"/>
+            <w:r>
+              <w:rPr>
+                <w:rFonts w:eastAsiaTheme="majorEastAsia" w:cstheme="minorHAnsi"/>
+                <w:sz w:val="24"/>
+                <w:szCs w:val="24"/>
+              </w:rPr>
+              <w:t xml:space="preserve"> = 15:00</w:t>
             </w:r>
           </w:p>
         </w:tc>
@@ -9280,8 +10125,18 @@
                 <w:sz w:val="24"/>
                 <w:szCs w:val="24"/>
               </w:rPr>
-              <w:t>As Expected</w:t>
-            </w:r>
+              <w:t xml:space="preserve">As </w:t>
+            </w:r>
+            <w:proofErr w:type="gramStart"/>
+            <w:r>
+              <w:rPr>
+                <w:rFonts w:eastAsia="Times New Roman" w:cs="Calibri"/>
+                <w:sz w:val="24"/>
+                <w:szCs w:val="24"/>
+              </w:rPr>
+              <w:t>Expected</w:t>
+            </w:r>
+            <w:proofErr w:type="gramEnd"/>
           </w:p>
         </w:tc>
         <w:tc>
@@ -9438,25 +10293,61 @@
                 <w:sz w:val="24"/>
                 <w:szCs w:val="24"/>
               </w:rPr>
-              <w:t>2.Go to jailers screen.</w:t>
-            </w:r>
-          </w:p>
-          <w:p>
-            <w:pPr>
-              <w:cnfStyle w:val="000000100000" w:firstRow="0" w:lastRow="0" w:firstColumn="0" w:lastColumn="0" w:oddVBand="0" w:evenVBand="0" w:oddHBand="1" w:evenHBand="0" w:firstRowFirstColumn="0" w:firstRowLastColumn="0" w:lastRowFirstColumn="0" w:lastRowLastColumn="0"/>
-              <w:rPr>
-                <w:rFonts w:eastAsiaTheme="majorEastAsia" w:cstheme="minorHAnsi"/>
-                <w:sz w:val="24"/>
-                <w:szCs w:val="24"/>
-              </w:rPr>
-            </w:pPr>
-            <w:r>
-              <w:rPr>
-                <w:rFonts w:eastAsiaTheme="majorEastAsia" w:cstheme="minorHAnsi"/>
-                <w:sz w:val="24"/>
-                <w:szCs w:val="24"/>
-              </w:rPr>
-              <w:t>3.Enter jailer’s UserID.</w:t>
+              <w:t xml:space="preserve">2.Go to </w:t>
+            </w:r>
+            <w:proofErr w:type="gramStart"/>
+            <w:r>
+              <w:rPr>
+                <w:rFonts w:eastAsiaTheme="majorEastAsia" w:cstheme="minorHAnsi"/>
+                <w:sz w:val="24"/>
+                <w:szCs w:val="24"/>
+              </w:rPr>
+              <w:t>jailers</w:t>
+            </w:r>
+            <w:proofErr w:type="gramEnd"/>
+            <w:r>
+              <w:rPr>
+                <w:rFonts w:eastAsiaTheme="majorEastAsia" w:cstheme="minorHAnsi"/>
+                <w:sz w:val="24"/>
+                <w:szCs w:val="24"/>
+              </w:rPr>
+              <w:t xml:space="preserve"> screen.</w:t>
+            </w:r>
+          </w:p>
+          <w:p>
+            <w:pPr>
+              <w:cnfStyle w:val="000000100000" w:firstRow="0" w:lastRow="0" w:firstColumn="0" w:lastColumn="0" w:oddVBand="0" w:evenVBand="0" w:oddHBand="1" w:evenHBand="0" w:firstRowFirstColumn="0" w:firstRowLastColumn="0" w:lastRowFirstColumn="0" w:lastRowLastColumn="0"/>
+              <w:rPr>
+                <w:rFonts w:eastAsiaTheme="majorEastAsia" w:cstheme="minorHAnsi"/>
+                <w:sz w:val="24"/>
+                <w:szCs w:val="24"/>
+              </w:rPr>
+            </w:pPr>
+            <w:r>
+              <w:rPr>
+                <w:rFonts w:eastAsiaTheme="majorEastAsia" w:cstheme="minorHAnsi"/>
+                <w:sz w:val="24"/>
+                <w:szCs w:val="24"/>
+              </w:rPr>
+              <w:t xml:space="preserve">3.Enter jailer’s </w:t>
+            </w:r>
+            <w:proofErr w:type="spellStart"/>
+            <w:r>
+              <w:rPr>
+                <w:rFonts w:eastAsiaTheme="majorEastAsia" w:cstheme="minorHAnsi"/>
+                <w:sz w:val="24"/>
+                <w:szCs w:val="24"/>
+              </w:rPr>
+              <w:t>UserID</w:t>
+            </w:r>
+            <w:proofErr w:type="spellEnd"/>
+            <w:r>
+              <w:rPr>
+                <w:rFonts w:eastAsiaTheme="majorEastAsia" w:cstheme="minorHAnsi"/>
+                <w:sz w:val="24"/>
+                <w:szCs w:val="24"/>
+              </w:rPr>
+              <w:t>.</w:t>
             </w:r>
           </w:p>
           <w:p>
@@ -9510,13 +10401,23 @@
                 <w:szCs w:val="24"/>
               </w:rPr>
             </w:pPr>
-            <w:r>
-              <w:rPr>
-                <w:rFonts w:eastAsiaTheme="majorEastAsia" w:cstheme="minorHAnsi"/>
-                <w:sz w:val="24"/>
-                <w:szCs w:val="24"/>
-              </w:rPr>
-              <w:t>UserID= 105</w:t>
+            <w:proofErr w:type="spellStart"/>
+            <w:r>
+              <w:rPr>
+                <w:rFonts w:eastAsiaTheme="majorEastAsia" w:cstheme="minorHAnsi"/>
+                <w:sz w:val="24"/>
+                <w:szCs w:val="24"/>
+              </w:rPr>
+              <w:t>UserID</w:t>
+            </w:r>
+            <w:proofErr w:type="spellEnd"/>
+            <w:r>
+              <w:rPr>
+                <w:rFonts w:eastAsiaTheme="majorEastAsia" w:cstheme="minorHAnsi"/>
+                <w:sz w:val="24"/>
+                <w:szCs w:val="24"/>
+              </w:rPr>
+              <w:t>= 105</w:t>
             </w:r>
           </w:p>
           <w:p>
@@ -9594,8 +10495,18 @@
                 <w:sz w:val="24"/>
                 <w:szCs w:val="24"/>
               </w:rPr>
-              <w:t>As Expected</w:t>
-            </w:r>
+              <w:t xml:space="preserve">As </w:t>
+            </w:r>
+            <w:proofErr w:type="gramStart"/>
+            <w:r>
+              <w:rPr>
+                <w:rFonts w:eastAsia="Times New Roman" w:cs="Calibri"/>
+                <w:sz w:val="24"/>
+                <w:szCs w:val="24"/>
+              </w:rPr>
+              <w:t>Expected</w:t>
+            </w:r>
+            <w:proofErr w:type="gramEnd"/>
           </w:p>
         </w:tc>
         <w:tc>
@@ -9761,7 +10672,25 @@
                 <w:sz w:val="24"/>
                 <w:szCs w:val="24"/>
               </w:rPr>
-              <w:t>2.Enter UserID.</w:t>
+              <w:t xml:space="preserve">2.Enter </w:t>
+            </w:r>
+            <w:proofErr w:type="spellStart"/>
+            <w:r>
+              <w:rPr>
+                <w:rFonts w:eastAsiaTheme="majorEastAsia" w:cstheme="minorHAnsi"/>
+                <w:sz w:val="24"/>
+                <w:szCs w:val="24"/>
+              </w:rPr>
+              <w:t>UserID</w:t>
+            </w:r>
+            <w:proofErr w:type="spellEnd"/>
+            <w:r>
+              <w:rPr>
+                <w:rFonts w:eastAsiaTheme="majorEastAsia" w:cstheme="minorHAnsi"/>
+                <w:sz w:val="24"/>
+                <w:szCs w:val="24"/>
+              </w:rPr>
+              <w:t>.</w:t>
             </w:r>
           </w:p>
           <w:p>
@@ -9815,13 +10744,23 @@
                 <w:szCs w:val="24"/>
               </w:rPr>
             </w:pPr>
-            <w:r>
-              <w:rPr>
-                <w:rFonts w:eastAsiaTheme="majorEastAsia" w:cstheme="minorHAnsi"/>
-                <w:sz w:val="24"/>
-                <w:szCs w:val="24"/>
-              </w:rPr>
-              <w:t>UserID = 105</w:t>
+            <w:proofErr w:type="spellStart"/>
+            <w:r>
+              <w:rPr>
+                <w:rFonts w:eastAsiaTheme="majorEastAsia" w:cstheme="minorHAnsi"/>
+                <w:sz w:val="24"/>
+                <w:szCs w:val="24"/>
+              </w:rPr>
+              <w:t>UserID</w:t>
+            </w:r>
+            <w:proofErr w:type="spellEnd"/>
+            <w:r>
+              <w:rPr>
+                <w:rFonts w:eastAsiaTheme="majorEastAsia" w:cstheme="minorHAnsi"/>
+                <w:sz w:val="24"/>
+                <w:szCs w:val="24"/>
+              </w:rPr>
+              <w:t xml:space="preserve"> = 105</w:t>
             </w:r>
           </w:p>
           <w:p>
@@ -9888,8 +10827,18 @@
                 <w:sz w:val="24"/>
                 <w:szCs w:val="24"/>
               </w:rPr>
-              <w:t>As Expected</w:t>
-            </w:r>
+              <w:t xml:space="preserve">As </w:t>
+            </w:r>
+            <w:proofErr w:type="gramStart"/>
+            <w:r>
+              <w:rPr>
+                <w:rFonts w:eastAsia="Times New Roman" w:cs="Calibri"/>
+                <w:sz w:val="24"/>
+                <w:szCs w:val="24"/>
+              </w:rPr>
+              <w:t>Expected</w:t>
+            </w:r>
+            <w:proofErr w:type="gramEnd"/>
           </w:p>
         </w:tc>
         <w:tc>
@@ -10143,7 +11092,25 @@
                 <w:sz w:val="24"/>
                 <w:szCs w:val="24"/>
               </w:rPr>
-              <w:t>Number of inmates  = 105</w:t>
+              <w:t xml:space="preserve">Number of </w:t>
+            </w:r>
+            <w:proofErr w:type="gramStart"/>
+            <w:r>
+              <w:rPr>
+                <w:rFonts w:eastAsiaTheme="majorEastAsia" w:cstheme="minorHAnsi"/>
+                <w:sz w:val="24"/>
+                <w:szCs w:val="24"/>
+              </w:rPr>
+              <w:t>inmates  =</w:t>
+            </w:r>
+            <w:proofErr w:type="gramEnd"/>
+            <w:r>
+              <w:rPr>
+                <w:rFonts w:eastAsiaTheme="majorEastAsia" w:cstheme="minorHAnsi"/>
+                <w:sz w:val="24"/>
+                <w:szCs w:val="24"/>
+              </w:rPr>
+              <w:t xml:space="preserve"> 105</w:t>
             </w:r>
           </w:p>
         </w:tc>
@@ -10202,8 +11169,18 @@
                 <w:sz w:val="24"/>
                 <w:szCs w:val="24"/>
               </w:rPr>
-              <w:t>As Expected</w:t>
-            </w:r>
+              <w:t xml:space="preserve">As </w:t>
+            </w:r>
+            <w:proofErr w:type="gramStart"/>
+            <w:r>
+              <w:rPr>
+                <w:rFonts w:eastAsia="Times New Roman" w:cs="Calibri"/>
+                <w:sz w:val="24"/>
+                <w:szCs w:val="24"/>
+              </w:rPr>
+              <w:t>Expected</w:t>
+            </w:r>
+            <w:proofErr w:type="gramEnd"/>
           </w:p>
         </w:tc>
         <w:tc>
@@ -10415,6 +11392,7 @@
                 <w:szCs w:val="24"/>
               </w:rPr>
             </w:pPr>
+            <w:proofErr w:type="spellStart"/>
             <w:r>
               <w:rPr>
                 <w:rFonts w:eastAsiaTheme="majorEastAsia" w:cstheme="minorHAnsi"/>
@@ -10422,7 +11400,16 @@
                 <w:szCs w:val="24"/>
               </w:rPr>
               <w:lastRenderedPageBreak/>
-              <w:t>Alert_state = true.</w:t>
+              <w:t>Alert_state</w:t>
+            </w:r>
+            <w:proofErr w:type="spellEnd"/>
+            <w:r>
+              <w:rPr>
+                <w:rFonts w:eastAsiaTheme="majorEastAsia" w:cstheme="minorHAnsi"/>
+                <w:sz w:val="24"/>
+                <w:szCs w:val="24"/>
+              </w:rPr>
+              <w:t xml:space="preserve"> = true.</w:t>
             </w:r>
           </w:p>
         </w:tc>
@@ -10470,8 +11457,18 @@
                 <w:sz w:val="24"/>
                 <w:szCs w:val="24"/>
               </w:rPr>
-              <w:t>As Expected</w:t>
-            </w:r>
+              <w:t xml:space="preserve">As </w:t>
+            </w:r>
+            <w:proofErr w:type="gramStart"/>
+            <w:r>
+              <w:rPr>
+                <w:rFonts w:eastAsia="Times New Roman" w:cs="Calibri"/>
+                <w:sz w:val="24"/>
+                <w:szCs w:val="24"/>
+              </w:rPr>
+              <w:t>Expected</w:t>
+            </w:r>
+            <w:proofErr w:type="gramEnd"/>
           </w:p>
         </w:tc>
         <w:tc>
@@ -10628,7 +11625,25 @@
                 <w:sz w:val="24"/>
                 <w:szCs w:val="24"/>
               </w:rPr>
-              <w:t>2.Enter UserID.</w:t>
+              <w:t xml:space="preserve">2.Enter </w:t>
+            </w:r>
+            <w:proofErr w:type="spellStart"/>
+            <w:r>
+              <w:rPr>
+                <w:rFonts w:eastAsiaTheme="majorEastAsia" w:cstheme="minorHAnsi"/>
+                <w:sz w:val="24"/>
+                <w:szCs w:val="24"/>
+              </w:rPr>
+              <w:t>UserID</w:t>
+            </w:r>
+            <w:proofErr w:type="spellEnd"/>
+            <w:r>
+              <w:rPr>
+                <w:rFonts w:eastAsiaTheme="majorEastAsia" w:cstheme="minorHAnsi"/>
+                <w:sz w:val="24"/>
+                <w:szCs w:val="24"/>
+              </w:rPr>
+              <w:t>.</w:t>
             </w:r>
           </w:p>
           <w:p>
@@ -10682,13 +11697,23 @@
                 <w:szCs w:val="24"/>
               </w:rPr>
             </w:pPr>
-            <w:r>
-              <w:rPr>
-                <w:rFonts w:eastAsiaTheme="majorEastAsia" w:cstheme="minorHAnsi"/>
-                <w:sz w:val="24"/>
-                <w:szCs w:val="24"/>
-              </w:rPr>
-              <w:t>UserID = 104</w:t>
+            <w:proofErr w:type="spellStart"/>
+            <w:r>
+              <w:rPr>
+                <w:rFonts w:eastAsiaTheme="majorEastAsia" w:cstheme="minorHAnsi"/>
+                <w:sz w:val="24"/>
+                <w:szCs w:val="24"/>
+              </w:rPr>
+              <w:t>UserID</w:t>
+            </w:r>
+            <w:proofErr w:type="spellEnd"/>
+            <w:r>
+              <w:rPr>
+                <w:rFonts w:eastAsiaTheme="majorEastAsia" w:cstheme="minorHAnsi"/>
+                <w:sz w:val="24"/>
+                <w:szCs w:val="24"/>
+              </w:rPr>
+              <w:t xml:space="preserve"> = 104</w:t>
             </w:r>
           </w:p>
           <w:p>
@@ -10755,8 +11780,18 @@
                 <w:sz w:val="24"/>
                 <w:szCs w:val="24"/>
               </w:rPr>
-              <w:t>As Expected</w:t>
-            </w:r>
+              <w:t xml:space="preserve">As </w:t>
+            </w:r>
+            <w:proofErr w:type="gramStart"/>
+            <w:r>
+              <w:rPr>
+                <w:rFonts w:eastAsia="Times New Roman" w:cs="Calibri"/>
+                <w:sz w:val="24"/>
+                <w:szCs w:val="24"/>
+              </w:rPr>
+              <w:t>Expected</w:t>
+            </w:r>
+            <w:proofErr w:type="gramEnd"/>
           </w:p>
         </w:tc>
         <w:tc>
@@ -10871,7 +11906,25 @@
                 <w:sz w:val="24"/>
                 <w:szCs w:val="24"/>
               </w:rPr>
-              <w:t xml:space="preserve"> Health Personnel manages and updates prisoners health status.</w:t>
+              <w:t xml:space="preserve"> Health Personnel manages and updates </w:t>
+            </w:r>
+            <w:proofErr w:type="gramStart"/>
+            <w:r>
+              <w:rPr>
+                <w:rFonts w:eastAsiaTheme="majorEastAsia" w:cstheme="minorHAnsi"/>
+                <w:sz w:val="24"/>
+                <w:szCs w:val="24"/>
+              </w:rPr>
+              <w:t>prisoners</w:t>
+            </w:r>
+            <w:proofErr w:type="gramEnd"/>
+            <w:r>
+              <w:rPr>
+                <w:rFonts w:eastAsiaTheme="majorEastAsia" w:cstheme="minorHAnsi"/>
+                <w:sz w:val="24"/>
+                <w:szCs w:val="24"/>
+              </w:rPr>
+              <w:t xml:space="preserve"> health status.</w:t>
             </w:r>
           </w:p>
         </w:tc>
@@ -10948,7 +12001,25 @@
                 <w:sz w:val="24"/>
                 <w:szCs w:val="24"/>
               </w:rPr>
-              <w:t>4.Enter patient’s UserID.</w:t>
+              <w:t xml:space="preserve">4.Enter patient’s </w:t>
+            </w:r>
+            <w:proofErr w:type="spellStart"/>
+            <w:r>
+              <w:rPr>
+                <w:rFonts w:eastAsiaTheme="majorEastAsia" w:cstheme="minorHAnsi"/>
+                <w:sz w:val="24"/>
+                <w:szCs w:val="24"/>
+              </w:rPr>
+              <w:t>UserID</w:t>
+            </w:r>
+            <w:proofErr w:type="spellEnd"/>
+            <w:r>
+              <w:rPr>
+                <w:rFonts w:eastAsiaTheme="majorEastAsia" w:cstheme="minorHAnsi"/>
+                <w:sz w:val="24"/>
+                <w:szCs w:val="24"/>
+              </w:rPr>
+              <w:t>.</w:t>
             </w:r>
           </w:p>
           <w:p>
@@ -11002,13 +12073,23 @@
                 <w:szCs w:val="24"/>
               </w:rPr>
             </w:pPr>
-            <w:r>
-              <w:rPr>
-                <w:rFonts w:eastAsiaTheme="majorEastAsia" w:cstheme="minorHAnsi"/>
-                <w:sz w:val="24"/>
-                <w:szCs w:val="24"/>
-              </w:rPr>
-              <w:t>UserID= 1000</w:t>
+            <w:proofErr w:type="spellStart"/>
+            <w:r>
+              <w:rPr>
+                <w:rFonts w:eastAsiaTheme="majorEastAsia" w:cstheme="minorHAnsi"/>
+                <w:sz w:val="24"/>
+                <w:szCs w:val="24"/>
+              </w:rPr>
+              <w:t>UserID</w:t>
+            </w:r>
+            <w:proofErr w:type="spellEnd"/>
+            <w:r>
+              <w:rPr>
+                <w:rFonts w:eastAsiaTheme="majorEastAsia" w:cstheme="minorHAnsi"/>
+                <w:sz w:val="24"/>
+                <w:szCs w:val="24"/>
+              </w:rPr>
+              <w:t>= 1000</w:t>
             </w:r>
           </w:p>
           <w:p>
@@ -11021,13 +12102,23 @@
                 <w:szCs w:val="24"/>
               </w:rPr>
             </w:pPr>
-            <w:r>
-              <w:rPr>
-                <w:rFonts w:eastAsiaTheme="majorEastAsia" w:cstheme="minorHAnsi"/>
-                <w:sz w:val="24"/>
-                <w:szCs w:val="24"/>
-              </w:rPr>
-              <w:t>Health_problem = Flu</w:t>
+            <w:proofErr w:type="spellStart"/>
+            <w:r>
+              <w:rPr>
+                <w:rFonts w:eastAsiaTheme="majorEastAsia" w:cstheme="minorHAnsi"/>
+                <w:sz w:val="24"/>
+                <w:szCs w:val="24"/>
+              </w:rPr>
+              <w:t>Health_problem</w:t>
+            </w:r>
+            <w:proofErr w:type="spellEnd"/>
+            <w:r>
+              <w:rPr>
+                <w:rFonts w:eastAsiaTheme="majorEastAsia" w:cstheme="minorHAnsi"/>
+                <w:sz w:val="24"/>
+                <w:szCs w:val="24"/>
+              </w:rPr>
+              <w:t xml:space="preserve"> = Flu</w:t>
             </w:r>
           </w:p>
         </w:tc>
@@ -11075,8 +12166,18 @@
                 <w:sz w:val="24"/>
                 <w:szCs w:val="24"/>
               </w:rPr>
-              <w:t>As Expected</w:t>
-            </w:r>
+              <w:t xml:space="preserve">As </w:t>
+            </w:r>
+            <w:proofErr w:type="gramStart"/>
+            <w:r>
+              <w:rPr>
+                <w:rFonts w:eastAsia="Times New Roman" w:cs="Calibri"/>
+                <w:sz w:val="24"/>
+                <w:szCs w:val="24"/>
+              </w:rPr>
+              <w:t>Expected</w:t>
+            </w:r>
+            <w:proofErr w:type="gramEnd"/>
           </w:p>
         </w:tc>
         <w:tc>
@@ -11251,7 +12352,25 @@
                 <w:sz w:val="24"/>
                 <w:szCs w:val="24"/>
               </w:rPr>
-              <w:t>3.Enter UserID.</w:t>
+              <w:t xml:space="preserve">3.Enter </w:t>
+            </w:r>
+            <w:proofErr w:type="spellStart"/>
+            <w:r>
+              <w:rPr>
+                <w:rFonts w:eastAsiaTheme="majorEastAsia" w:cstheme="minorHAnsi"/>
+                <w:sz w:val="24"/>
+                <w:szCs w:val="24"/>
+              </w:rPr>
+              <w:t>UserID</w:t>
+            </w:r>
+            <w:proofErr w:type="spellEnd"/>
+            <w:r>
+              <w:rPr>
+                <w:rFonts w:eastAsiaTheme="majorEastAsia" w:cstheme="minorHAnsi"/>
+                <w:sz w:val="24"/>
+                <w:szCs w:val="24"/>
+              </w:rPr>
+              <w:t>.</w:t>
             </w:r>
           </w:p>
           <w:p>
@@ -11288,13 +12407,23 @@
                 <w:szCs w:val="24"/>
               </w:rPr>
             </w:pPr>
-            <w:r>
-              <w:rPr>
-                <w:rFonts w:eastAsiaTheme="majorEastAsia" w:cstheme="minorHAnsi"/>
-                <w:sz w:val="24"/>
-                <w:szCs w:val="24"/>
-              </w:rPr>
-              <w:t>UserID= 101</w:t>
+            <w:proofErr w:type="spellStart"/>
+            <w:r>
+              <w:rPr>
+                <w:rFonts w:eastAsiaTheme="majorEastAsia" w:cstheme="minorHAnsi"/>
+                <w:sz w:val="24"/>
+                <w:szCs w:val="24"/>
+              </w:rPr>
+              <w:t>UserID</w:t>
+            </w:r>
+            <w:proofErr w:type="spellEnd"/>
+            <w:r>
+              <w:rPr>
+                <w:rFonts w:eastAsiaTheme="majorEastAsia" w:cstheme="minorHAnsi"/>
+                <w:sz w:val="24"/>
+                <w:szCs w:val="24"/>
+              </w:rPr>
+              <w:t>= 101</w:t>
             </w:r>
           </w:p>
         </w:tc>
@@ -11353,8 +12482,18 @@
                 <w:sz w:val="24"/>
                 <w:szCs w:val="24"/>
               </w:rPr>
-              <w:t>As Expected</w:t>
-            </w:r>
+              <w:t xml:space="preserve">As </w:t>
+            </w:r>
+            <w:proofErr w:type="gramStart"/>
+            <w:r>
+              <w:rPr>
+                <w:rFonts w:eastAsia="Times New Roman" w:cs="Calibri"/>
+                <w:sz w:val="24"/>
+                <w:szCs w:val="24"/>
+              </w:rPr>
+              <w:t>Expected</w:t>
+            </w:r>
+            <w:proofErr w:type="gramEnd"/>
           </w:p>
         </w:tc>
         <w:tc>
@@ -11528,7 +12667,25 @@
                 <w:sz w:val="24"/>
                 <w:szCs w:val="24"/>
               </w:rPr>
-              <w:t>3.Enter UserID.</w:t>
+              <w:t xml:space="preserve">3.Enter </w:t>
+            </w:r>
+            <w:proofErr w:type="spellStart"/>
+            <w:r>
+              <w:rPr>
+                <w:rFonts w:eastAsiaTheme="majorEastAsia" w:cstheme="minorHAnsi"/>
+                <w:sz w:val="24"/>
+                <w:szCs w:val="24"/>
+              </w:rPr>
+              <w:t>UserID</w:t>
+            </w:r>
+            <w:proofErr w:type="spellEnd"/>
+            <w:r>
+              <w:rPr>
+                <w:rFonts w:eastAsiaTheme="majorEastAsia" w:cstheme="minorHAnsi"/>
+                <w:sz w:val="24"/>
+                <w:szCs w:val="24"/>
+              </w:rPr>
+              <w:t>.</w:t>
             </w:r>
           </w:p>
           <w:p>
@@ -11565,13 +12722,23 @@
                 <w:szCs w:val="24"/>
               </w:rPr>
             </w:pPr>
-            <w:r>
-              <w:rPr>
-                <w:rFonts w:eastAsiaTheme="majorEastAsia" w:cstheme="minorHAnsi"/>
-                <w:sz w:val="24"/>
-                <w:szCs w:val="24"/>
-              </w:rPr>
-              <w:t>UserID= 102</w:t>
+            <w:proofErr w:type="spellStart"/>
+            <w:r>
+              <w:rPr>
+                <w:rFonts w:eastAsiaTheme="majorEastAsia" w:cstheme="minorHAnsi"/>
+                <w:sz w:val="24"/>
+                <w:szCs w:val="24"/>
+              </w:rPr>
+              <w:t>UserID</w:t>
+            </w:r>
+            <w:proofErr w:type="spellEnd"/>
+            <w:r>
+              <w:rPr>
+                <w:rFonts w:eastAsiaTheme="majorEastAsia" w:cstheme="minorHAnsi"/>
+                <w:sz w:val="24"/>
+                <w:szCs w:val="24"/>
+              </w:rPr>
+              <w:t>= 102</w:t>
             </w:r>
           </w:p>
         </w:tc>
@@ -11630,8 +12797,18 @@
                 <w:sz w:val="24"/>
                 <w:szCs w:val="24"/>
               </w:rPr>
-              <w:t>As Expected</w:t>
-            </w:r>
+              <w:t xml:space="preserve">As </w:t>
+            </w:r>
+            <w:proofErr w:type="gramStart"/>
+            <w:r>
+              <w:rPr>
+                <w:rFonts w:eastAsia="Times New Roman" w:cs="Calibri"/>
+                <w:sz w:val="24"/>
+                <w:szCs w:val="24"/>
+              </w:rPr>
+              <w:t>Expected</w:t>
+            </w:r>
+            <w:proofErr w:type="gramEnd"/>
           </w:p>
         </w:tc>
         <w:tc>
@@ -11885,7 +13062,25 @@
                 <w:sz w:val="24"/>
                 <w:szCs w:val="24"/>
               </w:rPr>
-              <w:t>Number of inmates  = 105</w:t>
+              <w:t xml:space="preserve">Number of </w:t>
+            </w:r>
+            <w:proofErr w:type="gramStart"/>
+            <w:r>
+              <w:rPr>
+                <w:rFonts w:eastAsiaTheme="majorEastAsia" w:cstheme="minorHAnsi"/>
+                <w:sz w:val="24"/>
+                <w:szCs w:val="24"/>
+              </w:rPr>
+              <w:t>inmates  =</w:t>
+            </w:r>
+            <w:proofErr w:type="gramEnd"/>
+            <w:r>
+              <w:rPr>
+                <w:rFonts w:eastAsiaTheme="majorEastAsia" w:cstheme="minorHAnsi"/>
+                <w:sz w:val="24"/>
+                <w:szCs w:val="24"/>
+              </w:rPr>
+              <w:t xml:space="preserve"> 105</w:t>
             </w:r>
           </w:p>
         </w:tc>
@@ -11944,8 +13139,18 @@
                 <w:sz w:val="24"/>
                 <w:szCs w:val="24"/>
               </w:rPr>
-              <w:t>As Expected</w:t>
-            </w:r>
+              <w:t xml:space="preserve">As </w:t>
+            </w:r>
+            <w:proofErr w:type="gramStart"/>
+            <w:r>
+              <w:rPr>
+                <w:rFonts w:eastAsia="Times New Roman" w:cs="Calibri"/>
+                <w:sz w:val="24"/>
+                <w:szCs w:val="24"/>
+              </w:rPr>
+              <w:t>Expected</w:t>
+            </w:r>
+            <w:proofErr w:type="gramEnd"/>
           </w:p>
         </w:tc>
         <w:tc>
@@ -12156,13 +13361,23 @@
                 <w:szCs w:val="24"/>
               </w:rPr>
             </w:pPr>
-            <w:r>
-              <w:rPr>
-                <w:rFonts w:eastAsiaTheme="majorEastAsia" w:cstheme="minorHAnsi"/>
-                <w:sz w:val="24"/>
-                <w:szCs w:val="24"/>
-              </w:rPr>
-              <w:t>Alert_state = true.</w:t>
+            <w:proofErr w:type="spellStart"/>
+            <w:r>
+              <w:rPr>
+                <w:rFonts w:eastAsiaTheme="majorEastAsia" w:cstheme="minorHAnsi"/>
+                <w:sz w:val="24"/>
+                <w:szCs w:val="24"/>
+              </w:rPr>
+              <w:t>Alert_state</w:t>
+            </w:r>
+            <w:proofErr w:type="spellEnd"/>
+            <w:r>
+              <w:rPr>
+                <w:rFonts w:eastAsiaTheme="majorEastAsia" w:cstheme="minorHAnsi"/>
+                <w:sz w:val="24"/>
+                <w:szCs w:val="24"/>
+              </w:rPr>
+              <w:t xml:space="preserve"> = true.</w:t>
             </w:r>
           </w:p>
         </w:tc>
@@ -12210,8 +13425,18 @@
                 <w:sz w:val="24"/>
                 <w:szCs w:val="24"/>
               </w:rPr>
-              <w:t>As Expected</w:t>
-            </w:r>
+              <w:t xml:space="preserve">As </w:t>
+            </w:r>
+            <w:proofErr w:type="gramStart"/>
+            <w:r>
+              <w:rPr>
+                <w:rFonts w:eastAsia="Times New Roman" w:cs="Calibri"/>
+                <w:sz w:val="24"/>
+                <w:szCs w:val="24"/>
+              </w:rPr>
+              <w:t>Expected</w:t>
+            </w:r>
+            <w:proofErr w:type="gramEnd"/>
           </w:p>
         </w:tc>
         <w:tc>
@@ -12368,7 +13593,25 @@
                 <w:sz w:val="24"/>
                 <w:szCs w:val="24"/>
               </w:rPr>
-              <w:t>2.Enter UserID.</w:t>
+              <w:t xml:space="preserve">2.Enter </w:t>
+            </w:r>
+            <w:proofErr w:type="spellStart"/>
+            <w:r>
+              <w:rPr>
+                <w:rFonts w:eastAsiaTheme="majorEastAsia" w:cstheme="minorHAnsi"/>
+                <w:sz w:val="24"/>
+                <w:szCs w:val="24"/>
+              </w:rPr>
+              <w:t>UserID</w:t>
+            </w:r>
+            <w:proofErr w:type="spellEnd"/>
+            <w:r>
+              <w:rPr>
+                <w:rFonts w:eastAsiaTheme="majorEastAsia" w:cstheme="minorHAnsi"/>
+                <w:sz w:val="24"/>
+                <w:szCs w:val="24"/>
+              </w:rPr>
+              <w:t>.</w:t>
             </w:r>
           </w:p>
           <w:p>
@@ -12422,13 +13665,23 @@
                 <w:szCs w:val="24"/>
               </w:rPr>
             </w:pPr>
-            <w:r>
-              <w:rPr>
-                <w:rFonts w:eastAsiaTheme="majorEastAsia" w:cstheme="minorHAnsi"/>
-                <w:sz w:val="24"/>
-                <w:szCs w:val="24"/>
-              </w:rPr>
-              <w:t>UserID = 104</w:t>
+            <w:proofErr w:type="spellStart"/>
+            <w:r>
+              <w:rPr>
+                <w:rFonts w:eastAsiaTheme="majorEastAsia" w:cstheme="minorHAnsi"/>
+                <w:sz w:val="24"/>
+                <w:szCs w:val="24"/>
+              </w:rPr>
+              <w:t>UserID</w:t>
+            </w:r>
+            <w:proofErr w:type="spellEnd"/>
+            <w:r>
+              <w:rPr>
+                <w:rFonts w:eastAsiaTheme="majorEastAsia" w:cstheme="minorHAnsi"/>
+                <w:sz w:val="24"/>
+                <w:szCs w:val="24"/>
+              </w:rPr>
+              <w:t xml:space="preserve"> = 104</w:t>
             </w:r>
           </w:p>
           <w:p>
@@ -12495,8 +13748,18 @@
                 <w:sz w:val="24"/>
                 <w:szCs w:val="24"/>
               </w:rPr>
-              <w:t>As Expected</w:t>
-            </w:r>
+              <w:t xml:space="preserve">As </w:t>
+            </w:r>
+            <w:proofErr w:type="gramStart"/>
+            <w:r>
+              <w:rPr>
+                <w:rFonts w:eastAsia="Times New Roman" w:cs="Calibri"/>
+                <w:sz w:val="24"/>
+                <w:szCs w:val="24"/>
+              </w:rPr>
+              <w:t>Expected</w:t>
+            </w:r>
+            <w:proofErr w:type="gramEnd"/>
           </w:p>
         </w:tc>
         <w:tc>
@@ -12612,7 +13875,25 @@
                 <w:sz w:val="24"/>
                 <w:szCs w:val="24"/>
               </w:rPr>
-              <w:t xml:space="preserve"> Health Personnel manages and updates prisoners health status.</w:t>
+              <w:t xml:space="preserve"> Health Personnel manages and updates </w:t>
+            </w:r>
+            <w:proofErr w:type="gramStart"/>
+            <w:r>
+              <w:rPr>
+                <w:rFonts w:eastAsiaTheme="majorEastAsia" w:cstheme="minorHAnsi"/>
+                <w:sz w:val="24"/>
+                <w:szCs w:val="24"/>
+              </w:rPr>
+              <w:t>prisoners</w:t>
+            </w:r>
+            <w:proofErr w:type="gramEnd"/>
+            <w:r>
+              <w:rPr>
+                <w:rFonts w:eastAsiaTheme="majorEastAsia" w:cstheme="minorHAnsi"/>
+                <w:sz w:val="24"/>
+                <w:szCs w:val="24"/>
+              </w:rPr>
+              <w:t xml:space="preserve"> health status.</w:t>
             </w:r>
           </w:p>
         </w:tc>
@@ -12689,7 +13970,25 @@
                 <w:sz w:val="24"/>
                 <w:szCs w:val="24"/>
               </w:rPr>
-              <w:t>4.Enter patient’s UserID.</w:t>
+              <w:t xml:space="preserve">4.Enter patient’s </w:t>
+            </w:r>
+            <w:proofErr w:type="spellStart"/>
+            <w:r>
+              <w:rPr>
+                <w:rFonts w:eastAsiaTheme="majorEastAsia" w:cstheme="minorHAnsi"/>
+                <w:sz w:val="24"/>
+                <w:szCs w:val="24"/>
+              </w:rPr>
+              <w:t>UserID</w:t>
+            </w:r>
+            <w:proofErr w:type="spellEnd"/>
+            <w:r>
+              <w:rPr>
+                <w:rFonts w:eastAsiaTheme="majorEastAsia" w:cstheme="minorHAnsi"/>
+                <w:sz w:val="24"/>
+                <w:szCs w:val="24"/>
+              </w:rPr>
+              <w:t>.</w:t>
             </w:r>
           </w:p>
           <w:p>
@@ -12743,13 +14042,23 @@
                 <w:szCs w:val="24"/>
               </w:rPr>
             </w:pPr>
-            <w:r>
-              <w:rPr>
-                <w:rFonts w:eastAsiaTheme="majorEastAsia" w:cstheme="minorHAnsi"/>
-                <w:sz w:val="24"/>
-                <w:szCs w:val="24"/>
-              </w:rPr>
-              <w:t>UserID= 1000</w:t>
+            <w:proofErr w:type="spellStart"/>
+            <w:r>
+              <w:rPr>
+                <w:rFonts w:eastAsiaTheme="majorEastAsia" w:cstheme="minorHAnsi"/>
+                <w:sz w:val="24"/>
+                <w:szCs w:val="24"/>
+              </w:rPr>
+              <w:t>UserID</w:t>
+            </w:r>
+            <w:proofErr w:type="spellEnd"/>
+            <w:r>
+              <w:rPr>
+                <w:rFonts w:eastAsiaTheme="majorEastAsia" w:cstheme="minorHAnsi"/>
+                <w:sz w:val="24"/>
+                <w:szCs w:val="24"/>
+              </w:rPr>
+              <w:t>= 1000</w:t>
             </w:r>
           </w:p>
           <w:p>
@@ -12762,13 +14071,23 @@
                 <w:szCs w:val="24"/>
               </w:rPr>
             </w:pPr>
-            <w:r>
-              <w:rPr>
-                <w:rFonts w:eastAsiaTheme="majorEastAsia" w:cstheme="minorHAnsi"/>
-                <w:sz w:val="24"/>
-                <w:szCs w:val="24"/>
-              </w:rPr>
-              <w:t>Health_problem = Flu</w:t>
+            <w:proofErr w:type="spellStart"/>
+            <w:r>
+              <w:rPr>
+                <w:rFonts w:eastAsiaTheme="majorEastAsia" w:cstheme="minorHAnsi"/>
+                <w:sz w:val="24"/>
+                <w:szCs w:val="24"/>
+              </w:rPr>
+              <w:t>Health_problem</w:t>
+            </w:r>
+            <w:proofErr w:type="spellEnd"/>
+            <w:r>
+              <w:rPr>
+                <w:rFonts w:eastAsiaTheme="majorEastAsia" w:cstheme="minorHAnsi"/>
+                <w:sz w:val="24"/>
+                <w:szCs w:val="24"/>
+              </w:rPr>
+              <w:t xml:space="preserve"> = Flu</w:t>
             </w:r>
           </w:p>
         </w:tc>
@@ -12816,8 +14135,18 @@
                 <w:sz w:val="24"/>
                 <w:szCs w:val="24"/>
               </w:rPr>
-              <w:t>As Expected</w:t>
-            </w:r>
+              <w:t xml:space="preserve">As </w:t>
+            </w:r>
+            <w:proofErr w:type="gramStart"/>
+            <w:r>
+              <w:rPr>
+                <w:rFonts w:eastAsia="Times New Roman" w:cs="Calibri"/>
+                <w:sz w:val="24"/>
+                <w:szCs w:val="24"/>
+              </w:rPr>
+              <w:t>Expected</w:t>
+            </w:r>
+            <w:proofErr w:type="gramEnd"/>
           </w:p>
         </w:tc>
         <w:tc>
@@ -12992,7 +14321,25 @@
                 <w:sz w:val="24"/>
                 <w:szCs w:val="24"/>
               </w:rPr>
-              <w:t>3.Enter UserID.</w:t>
+              <w:t xml:space="preserve">3.Enter </w:t>
+            </w:r>
+            <w:proofErr w:type="spellStart"/>
+            <w:r>
+              <w:rPr>
+                <w:rFonts w:eastAsiaTheme="majorEastAsia" w:cstheme="minorHAnsi"/>
+                <w:sz w:val="24"/>
+                <w:szCs w:val="24"/>
+              </w:rPr>
+              <w:t>UserID</w:t>
+            </w:r>
+            <w:proofErr w:type="spellEnd"/>
+            <w:r>
+              <w:rPr>
+                <w:rFonts w:eastAsiaTheme="majorEastAsia" w:cstheme="minorHAnsi"/>
+                <w:sz w:val="24"/>
+                <w:szCs w:val="24"/>
+              </w:rPr>
+              <w:t>.</w:t>
             </w:r>
           </w:p>
           <w:p>
@@ -13029,13 +14376,23 @@
                 <w:szCs w:val="24"/>
               </w:rPr>
             </w:pPr>
-            <w:r>
-              <w:rPr>
-                <w:rFonts w:eastAsiaTheme="majorEastAsia" w:cstheme="minorHAnsi"/>
-                <w:sz w:val="24"/>
-                <w:szCs w:val="24"/>
-              </w:rPr>
-              <w:t>UserID= 101</w:t>
+            <w:proofErr w:type="spellStart"/>
+            <w:r>
+              <w:rPr>
+                <w:rFonts w:eastAsiaTheme="majorEastAsia" w:cstheme="minorHAnsi"/>
+                <w:sz w:val="24"/>
+                <w:szCs w:val="24"/>
+              </w:rPr>
+              <w:t>UserID</w:t>
+            </w:r>
+            <w:proofErr w:type="spellEnd"/>
+            <w:r>
+              <w:rPr>
+                <w:rFonts w:eastAsiaTheme="majorEastAsia" w:cstheme="minorHAnsi"/>
+                <w:sz w:val="24"/>
+                <w:szCs w:val="24"/>
+              </w:rPr>
+              <w:t>= 101</w:t>
             </w:r>
           </w:p>
         </w:tc>
@@ -13094,8 +14451,18 @@
                 <w:sz w:val="24"/>
                 <w:szCs w:val="24"/>
               </w:rPr>
-              <w:t>As Expected</w:t>
-            </w:r>
+              <w:t xml:space="preserve">As </w:t>
+            </w:r>
+            <w:proofErr w:type="gramStart"/>
+            <w:r>
+              <w:rPr>
+                <w:rFonts w:eastAsia="Times New Roman" w:cs="Calibri"/>
+                <w:sz w:val="24"/>
+                <w:szCs w:val="24"/>
+              </w:rPr>
+              <w:t>Expected</w:t>
+            </w:r>
+            <w:proofErr w:type="gramEnd"/>
           </w:p>
         </w:tc>
         <w:tc>
@@ -13269,7 +14636,25 @@
                 <w:sz w:val="24"/>
                 <w:szCs w:val="24"/>
               </w:rPr>
-              <w:t>3.Enter UserID.</w:t>
+              <w:t xml:space="preserve">3.Enter </w:t>
+            </w:r>
+            <w:proofErr w:type="spellStart"/>
+            <w:r>
+              <w:rPr>
+                <w:rFonts w:eastAsiaTheme="majorEastAsia" w:cstheme="minorHAnsi"/>
+                <w:sz w:val="24"/>
+                <w:szCs w:val="24"/>
+              </w:rPr>
+              <w:t>UserID</w:t>
+            </w:r>
+            <w:proofErr w:type="spellEnd"/>
+            <w:r>
+              <w:rPr>
+                <w:rFonts w:eastAsiaTheme="majorEastAsia" w:cstheme="minorHAnsi"/>
+                <w:sz w:val="24"/>
+                <w:szCs w:val="24"/>
+              </w:rPr>
+              <w:t>.</w:t>
             </w:r>
           </w:p>
           <w:p>
@@ -13306,13 +14691,23 @@
                 <w:szCs w:val="24"/>
               </w:rPr>
             </w:pPr>
-            <w:r>
-              <w:rPr>
-                <w:rFonts w:eastAsiaTheme="majorEastAsia" w:cstheme="minorHAnsi"/>
-                <w:sz w:val="24"/>
-                <w:szCs w:val="24"/>
-              </w:rPr>
-              <w:t>UserID= 102</w:t>
+            <w:proofErr w:type="spellStart"/>
+            <w:r>
+              <w:rPr>
+                <w:rFonts w:eastAsiaTheme="majorEastAsia" w:cstheme="minorHAnsi"/>
+                <w:sz w:val="24"/>
+                <w:szCs w:val="24"/>
+              </w:rPr>
+              <w:t>UserID</w:t>
+            </w:r>
+            <w:proofErr w:type="spellEnd"/>
+            <w:r>
+              <w:rPr>
+                <w:rFonts w:eastAsiaTheme="majorEastAsia" w:cstheme="minorHAnsi"/>
+                <w:sz w:val="24"/>
+                <w:szCs w:val="24"/>
+              </w:rPr>
+              <w:t>= 102</w:t>
             </w:r>
           </w:p>
         </w:tc>
@@ -13371,8 +14766,18 @@
                 <w:sz w:val="24"/>
                 <w:szCs w:val="24"/>
               </w:rPr>
-              <w:t>As Expected</w:t>
-            </w:r>
+              <w:t xml:space="preserve">As </w:t>
+            </w:r>
+            <w:proofErr w:type="gramStart"/>
+            <w:r>
+              <w:rPr>
+                <w:rFonts w:eastAsia="Times New Roman" w:cs="Calibri"/>
+                <w:sz w:val="24"/>
+                <w:szCs w:val="24"/>
+              </w:rPr>
+              <w:t>Expected</w:t>
+            </w:r>
+            <w:proofErr w:type="gramEnd"/>
           </w:p>
         </w:tc>
         <w:tc>
@@ -13575,7 +14980,25 @@
                 <w:sz w:val="24"/>
                 <w:szCs w:val="24"/>
               </w:rPr>
-              <w:t>3.Enter InmateID.</w:t>
+              <w:t xml:space="preserve">3.Enter </w:t>
+            </w:r>
+            <w:proofErr w:type="spellStart"/>
+            <w:r>
+              <w:rPr>
+                <w:rFonts w:eastAsiaTheme="majorEastAsia" w:cstheme="minorHAnsi"/>
+                <w:sz w:val="24"/>
+                <w:szCs w:val="24"/>
+              </w:rPr>
+              <w:t>InmateID</w:t>
+            </w:r>
+            <w:proofErr w:type="spellEnd"/>
+            <w:r>
+              <w:rPr>
+                <w:rFonts w:eastAsiaTheme="majorEastAsia" w:cstheme="minorHAnsi"/>
+                <w:sz w:val="24"/>
+                <w:szCs w:val="24"/>
+              </w:rPr>
+              <w:t>.</w:t>
             </w:r>
           </w:p>
           <w:p>
@@ -13612,13 +15035,23 @@
                 <w:szCs w:val="24"/>
               </w:rPr>
             </w:pPr>
-            <w:r>
-              <w:rPr>
-                <w:rFonts w:eastAsiaTheme="majorEastAsia" w:cstheme="minorHAnsi"/>
-                <w:sz w:val="24"/>
-                <w:szCs w:val="24"/>
-              </w:rPr>
-              <w:t>UserID = 1000</w:t>
+            <w:proofErr w:type="spellStart"/>
+            <w:r>
+              <w:rPr>
+                <w:rFonts w:eastAsiaTheme="majorEastAsia" w:cstheme="minorHAnsi"/>
+                <w:sz w:val="24"/>
+                <w:szCs w:val="24"/>
+              </w:rPr>
+              <w:t>UserID</w:t>
+            </w:r>
+            <w:proofErr w:type="spellEnd"/>
+            <w:r>
+              <w:rPr>
+                <w:rFonts w:eastAsiaTheme="majorEastAsia" w:cstheme="minorHAnsi"/>
+                <w:sz w:val="24"/>
+                <w:szCs w:val="24"/>
+              </w:rPr>
+              <w:t xml:space="preserve"> = 1000</w:t>
             </w:r>
           </w:p>
         </w:tc>
@@ -13654,13 +15087,23 @@
                 <w:szCs w:val="24"/>
               </w:rPr>
             </w:pPr>
-            <w:r>
-              <w:rPr>
-                <w:rFonts w:eastAsiaTheme="majorEastAsia" w:cstheme="minorHAnsi"/>
-                <w:sz w:val="24"/>
-                <w:szCs w:val="24"/>
-              </w:rPr>
-              <w:t>Inmare from the system</w:t>
+            <w:proofErr w:type="spellStart"/>
+            <w:r>
+              <w:rPr>
+                <w:rFonts w:eastAsiaTheme="majorEastAsia" w:cstheme="minorHAnsi"/>
+                <w:sz w:val="24"/>
+                <w:szCs w:val="24"/>
+              </w:rPr>
+              <w:t>Inmare</w:t>
+            </w:r>
+            <w:proofErr w:type="spellEnd"/>
+            <w:r>
+              <w:rPr>
+                <w:rFonts w:eastAsiaTheme="majorEastAsia" w:cstheme="minorHAnsi"/>
+                <w:sz w:val="24"/>
+                <w:szCs w:val="24"/>
+              </w:rPr>
+              <w:t xml:space="preserve"> from the system</w:t>
             </w:r>
           </w:p>
         </w:tc>
@@ -13684,8 +15127,18 @@
                 <w:sz w:val="24"/>
                 <w:szCs w:val="24"/>
               </w:rPr>
-              <w:t>As Expected</w:t>
-            </w:r>
+              <w:t xml:space="preserve">As </w:t>
+            </w:r>
+            <w:proofErr w:type="gramStart"/>
+            <w:r>
+              <w:rPr>
+                <w:rFonts w:eastAsia="Times New Roman" w:cs="Calibri"/>
+                <w:sz w:val="24"/>
+                <w:szCs w:val="24"/>
+              </w:rPr>
+              <w:t>Expected</w:t>
+            </w:r>
+            <w:proofErr w:type="gramEnd"/>
           </w:p>
         </w:tc>
         <w:tc>
@@ -13877,7 +15330,25 @@
                 <w:sz w:val="24"/>
                 <w:szCs w:val="24"/>
               </w:rPr>
-              <w:t>3.Enter UserID.</w:t>
+              <w:t xml:space="preserve">3.Enter </w:t>
+            </w:r>
+            <w:proofErr w:type="spellStart"/>
+            <w:r>
+              <w:rPr>
+                <w:rFonts w:eastAsiaTheme="majorEastAsia" w:cstheme="minorHAnsi"/>
+                <w:sz w:val="24"/>
+                <w:szCs w:val="24"/>
+              </w:rPr>
+              <w:t>UserID</w:t>
+            </w:r>
+            <w:proofErr w:type="spellEnd"/>
+            <w:r>
+              <w:rPr>
+                <w:rFonts w:eastAsiaTheme="majorEastAsia" w:cstheme="minorHAnsi"/>
+                <w:sz w:val="24"/>
+                <w:szCs w:val="24"/>
+              </w:rPr>
+              <w:t>.</w:t>
             </w:r>
           </w:p>
           <w:p>
@@ -13914,13 +15385,23 @@
                 <w:szCs w:val="24"/>
               </w:rPr>
             </w:pPr>
-            <w:r>
-              <w:rPr>
-                <w:rFonts w:eastAsiaTheme="majorEastAsia" w:cstheme="minorHAnsi"/>
-                <w:sz w:val="24"/>
-                <w:szCs w:val="24"/>
-              </w:rPr>
-              <w:t>UserID = 105</w:t>
+            <w:proofErr w:type="spellStart"/>
+            <w:r>
+              <w:rPr>
+                <w:rFonts w:eastAsiaTheme="majorEastAsia" w:cstheme="minorHAnsi"/>
+                <w:sz w:val="24"/>
+                <w:szCs w:val="24"/>
+              </w:rPr>
+              <w:t>UserID</w:t>
+            </w:r>
+            <w:proofErr w:type="spellEnd"/>
+            <w:r>
+              <w:rPr>
+                <w:rFonts w:eastAsiaTheme="majorEastAsia" w:cstheme="minorHAnsi"/>
+                <w:sz w:val="24"/>
+                <w:szCs w:val="24"/>
+              </w:rPr>
+              <w:t xml:space="preserve"> = 105</w:t>
             </w:r>
           </w:p>
         </w:tc>
@@ -13979,8 +15460,18 @@
                 <w:sz w:val="24"/>
                 <w:szCs w:val="24"/>
               </w:rPr>
-              <w:t>As Expected</w:t>
-            </w:r>
+              <w:t xml:space="preserve">As </w:t>
+            </w:r>
+            <w:proofErr w:type="gramStart"/>
+            <w:r>
+              <w:rPr>
+                <w:rFonts w:eastAsia="Times New Roman" w:cs="Calibri"/>
+                <w:sz w:val="24"/>
+                <w:szCs w:val="24"/>
+              </w:rPr>
+              <w:t>Expected</w:t>
+            </w:r>
+            <w:proofErr w:type="gramEnd"/>
           </w:p>
         </w:tc>
         <w:tc>
@@ -14141,8 +15632,18 @@
                 <w:sz w:val="24"/>
                 <w:szCs w:val="24"/>
               </w:rPr>
-              <w:t>As Expected</w:t>
-            </w:r>
+              <w:t xml:space="preserve">As </w:t>
+            </w:r>
+            <w:proofErr w:type="gramStart"/>
+            <w:r>
+              <w:rPr>
+                <w:rFonts w:eastAsia="Times New Roman" w:cs="Calibri"/>
+                <w:sz w:val="24"/>
+                <w:szCs w:val="24"/>
+              </w:rPr>
+              <w:t>Expected</w:t>
+            </w:r>
+            <w:proofErr w:type="gramEnd"/>
           </w:p>
         </w:tc>
         <w:tc>
@@ -14302,8 +15803,18 @@
                 <w:sz w:val="24"/>
                 <w:szCs w:val="24"/>
               </w:rPr>
-              <w:t>As Expected</w:t>
-            </w:r>
+              <w:t xml:space="preserve">As </w:t>
+            </w:r>
+            <w:proofErr w:type="gramStart"/>
+            <w:r>
+              <w:rPr>
+                <w:rFonts w:eastAsia="Times New Roman" w:cs="Calibri"/>
+                <w:sz w:val="24"/>
+                <w:szCs w:val="24"/>
+              </w:rPr>
+              <w:t>Expected</w:t>
+            </w:r>
+            <w:proofErr w:type="gramEnd"/>
           </w:p>
         </w:tc>
         <w:tc>
@@ -14464,8 +15975,18 @@
                 <w:sz w:val="24"/>
                 <w:szCs w:val="24"/>
               </w:rPr>
-              <w:t>As Expected</w:t>
-            </w:r>
+              <w:t xml:space="preserve">As </w:t>
+            </w:r>
+            <w:proofErr w:type="gramStart"/>
+            <w:r>
+              <w:rPr>
+                <w:rFonts w:eastAsia="Times New Roman" w:cs="Calibri"/>
+                <w:sz w:val="24"/>
+                <w:szCs w:val="24"/>
+              </w:rPr>
+              <w:t>Expected</w:t>
+            </w:r>
+            <w:proofErr w:type="gramEnd"/>
           </w:p>
         </w:tc>
         <w:tc>
@@ -14625,8 +16146,18 @@
                 <w:sz w:val="24"/>
                 <w:szCs w:val="24"/>
               </w:rPr>
-              <w:t>As Expected</w:t>
-            </w:r>
+              <w:t xml:space="preserve">As </w:t>
+            </w:r>
+            <w:proofErr w:type="gramStart"/>
+            <w:r>
+              <w:rPr>
+                <w:rFonts w:eastAsia="Times New Roman" w:cs="Calibri"/>
+                <w:sz w:val="24"/>
+                <w:szCs w:val="24"/>
+              </w:rPr>
+              <w:t>Expected</w:t>
+            </w:r>
+            <w:proofErr w:type="gramEnd"/>
           </w:p>
         </w:tc>
         <w:tc>
@@ -14787,8 +16318,18 @@
                 <w:sz w:val="24"/>
                 <w:szCs w:val="24"/>
               </w:rPr>
-              <w:t>As Expected</w:t>
-            </w:r>
+              <w:t xml:space="preserve">As </w:t>
+            </w:r>
+            <w:proofErr w:type="gramStart"/>
+            <w:r>
+              <w:rPr>
+                <w:rFonts w:eastAsia="Times New Roman" w:cs="Calibri"/>
+                <w:sz w:val="24"/>
+                <w:szCs w:val="24"/>
+              </w:rPr>
+              <w:t>Expected</w:t>
+            </w:r>
+            <w:proofErr w:type="gramEnd"/>
           </w:p>
         </w:tc>
         <w:tc>
@@ -14948,8 +16489,18 @@
                 <w:sz w:val="24"/>
                 <w:szCs w:val="24"/>
               </w:rPr>
-              <w:t>As Expected</w:t>
-            </w:r>
+              <w:t xml:space="preserve">As </w:t>
+            </w:r>
+            <w:proofErr w:type="gramStart"/>
+            <w:r>
+              <w:rPr>
+                <w:rFonts w:eastAsia="Times New Roman" w:cs="Calibri"/>
+                <w:sz w:val="24"/>
+                <w:szCs w:val="24"/>
+              </w:rPr>
+              <w:t>Expected</w:t>
+            </w:r>
+            <w:proofErr w:type="gramEnd"/>
           </w:p>
         </w:tc>
         <w:tc>
@@ -15110,8 +16661,18 @@
                 <w:sz w:val="24"/>
                 <w:szCs w:val="24"/>
               </w:rPr>
-              <w:t>As Expected</w:t>
-            </w:r>
+              <w:t xml:space="preserve">As </w:t>
+            </w:r>
+            <w:proofErr w:type="gramStart"/>
+            <w:r>
+              <w:rPr>
+                <w:rFonts w:eastAsia="Times New Roman" w:cs="Calibri"/>
+                <w:sz w:val="24"/>
+                <w:szCs w:val="24"/>
+              </w:rPr>
+              <w:t>Expected</w:t>
+            </w:r>
+            <w:proofErr w:type="gramEnd"/>
           </w:p>
         </w:tc>
         <w:tc>
@@ -15271,8 +16832,18 @@
                 <w:sz w:val="24"/>
                 <w:szCs w:val="24"/>
               </w:rPr>
-              <w:t>As Expected</w:t>
-            </w:r>
+              <w:t xml:space="preserve">As </w:t>
+            </w:r>
+            <w:proofErr w:type="gramStart"/>
+            <w:r>
+              <w:rPr>
+                <w:rFonts w:eastAsia="Times New Roman" w:cs="Calibri"/>
+                <w:sz w:val="24"/>
+                <w:szCs w:val="24"/>
+              </w:rPr>
+              <w:t>Expected</w:t>
+            </w:r>
+            <w:proofErr w:type="gramEnd"/>
           </w:p>
         </w:tc>
         <w:tc>
@@ -15433,8 +17004,18 @@
                 <w:sz w:val="24"/>
                 <w:szCs w:val="24"/>
               </w:rPr>
-              <w:t>As Expected</w:t>
-            </w:r>
+              <w:t xml:space="preserve">As </w:t>
+            </w:r>
+            <w:proofErr w:type="gramStart"/>
+            <w:r>
+              <w:rPr>
+                <w:rFonts w:eastAsia="Times New Roman" w:cs="Calibri"/>
+                <w:sz w:val="24"/>
+                <w:szCs w:val="24"/>
+              </w:rPr>
+              <w:t>Expected</w:t>
+            </w:r>
+            <w:proofErr w:type="gramEnd"/>
           </w:p>
         </w:tc>
         <w:tc>
@@ -15594,8 +17175,18 @@
                 <w:sz w:val="24"/>
                 <w:szCs w:val="24"/>
               </w:rPr>
-              <w:t>As Expected</w:t>
-            </w:r>
+              <w:t xml:space="preserve">As </w:t>
+            </w:r>
+            <w:proofErr w:type="gramStart"/>
+            <w:r>
+              <w:rPr>
+                <w:rFonts w:eastAsia="Times New Roman" w:cs="Calibri"/>
+                <w:sz w:val="24"/>
+                <w:szCs w:val="24"/>
+              </w:rPr>
+              <w:t>Expected</w:t>
+            </w:r>
+            <w:proofErr w:type="gramEnd"/>
           </w:p>
         </w:tc>
         <w:tc>
@@ -15756,8 +17347,18 @@
                 <w:sz w:val="24"/>
                 <w:szCs w:val="24"/>
               </w:rPr>
-              <w:t>As Expected</w:t>
-            </w:r>
+              <w:t xml:space="preserve">As </w:t>
+            </w:r>
+            <w:proofErr w:type="gramStart"/>
+            <w:r>
+              <w:rPr>
+                <w:rFonts w:eastAsia="Times New Roman" w:cs="Calibri"/>
+                <w:sz w:val="24"/>
+                <w:szCs w:val="24"/>
+              </w:rPr>
+              <w:t>Expected</w:t>
+            </w:r>
+            <w:proofErr w:type="gramEnd"/>
           </w:p>
         </w:tc>
         <w:tc>
@@ -15917,8 +17518,18 @@
                 <w:sz w:val="24"/>
                 <w:szCs w:val="24"/>
               </w:rPr>
-              <w:t>As Expected</w:t>
-            </w:r>
+              <w:t xml:space="preserve">As </w:t>
+            </w:r>
+            <w:proofErr w:type="gramStart"/>
+            <w:r>
+              <w:rPr>
+                <w:rFonts w:eastAsia="Times New Roman" w:cs="Calibri"/>
+                <w:sz w:val="24"/>
+                <w:szCs w:val="24"/>
+              </w:rPr>
+              <w:t>Expected</w:t>
+            </w:r>
+            <w:proofErr w:type="gramEnd"/>
           </w:p>
         </w:tc>
         <w:tc>
@@ -16079,8 +17690,18 @@
                 <w:sz w:val="24"/>
                 <w:szCs w:val="24"/>
               </w:rPr>
-              <w:t>As Expected</w:t>
-            </w:r>
+              <w:t xml:space="preserve">As </w:t>
+            </w:r>
+            <w:proofErr w:type="gramStart"/>
+            <w:r>
+              <w:rPr>
+                <w:rFonts w:eastAsia="Times New Roman" w:cs="Calibri"/>
+                <w:sz w:val="24"/>
+                <w:szCs w:val="24"/>
+              </w:rPr>
+              <w:t>Expected</w:t>
+            </w:r>
+            <w:proofErr w:type="gramEnd"/>
           </w:p>
         </w:tc>
         <w:tc>
@@ -16240,8 +17861,18 @@
                 <w:sz w:val="24"/>
                 <w:szCs w:val="24"/>
               </w:rPr>
-              <w:t>As Expected</w:t>
-            </w:r>
+              <w:t xml:space="preserve">As </w:t>
+            </w:r>
+            <w:proofErr w:type="gramStart"/>
+            <w:r>
+              <w:rPr>
+                <w:rFonts w:eastAsia="Times New Roman" w:cs="Calibri"/>
+                <w:sz w:val="24"/>
+                <w:szCs w:val="24"/>
+              </w:rPr>
+              <w:t>Expected</w:t>
+            </w:r>
+            <w:proofErr w:type="gramEnd"/>
           </w:p>
         </w:tc>
         <w:tc>

</xml_diff>

<commit_message>
Test cases updated on Project_Final_Report.docx
</commit_message>
<xml_diff>
--- a/Final Report/Project_Final_Report.docx
+++ b/Final Report/Project_Final_Report.docx
@@ -7902,7 +7902,7 @@
                 <w:sz w:val="24"/>
                 <w:szCs w:val="24"/>
               </w:rPr>
-              <w:t>Administrator adds a new Chief Jailer to the system.</w:t>
+              <w:t>Check if the Administrator removed Governor.</w:t>
             </w:r>
           </w:p>
         </w:tc>
@@ -7943,18 +7943,36 @@
                 <w:sz w:val="24"/>
                 <w:szCs w:val="24"/>
               </w:rPr>
-              <w:t xml:space="preserve">2.Go to add Chief </w:t>
-            </w:r>
-            <w:proofErr w:type="gramStart"/>
-            <w:r>
-              <w:rPr>
-                <w:rFonts w:eastAsiaTheme="majorEastAsia" w:cstheme="minorHAnsi"/>
-                <w:sz w:val="24"/>
-                <w:szCs w:val="24"/>
-              </w:rPr>
-              <w:t>Jailer  screen</w:t>
-            </w:r>
-            <w:proofErr w:type="gramEnd"/>
+              <w:t>2.Go to remove screen.</w:t>
+            </w:r>
+          </w:p>
+          <w:p>
+            <w:pPr>
+              <w:cnfStyle w:val="000000000000" w:firstRow="0" w:lastRow="0" w:firstColumn="0" w:lastColumn="0" w:oddVBand="0" w:evenVBand="0" w:oddHBand="0" w:evenHBand="0" w:firstRowFirstColumn="0" w:firstRowLastColumn="0" w:lastRowFirstColumn="0" w:lastRowLastColumn="0"/>
+              <w:rPr>
+                <w:rFonts w:eastAsiaTheme="majorEastAsia" w:cstheme="minorHAnsi"/>
+                <w:sz w:val="24"/>
+                <w:szCs w:val="24"/>
+              </w:rPr>
+            </w:pPr>
+            <w:r>
+              <w:rPr>
+                <w:rFonts w:eastAsiaTheme="majorEastAsia" w:cstheme="minorHAnsi"/>
+                <w:sz w:val="24"/>
+                <w:szCs w:val="24"/>
+              </w:rPr>
+              <w:t xml:space="preserve">3.Enter </w:t>
+            </w:r>
+            <w:proofErr w:type="spellStart"/>
+            <w:r>
+              <w:rPr>
+                <w:rFonts w:eastAsiaTheme="majorEastAsia" w:cstheme="minorHAnsi"/>
+                <w:sz w:val="24"/>
+                <w:szCs w:val="24"/>
+              </w:rPr>
+              <w:t>UserID</w:t>
+            </w:r>
+            <w:proofErr w:type="spellEnd"/>
             <w:r>
               <w:rPr>
                 <w:rFonts w:eastAsiaTheme="majorEastAsia" w:cstheme="minorHAnsi"/>
@@ -7966,22 +7984,28 @@
           </w:p>
           <w:p>
             <w:pPr>
+              <w:spacing w:line="295" w:lineRule="exact"/>
               <w:cnfStyle w:val="000000000000" w:firstRow="0" w:lastRow="0" w:firstColumn="0" w:lastColumn="0" w:oddVBand="0" w:evenVBand="0" w:oddHBand="0" w:evenHBand="0" w:firstRowFirstColumn="0" w:firstRowLastColumn="0" w:lastRowFirstColumn="0" w:lastRowLastColumn="0"/>
               <w:rPr>
-                <w:rFonts w:eastAsiaTheme="majorEastAsia" w:cstheme="minorHAnsi"/>
-                <w:sz w:val="24"/>
-                <w:szCs w:val="24"/>
-              </w:rPr>
-            </w:pPr>
-            <w:r>
-              <w:rPr>
-                <w:rFonts w:eastAsiaTheme="majorEastAsia" w:cstheme="minorHAnsi"/>
-                <w:sz w:val="24"/>
-                <w:szCs w:val="24"/>
-              </w:rPr>
-              <w:t>3.Enter name.</w:t>
-            </w:r>
-          </w:p>
+                <w:rFonts w:eastAsia="Times New Roman" w:cstheme="minorHAnsi"/>
+                <w:sz w:val="24"/>
+                <w:szCs w:val="24"/>
+              </w:rPr>
+            </w:pPr>
+            <w:r>
+              <w:rPr>
+                <w:rFonts w:eastAsiaTheme="majorEastAsia" w:cstheme="minorHAnsi"/>
+                <w:sz w:val="24"/>
+                <w:szCs w:val="24"/>
+              </w:rPr>
+              <w:t>4.Click remove.</w:t>
+            </w:r>
+          </w:p>
+        </w:tc>
+        <w:tc>
+          <w:tcPr>
+            <w:tcW w:w="2877" w:type="dxa"/>
+          </w:tcPr>
           <w:p>
             <w:pPr>
               <w:cnfStyle w:val="000000000000" w:firstRow="0" w:lastRow="0" w:firstColumn="0" w:lastColumn="0" w:oddVBand="0" w:evenVBand="0" w:oddHBand="0" w:evenHBand="0" w:firstRowFirstColumn="0" w:firstRowLastColumn="0" w:lastRowFirstColumn="0" w:lastRowLastColumn="0"/>
@@ -7991,14 +8015,6 @@
                 <w:szCs w:val="24"/>
               </w:rPr>
             </w:pPr>
-            <w:r>
-              <w:rPr>
-                <w:rFonts w:eastAsiaTheme="majorEastAsia" w:cstheme="minorHAnsi"/>
-                <w:sz w:val="24"/>
-                <w:szCs w:val="24"/>
-              </w:rPr>
-              <w:t xml:space="preserve">4.Enter </w:t>
-            </w:r>
             <w:proofErr w:type="spellStart"/>
             <w:r>
               <w:rPr>
@@ -8015,9 +8031,14 @@
                 <w:sz w:val="24"/>
                 <w:szCs w:val="24"/>
               </w:rPr>
-              <w:t>.</w:t>
-            </w:r>
-          </w:p>
+              <w:t>= 101</w:t>
+            </w:r>
+          </w:p>
+        </w:tc>
+        <w:tc>
+          <w:tcPr>
+            <w:tcW w:w="2581" w:type="dxa"/>
+          </w:tcPr>
           <w:p>
             <w:pPr>
               <w:cnfStyle w:val="000000000000" w:firstRow="0" w:lastRow="0" w:firstColumn="0" w:lastColumn="0" w:oddVBand="0" w:evenVBand="0" w:oddHBand="0" w:evenHBand="0" w:firstRowFirstColumn="0" w:firstRowLastColumn="0" w:lastRowFirstColumn="0" w:lastRowLastColumn="0"/>
@@ -8033,321 +8054,8 @@
                 <w:sz w:val="24"/>
                 <w:szCs w:val="24"/>
               </w:rPr>
-              <w:t>5.Set random password.</w:t>
-            </w:r>
-          </w:p>
-          <w:p>
-            <w:pPr>
-              <w:cnfStyle w:val="000000000000" w:firstRow="0" w:lastRow="0" w:firstColumn="0" w:lastColumn="0" w:oddVBand="0" w:evenVBand="0" w:oddHBand="0" w:evenHBand="0" w:firstRowFirstColumn="0" w:firstRowLastColumn="0" w:lastRowFirstColumn="0" w:lastRowLastColumn="0"/>
-              <w:rPr>
-                <w:rFonts w:eastAsiaTheme="majorEastAsia" w:cstheme="minorHAnsi"/>
-                <w:sz w:val="24"/>
-                <w:szCs w:val="24"/>
-              </w:rPr>
-            </w:pPr>
-            <w:r>
-              <w:rPr>
-                <w:rFonts w:eastAsiaTheme="majorEastAsia" w:cstheme="minorHAnsi"/>
-                <w:sz w:val="24"/>
-                <w:szCs w:val="24"/>
-              </w:rPr>
-              <w:t>6. Enter Block.</w:t>
-            </w:r>
-          </w:p>
-          <w:p>
-            <w:pPr>
-              <w:cnfStyle w:val="000000000000" w:firstRow="0" w:lastRow="0" w:firstColumn="0" w:lastColumn="0" w:oddVBand="0" w:evenVBand="0" w:oddHBand="0" w:evenHBand="0" w:firstRowFirstColumn="0" w:firstRowLastColumn="0" w:lastRowFirstColumn="0" w:lastRowLastColumn="0"/>
-              <w:rPr>
-                <w:rFonts w:eastAsiaTheme="majorEastAsia" w:cstheme="minorHAnsi"/>
-                <w:sz w:val="24"/>
-                <w:szCs w:val="24"/>
-              </w:rPr>
-            </w:pPr>
-            <w:r>
-              <w:rPr>
-                <w:rFonts w:eastAsiaTheme="majorEastAsia" w:cstheme="minorHAnsi"/>
-                <w:sz w:val="24"/>
-                <w:szCs w:val="24"/>
-              </w:rPr>
-              <w:t>7.Enter Phone.</w:t>
-            </w:r>
-          </w:p>
-          <w:p>
-            <w:pPr>
-              <w:cnfStyle w:val="000000000000" w:firstRow="0" w:lastRow="0" w:firstColumn="0" w:lastColumn="0" w:oddVBand="0" w:evenVBand="0" w:oddHBand="0" w:evenHBand="0" w:firstRowFirstColumn="0" w:firstRowLastColumn="0" w:lastRowFirstColumn="0" w:lastRowLastColumn="0"/>
-              <w:rPr>
-                <w:rFonts w:eastAsiaTheme="majorEastAsia" w:cstheme="minorHAnsi"/>
-                <w:sz w:val="24"/>
-                <w:szCs w:val="24"/>
-              </w:rPr>
-            </w:pPr>
-            <w:r>
-              <w:rPr>
-                <w:rFonts w:eastAsiaTheme="majorEastAsia" w:cstheme="minorHAnsi"/>
-                <w:sz w:val="24"/>
-                <w:szCs w:val="24"/>
-              </w:rPr>
-              <w:t>8. Enter Type.</w:t>
-            </w:r>
-          </w:p>
-          <w:p>
-            <w:pPr>
-              <w:cnfStyle w:val="000000000000" w:firstRow="0" w:lastRow="0" w:firstColumn="0" w:lastColumn="0" w:oddVBand="0" w:evenVBand="0" w:oddHBand="0" w:evenHBand="0" w:firstRowFirstColumn="0" w:firstRowLastColumn="0" w:lastRowFirstColumn="0" w:lastRowLastColumn="0"/>
-              <w:rPr>
-                <w:rFonts w:eastAsiaTheme="majorEastAsia" w:cstheme="minorHAnsi"/>
-                <w:sz w:val="24"/>
-                <w:szCs w:val="24"/>
-              </w:rPr>
-            </w:pPr>
-            <w:r>
-              <w:rPr>
-                <w:rFonts w:eastAsiaTheme="majorEastAsia" w:cstheme="minorHAnsi"/>
-                <w:sz w:val="24"/>
-                <w:szCs w:val="24"/>
-              </w:rPr>
-              <w:t>9. Enter Shift.</w:t>
-            </w:r>
-          </w:p>
-          <w:p>
-            <w:pPr>
-              <w:cnfStyle w:val="000000000000" w:firstRow="0" w:lastRow="0" w:firstColumn="0" w:lastColumn="0" w:oddVBand="0" w:evenVBand="0" w:oddHBand="0" w:evenHBand="0" w:firstRowFirstColumn="0" w:firstRowLastColumn="0" w:lastRowFirstColumn="0" w:lastRowLastColumn="0"/>
-              <w:rPr>
-                <w:rFonts w:eastAsiaTheme="majorEastAsia" w:cstheme="minorHAnsi"/>
-                <w:sz w:val="24"/>
-                <w:szCs w:val="24"/>
-              </w:rPr>
-            </w:pPr>
-            <w:r>
-              <w:rPr>
-                <w:rFonts w:eastAsiaTheme="majorEastAsia" w:cstheme="minorHAnsi"/>
-                <w:sz w:val="24"/>
-                <w:szCs w:val="24"/>
-              </w:rPr>
-              <w:t>10.Enter start date.</w:t>
-            </w:r>
-          </w:p>
-          <w:p>
-            <w:pPr>
-              <w:cnfStyle w:val="000000000000" w:firstRow="0" w:lastRow="0" w:firstColumn="0" w:lastColumn="0" w:oddVBand="0" w:evenVBand="0" w:oddHBand="0" w:evenHBand="0" w:firstRowFirstColumn="0" w:firstRowLastColumn="0" w:lastRowFirstColumn="0" w:lastRowLastColumn="0"/>
-              <w:rPr>
-                <w:rFonts w:eastAsiaTheme="majorEastAsia" w:cstheme="minorHAnsi"/>
-                <w:sz w:val="24"/>
-                <w:szCs w:val="24"/>
-              </w:rPr>
-            </w:pPr>
-            <w:r>
-              <w:rPr>
-                <w:rFonts w:eastAsiaTheme="majorEastAsia" w:cstheme="minorHAnsi"/>
-                <w:sz w:val="24"/>
-                <w:szCs w:val="24"/>
-              </w:rPr>
-              <w:t>11.Click add.</w:t>
-            </w:r>
-          </w:p>
-          <w:p>
-            <w:pPr>
-              <w:spacing w:line="295" w:lineRule="exact"/>
-              <w:cnfStyle w:val="000000000000" w:firstRow="0" w:lastRow="0" w:firstColumn="0" w:lastColumn="0" w:oddVBand="0" w:evenVBand="0" w:oddHBand="0" w:evenHBand="0" w:firstRowFirstColumn="0" w:firstRowLastColumn="0" w:lastRowFirstColumn="0" w:lastRowLastColumn="0"/>
-              <w:rPr>
-                <w:rFonts w:eastAsia="Times New Roman" w:cstheme="minorHAnsi"/>
-                <w:sz w:val="24"/>
-                <w:szCs w:val="24"/>
-              </w:rPr>
-            </w:pPr>
-          </w:p>
-        </w:tc>
-        <w:tc>
-          <w:tcPr>
-            <w:tcW w:w="2877" w:type="dxa"/>
-          </w:tcPr>
-          <w:p>
-            <w:pPr>
-              <w:cnfStyle w:val="000000000000" w:firstRow="0" w:lastRow="0" w:firstColumn="0" w:lastColumn="0" w:oddVBand="0" w:evenVBand="0" w:oddHBand="0" w:evenHBand="0" w:firstRowFirstColumn="0" w:firstRowLastColumn="0" w:lastRowFirstColumn="0" w:lastRowLastColumn="0"/>
-              <w:rPr>
-                <w:rFonts w:eastAsiaTheme="majorEastAsia" w:cstheme="minorHAnsi"/>
-                <w:sz w:val="24"/>
-                <w:szCs w:val="24"/>
-              </w:rPr>
-            </w:pPr>
-            <w:r>
-              <w:rPr>
-                <w:rFonts w:eastAsiaTheme="majorEastAsia" w:cstheme="minorHAnsi"/>
-                <w:sz w:val="24"/>
-                <w:szCs w:val="24"/>
-              </w:rPr>
-              <w:t>Name = Jack Peralta</w:t>
-            </w:r>
-          </w:p>
-          <w:p>
-            <w:pPr>
-              <w:cnfStyle w:val="000000000000" w:firstRow="0" w:lastRow="0" w:firstColumn="0" w:lastColumn="0" w:oddVBand="0" w:evenVBand="0" w:oddHBand="0" w:evenHBand="0" w:firstRowFirstColumn="0" w:firstRowLastColumn="0" w:lastRowFirstColumn="0" w:lastRowLastColumn="0"/>
-              <w:rPr>
-                <w:rFonts w:eastAsiaTheme="majorEastAsia" w:cstheme="minorHAnsi"/>
-                <w:sz w:val="24"/>
-                <w:szCs w:val="24"/>
-              </w:rPr>
-            </w:pPr>
-            <w:proofErr w:type="spellStart"/>
-            <w:r>
-              <w:rPr>
-                <w:rFonts w:eastAsiaTheme="majorEastAsia" w:cstheme="minorHAnsi"/>
-                <w:sz w:val="24"/>
-                <w:szCs w:val="24"/>
-              </w:rPr>
-              <w:t>UserID</w:t>
-            </w:r>
-            <w:proofErr w:type="spellEnd"/>
-            <w:r>
-              <w:rPr>
-                <w:rFonts w:eastAsiaTheme="majorEastAsia" w:cstheme="minorHAnsi"/>
-                <w:sz w:val="24"/>
-                <w:szCs w:val="24"/>
-              </w:rPr>
-              <w:t>= 102</w:t>
-            </w:r>
-          </w:p>
-          <w:p>
-            <w:pPr>
-              <w:cnfStyle w:val="000000000000" w:firstRow="0" w:lastRow="0" w:firstColumn="0" w:lastColumn="0" w:oddVBand="0" w:evenVBand="0" w:oddHBand="0" w:evenHBand="0" w:firstRowFirstColumn="0" w:firstRowLastColumn="0" w:lastRowFirstColumn="0" w:lastRowLastColumn="0"/>
-              <w:rPr>
-                <w:rFonts w:eastAsiaTheme="majorEastAsia" w:cstheme="minorHAnsi"/>
-                <w:sz w:val="24"/>
-                <w:szCs w:val="24"/>
-              </w:rPr>
-            </w:pPr>
-            <w:r>
-              <w:rPr>
-                <w:rFonts w:eastAsiaTheme="majorEastAsia" w:cstheme="minorHAnsi"/>
-                <w:sz w:val="24"/>
-                <w:szCs w:val="24"/>
-              </w:rPr>
-              <w:t>Password = password2</w:t>
-            </w:r>
-          </w:p>
-          <w:p>
-            <w:pPr>
-              <w:cnfStyle w:val="000000000000" w:firstRow="0" w:lastRow="0" w:firstColumn="0" w:lastColumn="0" w:oddVBand="0" w:evenVBand="0" w:oddHBand="0" w:evenHBand="0" w:firstRowFirstColumn="0" w:firstRowLastColumn="0" w:lastRowFirstColumn="0" w:lastRowLastColumn="0"/>
-              <w:rPr>
-                <w:rFonts w:eastAsiaTheme="majorEastAsia" w:cstheme="minorHAnsi"/>
-                <w:sz w:val="24"/>
-                <w:szCs w:val="24"/>
-              </w:rPr>
-            </w:pPr>
-            <w:r>
-              <w:rPr>
-                <w:rFonts w:eastAsiaTheme="majorEastAsia" w:cstheme="minorHAnsi"/>
-                <w:sz w:val="24"/>
-                <w:szCs w:val="24"/>
-              </w:rPr>
-              <w:t>Block = 2</w:t>
-            </w:r>
-          </w:p>
-          <w:p>
-            <w:pPr>
-              <w:cnfStyle w:val="000000000000" w:firstRow="0" w:lastRow="0" w:firstColumn="0" w:lastColumn="0" w:oddVBand="0" w:evenVBand="0" w:oddHBand="0" w:evenHBand="0" w:firstRowFirstColumn="0" w:firstRowLastColumn="0" w:lastRowFirstColumn="0" w:lastRowLastColumn="0"/>
-              <w:rPr>
-                <w:rFonts w:eastAsiaTheme="majorEastAsia" w:cstheme="minorHAnsi"/>
-                <w:sz w:val="24"/>
-                <w:szCs w:val="24"/>
-              </w:rPr>
-            </w:pPr>
-            <w:r>
-              <w:rPr>
-                <w:rFonts w:eastAsiaTheme="majorEastAsia" w:cstheme="minorHAnsi"/>
-                <w:sz w:val="24"/>
-                <w:szCs w:val="24"/>
-              </w:rPr>
-              <w:t>Phone = 212124343</w:t>
-            </w:r>
-          </w:p>
-          <w:p>
-            <w:pPr>
-              <w:cnfStyle w:val="000000000000" w:firstRow="0" w:lastRow="0" w:firstColumn="0" w:lastColumn="0" w:oddVBand="0" w:evenVBand="0" w:oddHBand="0" w:evenHBand="0" w:firstRowFirstColumn="0" w:firstRowLastColumn="0" w:lastRowFirstColumn="0" w:lastRowLastColumn="0"/>
-              <w:rPr>
-                <w:rFonts w:eastAsiaTheme="majorEastAsia" w:cstheme="minorHAnsi"/>
-                <w:sz w:val="24"/>
-                <w:szCs w:val="24"/>
-              </w:rPr>
-            </w:pPr>
-            <w:r>
-              <w:rPr>
-                <w:rFonts w:eastAsiaTheme="majorEastAsia" w:cstheme="minorHAnsi"/>
-                <w:sz w:val="24"/>
-                <w:szCs w:val="24"/>
-              </w:rPr>
-              <w:t>Type = Chief</w:t>
-            </w:r>
-          </w:p>
-          <w:p>
-            <w:pPr>
-              <w:cnfStyle w:val="000000000000" w:firstRow="0" w:lastRow="0" w:firstColumn="0" w:lastColumn="0" w:oddVBand="0" w:evenVBand="0" w:oddHBand="0" w:evenHBand="0" w:firstRowFirstColumn="0" w:firstRowLastColumn="0" w:lastRowFirstColumn="0" w:lastRowLastColumn="0"/>
-              <w:rPr>
-                <w:rFonts w:eastAsiaTheme="majorEastAsia" w:cstheme="minorHAnsi"/>
-                <w:sz w:val="24"/>
-                <w:szCs w:val="24"/>
-              </w:rPr>
-            </w:pPr>
-            <w:r>
-              <w:rPr>
-                <w:rFonts w:eastAsiaTheme="majorEastAsia" w:cstheme="minorHAnsi"/>
-                <w:sz w:val="24"/>
-                <w:szCs w:val="24"/>
-              </w:rPr>
-              <w:t>Shift = Day</w:t>
-            </w:r>
-          </w:p>
-          <w:p>
-            <w:pPr>
-              <w:cnfStyle w:val="000000000000" w:firstRow="0" w:lastRow="0" w:firstColumn="0" w:lastColumn="0" w:oddVBand="0" w:evenVBand="0" w:oddHBand="0" w:evenHBand="0" w:firstRowFirstColumn="0" w:firstRowLastColumn="0" w:lastRowFirstColumn="0" w:lastRowLastColumn="0"/>
-              <w:rPr>
-                <w:rFonts w:eastAsiaTheme="majorEastAsia" w:cstheme="minorHAnsi"/>
-                <w:sz w:val="24"/>
-                <w:szCs w:val="24"/>
-              </w:rPr>
-            </w:pPr>
-            <w:r>
-              <w:rPr>
-                <w:rFonts w:eastAsiaTheme="majorEastAsia" w:cstheme="minorHAnsi"/>
-                <w:sz w:val="24"/>
-                <w:szCs w:val="24"/>
-              </w:rPr>
-              <w:t>Start date = 18 May, 2020</w:t>
-            </w:r>
-          </w:p>
-        </w:tc>
-        <w:tc>
-          <w:tcPr>
-            <w:tcW w:w="2581" w:type="dxa"/>
-          </w:tcPr>
-          <w:p>
-            <w:pPr>
-              <w:cnfStyle w:val="000000000000" w:firstRow="0" w:lastRow="0" w:firstColumn="0" w:lastColumn="0" w:oddVBand="0" w:evenVBand="0" w:oddHBand="0" w:evenHBand="0" w:firstRowFirstColumn="0" w:firstRowLastColumn="0" w:lastRowFirstColumn="0" w:lastRowLastColumn="0"/>
-              <w:rPr>
-                <w:rFonts w:eastAsiaTheme="majorEastAsia" w:cstheme="minorHAnsi"/>
-                <w:sz w:val="24"/>
-                <w:szCs w:val="24"/>
-              </w:rPr>
-            </w:pPr>
-            <w:r>
-              <w:rPr>
-                <w:rFonts w:eastAsiaTheme="majorEastAsia" w:cstheme="minorHAnsi"/>
-                <w:sz w:val="24"/>
-                <w:szCs w:val="24"/>
-              </w:rPr>
-              <w:t>Administrator should add Chief Jailer to the system.</w:t>
-            </w:r>
-          </w:p>
-          <w:p>
-            <w:pPr>
-              <w:spacing w:line="295" w:lineRule="exact"/>
-              <w:ind w:left="465"/>
-              <w:cnfStyle w:val="000000000000" w:firstRow="0" w:lastRow="0" w:firstColumn="0" w:lastColumn="0" w:oddVBand="0" w:evenVBand="0" w:oddHBand="0" w:evenHBand="0" w:firstRowFirstColumn="0" w:firstRowLastColumn="0" w:lastRowFirstColumn="0" w:lastRowLastColumn="0"/>
-              <w:rPr>
-                <w:rFonts w:eastAsia="Times New Roman" w:cstheme="minorHAnsi"/>
-                <w:sz w:val="24"/>
-                <w:szCs w:val="24"/>
-              </w:rPr>
-            </w:pPr>
+              <w:t>Administrator should remove Governor from the system.</w:t>
+            </w:r>
           </w:p>
         </w:tc>
         <w:tc>
@@ -9114,7 +8822,6 @@
                 <w:sz w:val="24"/>
                 <w:szCs w:val="24"/>
               </w:rPr>
-              <w:lastRenderedPageBreak/>
               <w:t>Name = Doug Judy</w:t>
             </w:r>
           </w:p>
@@ -9618,6 +9325,7 @@
                 <w:sz w:val="24"/>
                 <w:szCs w:val="24"/>
               </w:rPr>
+              <w:lastRenderedPageBreak/>
               <w:t>8.Enter Shift.</w:t>
             </w:r>
           </w:p>
@@ -9678,6 +9386,7 @@
                 <w:sz w:val="24"/>
                 <w:szCs w:val="24"/>
               </w:rPr>
+              <w:lastRenderedPageBreak/>
               <w:t>Name = Love Quinn</w:t>
             </w:r>
           </w:p>
@@ -9814,6 +9523,7 @@
                 <w:sz w:val="24"/>
                 <w:szCs w:val="24"/>
               </w:rPr>
+              <w:lastRenderedPageBreak/>
               <w:t xml:space="preserve">Start Date </w:t>
             </w:r>
             <w:proofErr w:type="gramStart"/>
@@ -9872,6 +9582,7 @@
                 <w:sz w:val="24"/>
                 <w:szCs w:val="24"/>
               </w:rPr>
+              <w:lastRenderedPageBreak/>
               <w:t xml:space="preserve">Governor should successfully add </w:t>
             </w:r>
             <w:proofErr w:type="gramStart"/>
@@ -11245,7 +10956,6 @@
                 <w:sz w:val="24"/>
                 <w:szCs w:val="24"/>
               </w:rPr>
-              <w:lastRenderedPageBreak/>
               <w:t>T08</w:t>
             </w:r>
           </w:p>
@@ -11826,6 +11536,7 @@
                 <w:sz w:val="24"/>
                 <w:szCs w:val="24"/>
               </w:rPr>
+              <w:lastRenderedPageBreak/>
               <w:t xml:space="preserve">8. Enter </w:t>
             </w:r>
             <w:proofErr w:type="spellStart"/>
@@ -11867,6 +11578,7 @@
                 <w:sz w:val="24"/>
                 <w:szCs w:val="24"/>
               </w:rPr>
+              <w:lastRenderedPageBreak/>
               <w:t>Name = Trudy Judy</w:t>
             </w:r>
           </w:p>
@@ -13660,7 +13372,6 @@
                 <w:sz w:val="24"/>
                 <w:szCs w:val="24"/>
               </w:rPr>
-              <w:lastRenderedPageBreak/>
               <w:t>4.Click save.</w:t>
             </w:r>
           </w:p>
@@ -13686,7 +13397,6 @@
                 <w:sz w:val="24"/>
                 <w:szCs w:val="24"/>
               </w:rPr>
-              <w:lastRenderedPageBreak/>
               <w:t>Alert_state</w:t>
             </w:r>
             <w:proofErr w:type="spellEnd"/>
@@ -14325,6 +14035,7 @@
                 <w:sz w:val="24"/>
                 <w:szCs w:val="24"/>
               </w:rPr>
+              <w:lastRenderedPageBreak/>
               <w:t>5.Enter patient’s health problem.</w:t>
             </w:r>
           </w:p>
@@ -14348,6 +14059,7 @@
                 <w:sz w:val="24"/>
                 <w:szCs w:val="24"/>
               </w:rPr>
+              <w:lastRenderedPageBreak/>
               <w:t>Name = Doug Judy</w:t>
             </w:r>
           </w:p>
@@ -14527,7 +14239,16 @@
                 <w:sz w:val="24"/>
                 <w:szCs w:val="24"/>
               </w:rPr>
-              <w:t>T17</w:t>
+              <w:t>T1</w:t>
+            </w:r>
+            <w:r>
+              <w:rPr>
+                <w:rFonts w:asciiTheme="majorHAnsi" w:eastAsiaTheme="majorEastAsia" w:hAnsiTheme="majorHAnsi" w:cstheme="majorBidi"/>
+                <w:color w:val="auto"/>
+                <w:sz w:val="24"/>
+                <w:szCs w:val="24"/>
+              </w:rPr>
+              <w:t>7</w:t>
             </w:r>
           </w:p>
         </w:tc>
@@ -14555,7 +14276,7 @@
                 <w:sz w:val="24"/>
                 <w:szCs w:val="24"/>
               </w:rPr>
-              <w:t>FR1</w:t>
+              <w:t>FR2</w:t>
             </w:r>
           </w:p>
         </w:tc>
@@ -14563,6 +14284,42 @@
           <w:tcPr>
             <w:tcW w:w="2547" w:type="dxa"/>
           </w:tcPr>
+          <w:p>
+            <w:pPr>
+              <w:cnfStyle w:val="000000100000" w:firstRow="0" w:lastRow="0" w:firstColumn="0" w:lastColumn="0" w:oddVBand="0" w:evenVBand="0" w:oddHBand="1" w:evenHBand="0" w:firstRowFirstColumn="0" w:firstRowLastColumn="0" w:lastRowFirstColumn="0" w:lastRowLastColumn="0"/>
+              <w:rPr>
+                <w:rFonts w:eastAsiaTheme="majorEastAsia" w:cstheme="minorHAnsi"/>
+                <w:sz w:val="24"/>
+                <w:szCs w:val="24"/>
+              </w:rPr>
+            </w:pPr>
+            <w:r>
+              <w:rPr>
+                <w:rFonts w:eastAsiaTheme="majorEastAsia" w:cstheme="minorHAnsi"/>
+                <w:sz w:val="24"/>
+                <w:szCs w:val="24"/>
+              </w:rPr>
+              <w:t xml:space="preserve">Check if the </w:t>
+            </w:r>
+          </w:p>
+          <w:p>
+            <w:pPr>
+              <w:cnfStyle w:val="000000100000" w:firstRow="0" w:lastRow="0" w:firstColumn="0" w:lastColumn="0" w:oddVBand="0" w:evenVBand="0" w:oddHBand="1" w:evenHBand="0" w:firstRowFirstColumn="0" w:firstRowLastColumn="0" w:lastRowFirstColumn="0" w:lastRowLastColumn="0"/>
+              <w:rPr>
+                <w:rFonts w:eastAsiaTheme="majorEastAsia" w:cstheme="minorHAnsi"/>
+                <w:sz w:val="24"/>
+                <w:szCs w:val="24"/>
+              </w:rPr>
+            </w:pPr>
+            <w:r>
+              <w:rPr>
+                <w:rFonts w:eastAsiaTheme="majorEastAsia" w:cstheme="minorHAnsi"/>
+                <w:sz w:val="24"/>
+                <w:szCs w:val="24"/>
+              </w:rPr>
+              <w:t xml:space="preserve">Governor removed Inmate. </w:t>
+            </w:r>
+          </w:p>
           <w:p>
             <w:pPr>
               <w:spacing w:line="295" w:lineRule="exact"/>
@@ -14574,14 +14331,6 @@
                 <w:szCs w:val="24"/>
               </w:rPr>
             </w:pPr>
-            <w:r>
-              <w:rPr>
-                <w:rFonts w:eastAsiaTheme="majorEastAsia" w:cstheme="minorHAnsi"/>
-                <w:sz w:val="24"/>
-                <w:szCs w:val="24"/>
-              </w:rPr>
-              <w:t>Check if the Administrator removed Governor.</w:t>
-            </w:r>
           </w:p>
         </w:tc>
         <w:tc>
@@ -14648,6 +14397,59 @@
                 <w:sz w:val="24"/>
                 <w:szCs w:val="24"/>
               </w:rPr>
+              <w:t>InmateID</w:t>
+            </w:r>
+            <w:proofErr w:type="spellEnd"/>
+            <w:r>
+              <w:rPr>
+                <w:rFonts w:eastAsiaTheme="majorEastAsia" w:cstheme="minorHAnsi"/>
+                <w:sz w:val="24"/>
+                <w:szCs w:val="24"/>
+              </w:rPr>
+              <w:t>.</w:t>
+            </w:r>
+          </w:p>
+          <w:p>
+            <w:pPr>
+              <w:spacing w:line="295" w:lineRule="exact"/>
+              <w:cnfStyle w:val="000000100000" w:firstRow="0" w:lastRow="0" w:firstColumn="0" w:lastColumn="0" w:oddVBand="0" w:evenVBand="0" w:oddHBand="1" w:evenHBand="0" w:firstRowFirstColumn="0" w:firstRowLastColumn="0" w:lastRowFirstColumn="0" w:lastRowLastColumn="0"/>
+              <w:rPr>
+                <w:rFonts w:eastAsia="Times New Roman" w:cstheme="minorHAnsi"/>
+                <w:sz w:val="24"/>
+                <w:szCs w:val="24"/>
+              </w:rPr>
+            </w:pPr>
+            <w:r>
+              <w:rPr>
+                <w:rFonts w:eastAsiaTheme="majorEastAsia" w:cstheme="minorHAnsi"/>
+                <w:sz w:val="24"/>
+                <w:szCs w:val="24"/>
+              </w:rPr>
+              <w:t>4.Click remove.</w:t>
+            </w:r>
+          </w:p>
+        </w:tc>
+        <w:tc>
+          <w:tcPr>
+            <w:tcW w:w="2877" w:type="dxa"/>
+          </w:tcPr>
+          <w:p>
+            <w:pPr>
+              <w:spacing w:line="295" w:lineRule="exact"/>
+              <w:cnfStyle w:val="000000100000" w:firstRow="0" w:lastRow="0" w:firstColumn="0" w:lastColumn="0" w:oddVBand="0" w:evenVBand="0" w:oddHBand="1" w:evenHBand="0" w:firstRowFirstColumn="0" w:firstRowLastColumn="0" w:lastRowFirstColumn="0" w:lastRowLastColumn="0"/>
+              <w:rPr>
+                <w:rFonts w:eastAsia="Times New Roman" w:cstheme="minorHAnsi"/>
+                <w:sz w:val="24"/>
+                <w:szCs w:val="24"/>
+              </w:rPr>
+            </w:pPr>
+            <w:proofErr w:type="spellStart"/>
+            <w:r>
+              <w:rPr>
+                <w:rFonts w:eastAsiaTheme="majorEastAsia" w:cstheme="minorHAnsi"/>
+                <w:sz w:val="24"/>
+                <w:szCs w:val="24"/>
+              </w:rPr>
               <w:t>UserID</w:t>
             </w:r>
             <w:proofErr w:type="spellEnd"/>
@@ -14657,43 +14459,42 @@
                 <w:sz w:val="24"/>
                 <w:szCs w:val="24"/>
               </w:rPr>
-              <w:t>.</w:t>
-            </w:r>
-          </w:p>
-          <w:p>
-            <w:pPr>
-              <w:spacing w:line="295" w:lineRule="exact"/>
+              <w:t xml:space="preserve"> = 1000</w:t>
+            </w:r>
+          </w:p>
+        </w:tc>
+        <w:tc>
+          <w:tcPr>
+            <w:tcW w:w="2581" w:type="dxa"/>
+          </w:tcPr>
+          <w:p>
+            <w:pPr>
               <w:cnfStyle w:val="000000100000" w:firstRow="0" w:lastRow="0" w:firstColumn="0" w:lastColumn="0" w:oddVBand="0" w:evenVBand="0" w:oddHBand="1" w:evenHBand="0" w:firstRowFirstColumn="0" w:firstRowLastColumn="0" w:lastRowFirstColumn="0" w:lastRowLastColumn="0"/>
               <w:rPr>
+                <w:rFonts w:eastAsiaTheme="majorEastAsia" w:cstheme="minorHAnsi"/>
+                <w:sz w:val="24"/>
+                <w:szCs w:val="24"/>
+              </w:rPr>
+            </w:pPr>
+            <w:r>
+              <w:rPr>
+                <w:rFonts w:eastAsiaTheme="majorEastAsia" w:cstheme="minorHAnsi"/>
+                <w:sz w:val="24"/>
+                <w:szCs w:val="24"/>
+              </w:rPr>
+              <w:t>Governor should remove</w:t>
+            </w:r>
+          </w:p>
+          <w:p>
+            <w:pPr>
+              <w:spacing w:line="295" w:lineRule="exact"/>
+              <w:cnfStyle w:val="000000100000" w:firstRow="0" w:lastRow="0" w:firstColumn="0" w:lastColumn="0" w:oddVBand="0" w:evenVBand="0" w:oddHBand="1" w:evenHBand="0" w:firstRowFirstColumn="0" w:firstRowLastColumn="0" w:lastRowFirstColumn="0" w:lastRowLastColumn="0"/>
+              <w:rPr>
                 <w:rFonts w:eastAsia="Times New Roman" w:cstheme="minorHAnsi"/>
                 <w:sz w:val="24"/>
                 <w:szCs w:val="24"/>
               </w:rPr>
             </w:pPr>
-            <w:r>
-              <w:rPr>
-                <w:rFonts w:eastAsiaTheme="majorEastAsia" w:cstheme="minorHAnsi"/>
-                <w:sz w:val="24"/>
-                <w:szCs w:val="24"/>
-              </w:rPr>
-              <w:t>4.Click remove.</w:t>
-            </w:r>
-          </w:p>
-        </w:tc>
-        <w:tc>
-          <w:tcPr>
-            <w:tcW w:w="2877" w:type="dxa"/>
-          </w:tcPr>
-          <w:p>
-            <w:pPr>
-              <w:spacing w:line="295" w:lineRule="exact"/>
-              <w:cnfStyle w:val="000000100000" w:firstRow="0" w:lastRow="0" w:firstColumn="0" w:lastColumn="0" w:oddVBand="0" w:evenVBand="0" w:oddHBand="1" w:evenHBand="0" w:firstRowFirstColumn="0" w:firstRowLastColumn="0" w:lastRowFirstColumn="0" w:lastRowLastColumn="0"/>
-              <w:rPr>
-                <w:rFonts w:eastAsia="Times New Roman" w:cstheme="minorHAnsi"/>
-                <w:sz w:val="24"/>
-                <w:szCs w:val="24"/>
-              </w:rPr>
-            </w:pPr>
             <w:proofErr w:type="spellStart"/>
             <w:r>
               <w:rPr>
@@ -14701,7 +14502,7 @@
                 <w:sz w:val="24"/>
                 <w:szCs w:val="24"/>
               </w:rPr>
-              <w:t>UserID</w:t>
+              <w:t>Inmare</w:t>
             </w:r>
             <w:proofErr w:type="spellEnd"/>
             <w:r>
@@ -14710,43 +14511,8 @@
                 <w:sz w:val="24"/>
                 <w:szCs w:val="24"/>
               </w:rPr>
-              <w:t>= 101</w:t>
-            </w:r>
-          </w:p>
-        </w:tc>
-        <w:tc>
-          <w:tcPr>
-            <w:tcW w:w="2581" w:type="dxa"/>
-          </w:tcPr>
-          <w:p>
-            <w:pPr>
-              <w:cnfStyle w:val="000000100000" w:firstRow="0" w:lastRow="0" w:firstColumn="0" w:lastColumn="0" w:oddVBand="0" w:evenVBand="0" w:oddHBand="1" w:evenHBand="0" w:firstRowFirstColumn="0" w:firstRowLastColumn="0" w:lastRowFirstColumn="0" w:lastRowLastColumn="0"/>
-              <w:rPr>
-                <w:rFonts w:eastAsiaTheme="majorEastAsia" w:cstheme="minorHAnsi"/>
-                <w:sz w:val="24"/>
-                <w:szCs w:val="24"/>
-              </w:rPr>
-            </w:pPr>
-            <w:r>
-              <w:rPr>
-                <w:rFonts w:eastAsiaTheme="majorEastAsia" w:cstheme="minorHAnsi"/>
-                <w:sz w:val="24"/>
-                <w:szCs w:val="24"/>
-              </w:rPr>
-              <w:t>Administrator should remove Governor from the system.</w:t>
-            </w:r>
-          </w:p>
-          <w:p>
-            <w:pPr>
-              <w:spacing w:line="295" w:lineRule="exact"/>
-              <w:ind w:left="465"/>
-              <w:cnfStyle w:val="000000100000" w:firstRow="0" w:lastRow="0" w:firstColumn="0" w:lastColumn="0" w:oddVBand="0" w:evenVBand="0" w:oddHBand="1" w:evenHBand="0" w:firstRowFirstColumn="0" w:firstRowLastColumn="0" w:lastRowFirstColumn="0" w:lastRowLastColumn="0"/>
-              <w:rPr>
-                <w:rFonts w:eastAsia="Times New Roman" w:cstheme="minorHAnsi"/>
-                <w:sz w:val="24"/>
-                <w:szCs w:val="24"/>
-              </w:rPr>
-            </w:pPr>
+              <w:t xml:space="preserve"> from the system</w:t>
+            </w:r>
           </w:p>
         </w:tc>
         <w:tc>
@@ -14842,315 +14608,8 @@
                 <w:sz w:val="24"/>
                 <w:szCs w:val="24"/>
               </w:rPr>
-              <w:t>T18</w:t>
-            </w:r>
-          </w:p>
-        </w:tc>
-        <w:tc>
-          <w:tcPr>
-            <w:tcW w:w="1569" w:type="dxa"/>
-          </w:tcPr>
-          <w:p>
-            <w:pPr>
-              <w:spacing w:line="295" w:lineRule="exact"/>
-              <w:jc w:val="center"/>
-              <w:cnfStyle w:val="000000000000" w:firstRow="0" w:lastRow="0" w:firstColumn="0" w:lastColumn="0" w:oddVBand="0" w:evenVBand="0" w:oddHBand="0" w:evenHBand="0" w:firstRowFirstColumn="0" w:firstRowLastColumn="0" w:lastRowFirstColumn="0" w:lastRowLastColumn="0"/>
-              <w:rPr>
-                <w:rFonts w:cs="Calibri"/>
-                <w:color w:val="00000A"/>
-                <w:sz w:val="24"/>
-                <w:szCs w:val="24"/>
-              </w:rPr>
-            </w:pPr>
-            <w:r>
-              <w:rPr>
-                <w:rFonts w:asciiTheme="majorHAnsi" w:eastAsiaTheme="majorEastAsia" w:hAnsiTheme="majorHAnsi" w:cstheme="majorBidi"/>
-                <w:b/>
-                <w:bCs/>
-                <w:sz w:val="24"/>
-                <w:szCs w:val="24"/>
-              </w:rPr>
-              <w:t>FR1</w:t>
-            </w:r>
-          </w:p>
-        </w:tc>
-        <w:tc>
-          <w:tcPr>
-            <w:tcW w:w="2547" w:type="dxa"/>
-          </w:tcPr>
-          <w:p>
-            <w:pPr>
-              <w:spacing w:line="295" w:lineRule="exact"/>
-              <w:cnfStyle w:val="000000000000" w:firstRow="0" w:lastRow="0" w:firstColumn="0" w:lastColumn="0" w:oddVBand="0" w:evenVBand="0" w:oddHBand="0" w:evenHBand="0" w:firstRowFirstColumn="0" w:firstRowLastColumn="0" w:lastRowFirstColumn="0" w:lastRowLastColumn="0"/>
-              <w:rPr>
-                <w:rFonts w:cstheme="minorHAnsi"/>
-                <w:color w:val="00000A"/>
-                <w:sz w:val="24"/>
-                <w:szCs w:val="24"/>
-              </w:rPr>
-            </w:pPr>
-            <w:r>
-              <w:rPr>
-                <w:rFonts w:eastAsiaTheme="majorEastAsia" w:cstheme="minorHAnsi"/>
-                <w:sz w:val="24"/>
-                <w:szCs w:val="24"/>
-              </w:rPr>
-              <w:t>Check if the Administrator removed Chief Jailer.</w:t>
-            </w:r>
-          </w:p>
-        </w:tc>
-        <w:tc>
-          <w:tcPr>
-            <w:tcW w:w="3507" w:type="dxa"/>
-          </w:tcPr>
-          <w:p>
-            <w:pPr>
-              <w:cnfStyle w:val="000000000000" w:firstRow="0" w:lastRow="0" w:firstColumn="0" w:lastColumn="0" w:oddVBand="0" w:evenVBand="0" w:oddHBand="0" w:evenHBand="0" w:firstRowFirstColumn="0" w:firstRowLastColumn="0" w:lastRowFirstColumn="0" w:lastRowLastColumn="0"/>
-              <w:rPr>
-                <w:rFonts w:eastAsiaTheme="majorEastAsia" w:cstheme="minorHAnsi"/>
-                <w:sz w:val="24"/>
-                <w:szCs w:val="24"/>
-              </w:rPr>
-            </w:pPr>
-            <w:r>
-              <w:rPr>
-                <w:rFonts w:eastAsiaTheme="majorEastAsia" w:cstheme="minorHAnsi"/>
-                <w:sz w:val="24"/>
-                <w:szCs w:val="24"/>
-              </w:rPr>
-              <w:t>1.Go to app.</w:t>
-            </w:r>
-          </w:p>
-          <w:p>
-            <w:pPr>
-              <w:cnfStyle w:val="000000000000" w:firstRow="0" w:lastRow="0" w:firstColumn="0" w:lastColumn="0" w:oddVBand="0" w:evenVBand="0" w:oddHBand="0" w:evenHBand="0" w:firstRowFirstColumn="0" w:firstRowLastColumn="0" w:lastRowFirstColumn="0" w:lastRowLastColumn="0"/>
-              <w:rPr>
-                <w:rFonts w:eastAsiaTheme="majorEastAsia" w:cstheme="minorHAnsi"/>
-                <w:sz w:val="24"/>
-                <w:szCs w:val="24"/>
-              </w:rPr>
-            </w:pPr>
-            <w:r>
-              <w:rPr>
-                <w:rFonts w:eastAsiaTheme="majorEastAsia" w:cstheme="minorHAnsi"/>
-                <w:sz w:val="24"/>
-                <w:szCs w:val="24"/>
-              </w:rPr>
-              <w:t>2.Go to remove screen.</w:t>
-            </w:r>
-          </w:p>
-          <w:p>
-            <w:pPr>
-              <w:cnfStyle w:val="000000000000" w:firstRow="0" w:lastRow="0" w:firstColumn="0" w:lastColumn="0" w:oddVBand="0" w:evenVBand="0" w:oddHBand="0" w:evenHBand="0" w:firstRowFirstColumn="0" w:firstRowLastColumn="0" w:lastRowFirstColumn="0" w:lastRowLastColumn="0"/>
-              <w:rPr>
-                <w:rFonts w:eastAsiaTheme="majorEastAsia" w:cstheme="minorHAnsi"/>
-                <w:sz w:val="24"/>
-                <w:szCs w:val="24"/>
-              </w:rPr>
-            </w:pPr>
-            <w:r>
-              <w:rPr>
-                <w:rFonts w:eastAsiaTheme="majorEastAsia" w:cstheme="minorHAnsi"/>
-                <w:sz w:val="24"/>
-                <w:szCs w:val="24"/>
-              </w:rPr>
-              <w:t xml:space="preserve">3.Enter </w:t>
-            </w:r>
-            <w:proofErr w:type="spellStart"/>
-            <w:r>
-              <w:rPr>
-                <w:rFonts w:eastAsiaTheme="majorEastAsia" w:cstheme="minorHAnsi"/>
-                <w:sz w:val="24"/>
-                <w:szCs w:val="24"/>
-              </w:rPr>
-              <w:t>UserID</w:t>
-            </w:r>
-            <w:proofErr w:type="spellEnd"/>
-            <w:r>
-              <w:rPr>
-                <w:rFonts w:eastAsiaTheme="majorEastAsia" w:cstheme="minorHAnsi"/>
-                <w:sz w:val="24"/>
-                <w:szCs w:val="24"/>
-              </w:rPr>
-              <w:t>.</w:t>
-            </w:r>
-          </w:p>
-          <w:p>
-            <w:pPr>
-              <w:spacing w:line="295" w:lineRule="exact"/>
-              <w:cnfStyle w:val="000000000000" w:firstRow="0" w:lastRow="0" w:firstColumn="0" w:lastColumn="0" w:oddVBand="0" w:evenVBand="0" w:oddHBand="0" w:evenHBand="0" w:firstRowFirstColumn="0" w:firstRowLastColumn="0" w:lastRowFirstColumn="0" w:lastRowLastColumn="0"/>
-              <w:rPr>
-                <w:rFonts w:eastAsia="Times New Roman" w:cstheme="minorHAnsi"/>
-                <w:sz w:val="24"/>
-                <w:szCs w:val="24"/>
-              </w:rPr>
-            </w:pPr>
-            <w:r>
-              <w:rPr>
-                <w:rFonts w:eastAsiaTheme="majorEastAsia" w:cstheme="minorHAnsi"/>
-                <w:sz w:val="24"/>
-                <w:szCs w:val="24"/>
-              </w:rPr>
-              <w:t>4.Click remove.</w:t>
-            </w:r>
-          </w:p>
-        </w:tc>
-        <w:tc>
-          <w:tcPr>
-            <w:tcW w:w="2877" w:type="dxa"/>
-          </w:tcPr>
-          <w:p>
-            <w:pPr>
-              <w:spacing w:line="295" w:lineRule="exact"/>
-              <w:cnfStyle w:val="000000000000" w:firstRow="0" w:lastRow="0" w:firstColumn="0" w:lastColumn="0" w:oddVBand="0" w:evenVBand="0" w:oddHBand="0" w:evenHBand="0" w:firstRowFirstColumn="0" w:firstRowLastColumn="0" w:lastRowFirstColumn="0" w:lastRowLastColumn="0"/>
-              <w:rPr>
-                <w:rFonts w:eastAsia="Times New Roman" w:cstheme="minorHAnsi"/>
-                <w:sz w:val="24"/>
-                <w:szCs w:val="24"/>
-              </w:rPr>
-            </w:pPr>
-            <w:proofErr w:type="spellStart"/>
-            <w:r>
-              <w:rPr>
-                <w:rFonts w:eastAsiaTheme="majorEastAsia" w:cstheme="minorHAnsi"/>
-                <w:sz w:val="24"/>
-                <w:szCs w:val="24"/>
-              </w:rPr>
-              <w:t>UserID</w:t>
-            </w:r>
-            <w:proofErr w:type="spellEnd"/>
-            <w:r>
-              <w:rPr>
-                <w:rFonts w:eastAsiaTheme="majorEastAsia" w:cstheme="minorHAnsi"/>
-                <w:sz w:val="24"/>
-                <w:szCs w:val="24"/>
-              </w:rPr>
-              <w:t>= 102</w:t>
-            </w:r>
-          </w:p>
-        </w:tc>
-        <w:tc>
-          <w:tcPr>
-            <w:tcW w:w="2581" w:type="dxa"/>
-          </w:tcPr>
-          <w:p>
-            <w:pPr>
-              <w:cnfStyle w:val="000000000000" w:firstRow="0" w:lastRow="0" w:firstColumn="0" w:lastColumn="0" w:oddVBand="0" w:evenVBand="0" w:oddHBand="0" w:evenHBand="0" w:firstRowFirstColumn="0" w:firstRowLastColumn="0" w:lastRowFirstColumn="0" w:lastRowLastColumn="0"/>
-              <w:rPr>
-                <w:rFonts w:eastAsiaTheme="majorEastAsia" w:cstheme="minorHAnsi"/>
-                <w:sz w:val="24"/>
-                <w:szCs w:val="24"/>
-              </w:rPr>
-            </w:pPr>
-            <w:r>
-              <w:rPr>
-                <w:rFonts w:eastAsiaTheme="majorEastAsia" w:cstheme="minorHAnsi"/>
-                <w:sz w:val="24"/>
-                <w:szCs w:val="24"/>
-              </w:rPr>
-              <w:t>Administrator should remove Chief Jailer from the system.</w:t>
-            </w:r>
-          </w:p>
-          <w:p>
-            <w:pPr>
-              <w:spacing w:line="295" w:lineRule="exact"/>
-              <w:ind w:left="465"/>
-              <w:cnfStyle w:val="000000000000" w:firstRow="0" w:lastRow="0" w:firstColumn="0" w:lastColumn="0" w:oddVBand="0" w:evenVBand="0" w:oddHBand="0" w:evenHBand="0" w:firstRowFirstColumn="0" w:firstRowLastColumn="0" w:lastRowFirstColumn="0" w:lastRowLastColumn="0"/>
-              <w:rPr>
-                <w:rFonts w:eastAsia="Times New Roman" w:cstheme="minorHAnsi"/>
-                <w:sz w:val="24"/>
-                <w:szCs w:val="24"/>
-              </w:rPr>
-            </w:pPr>
-          </w:p>
-        </w:tc>
-        <w:tc>
-          <w:tcPr>
-            <w:tcW w:w="1546" w:type="dxa"/>
-          </w:tcPr>
-          <w:p>
-            <w:pPr>
-              <w:jc w:val="center"/>
-              <w:cnfStyle w:val="000000000000" w:firstRow="0" w:lastRow="0" w:firstColumn="0" w:lastColumn="0" w:oddVBand="0" w:evenVBand="0" w:oddHBand="0" w:evenHBand="0" w:firstRowFirstColumn="0" w:firstRowLastColumn="0" w:lastRowFirstColumn="0" w:lastRowLastColumn="0"/>
-              <w:rPr>
-                <w:rFonts w:eastAsia="Times New Roman" w:cs="Calibri"/>
-                <w:sz w:val="24"/>
-                <w:szCs w:val="24"/>
-              </w:rPr>
-            </w:pPr>
-            <w:r>
-              <w:rPr>
-                <w:rFonts w:eastAsia="Times New Roman" w:cs="Calibri"/>
-                <w:sz w:val="24"/>
-                <w:szCs w:val="24"/>
-              </w:rPr>
-              <w:t xml:space="preserve">As </w:t>
-            </w:r>
-            <w:proofErr w:type="gramStart"/>
-            <w:r>
-              <w:rPr>
-                <w:rFonts w:eastAsia="Times New Roman" w:cs="Calibri"/>
-                <w:sz w:val="24"/>
-                <w:szCs w:val="24"/>
-              </w:rPr>
-              <w:t>Expected</w:t>
-            </w:r>
-            <w:proofErr w:type="gramEnd"/>
-          </w:p>
-        </w:tc>
-        <w:tc>
-          <w:tcPr>
-            <w:tcW w:w="1123" w:type="dxa"/>
-          </w:tcPr>
-          <w:p>
-            <w:pPr>
-              <w:spacing w:line="295" w:lineRule="exact"/>
-              <w:jc w:val="center"/>
-              <w:cnfStyle w:val="000000000000" w:firstRow="0" w:lastRow="0" w:firstColumn="0" w:lastColumn="0" w:oddVBand="0" w:evenVBand="0" w:oddHBand="0" w:evenHBand="0" w:firstRowFirstColumn="0" w:firstRowLastColumn="0" w:lastRowFirstColumn="0" w:lastRowLastColumn="0"/>
-              <w:rPr>
-                <w:rFonts w:eastAsia="Times New Roman" w:cs="Calibri"/>
-                <w:b/>
-                <w:color w:val="00B050"/>
-                <w:sz w:val="28"/>
-                <w:szCs w:val="28"/>
-              </w:rPr>
-            </w:pPr>
-            <w:r>
-              <w:rPr>
-                <w:rFonts w:eastAsia="Times New Roman" w:cs="Calibri"/>
-                <w:b/>
-                <w:color w:val="00B050"/>
-                <w:sz w:val="28"/>
-                <w:szCs w:val="28"/>
-              </w:rPr>
-              <w:t>Pass</w:t>
-            </w:r>
-          </w:p>
-        </w:tc>
-      </w:tr>
-      <w:tr>
-        <w:trPr>
-          <w:cnfStyle w:val="000000100000" w:firstRow="0" w:lastRow="0" w:firstColumn="0" w:lastColumn="0" w:oddVBand="0" w:evenVBand="0" w:oddHBand="1" w:evenHBand="0" w:firstRowFirstColumn="0" w:firstRowLastColumn="0" w:lastRowFirstColumn="0" w:lastRowLastColumn="0"/>
-          <w:trHeight w:val="895"/>
-        </w:trPr>
-        <w:tc>
-          <w:tcPr>
-            <w:cnfStyle w:val="001000000000" w:firstRow="0" w:lastRow="0" w:firstColumn="1" w:lastColumn="0" w:oddVBand="0" w:evenVBand="0" w:oddHBand="0" w:evenHBand="0" w:firstRowFirstColumn="0" w:firstRowLastColumn="0" w:lastRowFirstColumn="0" w:lastRowLastColumn="0"/>
-            <w:tcW w:w="694" w:type="dxa"/>
-          </w:tcPr>
-          <w:p>
-            <w:pPr>
-              <w:spacing w:line="295" w:lineRule="exact"/>
-              <w:jc w:val="center"/>
-              <w:rPr>
-                <w:rFonts w:eastAsia="Times New Roman" w:cs="Calibri"/>
-                <w:b w:val="0"/>
-                <w:bCs w:val="0"/>
-                <w:color w:val="000000"/>
-                <w:sz w:val="24"/>
-                <w:szCs w:val="24"/>
-              </w:rPr>
-            </w:pPr>
+              <w:t>T</w:t>
+            </w:r>
             <w:r>
               <w:rPr>
                 <w:rFonts w:asciiTheme="majorHAnsi" w:eastAsiaTheme="majorEastAsia" w:hAnsiTheme="majorHAnsi" w:cstheme="majorBidi"/>
@@ -15158,367 +14617,7 @@
                 <w:sz w:val="24"/>
                 <w:szCs w:val="24"/>
               </w:rPr>
-              <w:t>T19</w:t>
-            </w:r>
-          </w:p>
-        </w:tc>
-        <w:tc>
-          <w:tcPr>
-            <w:tcW w:w="1569" w:type="dxa"/>
-          </w:tcPr>
-          <w:p>
-            <w:pPr>
-              <w:spacing w:line="295" w:lineRule="exact"/>
-              <w:jc w:val="center"/>
-              <w:cnfStyle w:val="000000100000" w:firstRow="0" w:lastRow="0" w:firstColumn="0" w:lastColumn="0" w:oddVBand="0" w:evenVBand="0" w:oddHBand="1" w:evenHBand="0" w:firstRowFirstColumn="0" w:firstRowLastColumn="0" w:lastRowFirstColumn="0" w:lastRowLastColumn="0"/>
-              <w:rPr>
-                <w:rFonts w:cs="Calibri"/>
-                <w:color w:val="00000A"/>
-                <w:sz w:val="24"/>
-                <w:szCs w:val="24"/>
-              </w:rPr>
-            </w:pPr>
-            <w:r>
-              <w:rPr>
-                <w:rFonts w:asciiTheme="majorHAnsi" w:eastAsiaTheme="majorEastAsia" w:hAnsiTheme="majorHAnsi" w:cstheme="majorBidi"/>
-                <w:b/>
-                <w:bCs/>
-                <w:sz w:val="24"/>
-                <w:szCs w:val="24"/>
-              </w:rPr>
-              <w:t>FR2</w:t>
-            </w:r>
-          </w:p>
-        </w:tc>
-        <w:tc>
-          <w:tcPr>
-            <w:tcW w:w="2547" w:type="dxa"/>
-          </w:tcPr>
-          <w:p>
-            <w:pPr>
-              <w:cnfStyle w:val="000000100000" w:firstRow="0" w:lastRow="0" w:firstColumn="0" w:lastColumn="0" w:oddVBand="0" w:evenVBand="0" w:oddHBand="1" w:evenHBand="0" w:firstRowFirstColumn="0" w:firstRowLastColumn="0" w:lastRowFirstColumn="0" w:lastRowLastColumn="0"/>
-              <w:rPr>
-                <w:rFonts w:eastAsiaTheme="majorEastAsia" w:cstheme="minorHAnsi"/>
-                <w:sz w:val="24"/>
-                <w:szCs w:val="24"/>
-              </w:rPr>
-            </w:pPr>
-            <w:r>
-              <w:rPr>
-                <w:rFonts w:eastAsiaTheme="majorEastAsia" w:cstheme="minorHAnsi"/>
-                <w:sz w:val="24"/>
-                <w:szCs w:val="24"/>
-              </w:rPr>
-              <w:t xml:space="preserve">Check if the </w:t>
-            </w:r>
-          </w:p>
-          <w:p>
-            <w:pPr>
-              <w:cnfStyle w:val="000000100000" w:firstRow="0" w:lastRow="0" w:firstColumn="0" w:lastColumn="0" w:oddVBand="0" w:evenVBand="0" w:oddHBand="1" w:evenHBand="0" w:firstRowFirstColumn="0" w:firstRowLastColumn="0" w:lastRowFirstColumn="0" w:lastRowLastColumn="0"/>
-              <w:rPr>
-                <w:rFonts w:eastAsiaTheme="majorEastAsia" w:cstheme="minorHAnsi"/>
-                <w:sz w:val="24"/>
-                <w:szCs w:val="24"/>
-              </w:rPr>
-            </w:pPr>
-            <w:r>
-              <w:rPr>
-                <w:rFonts w:eastAsiaTheme="majorEastAsia" w:cstheme="minorHAnsi"/>
-                <w:sz w:val="24"/>
-                <w:szCs w:val="24"/>
-              </w:rPr>
-              <w:t xml:space="preserve">Governor removed Inmate. </w:t>
-            </w:r>
-          </w:p>
-          <w:p>
-            <w:pPr>
-              <w:spacing w:line="295" w:lineRule="exact"/>
-              <w:cnfStyle w:val="000000100000" w:firstRow="0" w:lastRow="0" w:firstColumn="0" w:lastColumn="0" w:oddVBand="0" w:evenVBand="0" w:oddHBand="1" w:evenHBand="0" w:firstRowFirstColumn="0" w:firstRowLastColumn="0" w:lastRowFirstColumn="0" w:lastRowLastColumn="0"/>
-              <w:rPr>
-                <w:rFonts w:cstheme="minorHAnsi"/>
-                <w:color w:val="00000A"/>
-                <w:sz w:val="24"/>
-                <w:szCs w:val="24"/>
-              </w:rPr>
-            </w:pPr>
-          </w:p>
-        </w:tc>
-        <w:tc>
-          <w:tcPr>
-            <w:tcW w:w="3507" w:type="dxa"/>
-          </w:tcPr>
-          <w:p>
-            <w:pPr>
-              <w:cnfStyle w:val="000000100000" w:firstRow="0" w:lastRow="0" w:firstColumn="0" w:lastColumn="0" w:oddVBand="0" w:evenVBand="0" w:oddHBand="1" w:evenHBand="0" w:firstRowFirstColumn="0" w:firstRowLastColumn="0" w:lastRowFirstColumn="0" w:lastRowLastColumn="0"/>
-              <w:rPr>
-                <w:rFonts w:eastAsiaTheme="majorEastAsia" w:cstheme="minorHAnsi"/>
-                <w:sz w:val="24"/>
-                <w:szCs w:val="24"/>
-              </w:rPr>
-            </w:pPr>
-            <w:r>
-              <w:rPr>
-                <w:rFonts w:eastAsiaTheme="majorEastAsia" w:cstheme="minorHAnsi"/>
-                <w:sz w:val="24"/>
-                <w:szCs w:val="24"/>
-              </w:rPr>
-              <w:t>1.Go to app.</w:t>
-            </w:r>
-          </w:p>
-          <w:p>
-            <w:pPr>
-              <w:cnfStyle w:val="000000100000" w:firstRow="0" w:lastRow="0" w:firstColumn="0" w:lastColumn="0" w:oddVBand="0" w:evenVBand="0" w:oddHBand="1" w:evenHBand="0" w:firstRowFirstColumn="0" w:firstRowLastColumn="0" w:lastRowFirstColumn="0" w:lastRowLastColumn="0"/>
-              <w:rPr>
-                <w:rFonts w:eastAsiaTheme="majorEastAsia" w:cstheme="minorHAnsi"/>
-                <w:sz w:val="24"/>
-                <w:szCs w:val="24"/>
-              </w:rPr>
-            </w:pPr>
-            <w:r>
-              <w:rPr>
-                <w:rFonts w:eastAsiaTheme="majorEastAsia" w:cstheme="minorHAnsi"/>
-                <w:sz w:val="24"/>
-                <w:szCs w:val="24"/>
-              </w:rPr>
-              <w:t>2.Go to remove screen.</w:t>
-            </w:r>
-          </w:p>
-          <w:p>
-            <w:pPr>
-              <w:cnfStyle w:val="000000100000" w:firstRow="0" w:lastRow="0" w:firstColumn="0" w:lastColumn="0" w:oddVBand="0" w:evenVBand="0" w:oddHBand="1" w:evenHBand="0" w:firstRowFirstColumn="0" w:firstRowLastColumn="0" w:lastRowFirstColumn="0" w:lastRowLastColumn="0"/>
-              <w:rPr>
-                <w:rFonts w:eastAsiaTheme="majorEastAsia" w:cstheme="minorHAnsi"/>
-                <w:sz w:val="24"/>
-                <w:szCs w:val="24"/>
-              </w:rPr>
-            </w:pPr>
-            <w:r>
-              <w:rPr>
-                <w:rFonts w:eastAsiaTheme="majorEastAsia" w:cstheme="minorHAnsi"/>
-                <w:sz w:val="24"/>
-                <w:szCs w:val="24"/>
-              </w:rPr>
-              <w:t xml:space="preserve">3.Enter </w:t>
-            </w:r>
-            <w:proofErr w:type="spellStart"/>
-            <w:r>
-              <w:rPr>
-                <w:rFonts w:eastAsiaTheme="majorEastAsia" w:cstheme="minorHAnsi"/>
-                <w:sz w:val="24"/>
-                <w:szCs w:val="24"/>
-              </w:rPr>
-              <w:t>InmateID</w:t>
-            </w:r>
-            <w:proofErr w:type="spellEnd"/>
-            <w:r>
-              <w:rPr>
-                <w:rFonts w:eastAsiaTheme="majorEastAsia" w:cstheme="minorHAnsi"/>
-                <w:sz w:val="24"/>
-                <w:szCs w:val="24"/>
-              </w:rPr>
-              <w:t>.</w:t>
-            </w:r>
-          </w:p>
-          <w:p>
-            <w:pPr>
-              <w:spacing w:line="295" w:lineRule="exact"/>
-              <w:cnfStyle w:val="000000100000" w:firstRow="0" w:lastRow="0" w:firstColumn="0" w:lastColumn="0" w:oddVBand="0" w:evenVBand="0" w:oddHBand="1" w:evenHBand="0" w:firstRowFirstColumn="0" w:firstRowLastColumn="0" w:lastRowFirstColumn="0" w:lastRowLastColumn="0"/>
-              <w:rPr>
-                <w:rFonts w:eastAsia="Times New Roman" w:cstheme="minorHAnsi"/>
-                <w:sz w:val="24"/>
-                <w:szCs w:val="24"/>
-              </w:rPr>
-            </w:pPr>
-            <w:r>
-              <w:rPr>
-                <w:rFonts w:eastAsiaTheme="majorEastAsia" w:cstheme="minorHAnsi"/>
-                <w:sz w:val="24"/>
-                <w:szCs w:val="24"/>
-              </w:rPr>
-              <w:t>4.Click remove.</w:t>
-            </w:r>
-          </w:p>
-        </w:tc>
-        <w:tc>
-          <w:tcPr>
-            <w:tcW w:w="2877" w:type="dxa"/>
-          </w:tcPr>
-          <w:p>
-            <w:pPr>
-              <w:spacing w:line="295" w:lineRule="exact"/>
-              <w:cnfStyle w:val="000000100000" w:firstRow="0" w:lastRow="0" w:firstColumn="0" w:lastColumn="0" w:oddVBand="0" w:evenVBand="0" w:oddHBand="1" w:evenHBand="0" w:firstRowFirstColumn="0" w:firstRowLastColumn="0" w:lastRowFirstColumn="0" w:lastRowLastColumn="0"/>
-              <w:rPr>
-                <w:rFonts w:eastAsia="Times New Roman" w:cstheme="minorHAnsi"/>
-                <w:sz w:val="24"/>
-                <w:szCs w:val="24"/>
-              </w:rPr>
-            </w:pPr>
-            <w:proofErr w:type="spellStart"/>
-            <w:r>
-              <w:rPr>
-                <w:rFonts w:eastAsiaTheme="majorEastAsia" w:cstheme="minorHAnsi"/>
-                <w:sz w:val="24"/>
-                <w:szCs w:val="24"/>
-              </w:rPr>
-              <w:t>UserID</w:t>
-            </w:r>
-            <w:proofErr w:type="spellEnd"/>
-            <w:r>
-              <w:rPr>
-                <w:rFonts w:eastAsiaTheme="majorEastAsia" w:cstheme="minorHAnsi"/>
-                <w:sz w:val="24"/>
-                <w:szCs w:val="24"/>
-              </w:rPr>
-              <w:t xml:space="preserve"> = 1000</w:t>
-            </w:r>
-          </w:p>
-        </w:tc>
-        <w:tc>
-          <w:tcPr>
-            <w:tcW w:w="2581" w:type="dxa"/>
-          </w:tcPr>
-          <w:p>
-            <w:pPr>
-              <w:cnfStyle w:val="000000100000" w:firstRow="0" w:lastRow="0" w:firstColumn="0" w:lastColumn="0" w:oddVBand="0" w:evenVBand="0" w:oddHBand="1" w:evenHBand="0" w:firstRowFirstColumn="0" w:firstRowLastColumn="0" w:lastRowFirstColumn="0" w:lastRowLastColumn="0"/>
-              <w:rPr>
-                <w:rFonts w:eastAsiaTheme="majorEastAsia" w:cstheme="minorHAnsi"/>
-                <w:sz w:val="24"/>
-                <w:szCs w:val="24"/>
-              </w:rPr>
-            </w:pPr>
-            <w:r>
-              <w:rPr>
-                <w:rFonts w:eastAsiaTheme="majorEastAsia" w:cstheme="minorHAnsi"/>
-                <w:sz w:val="24"/>
-                <w:szCs w:val="24"/>
-              </w:rPr>
-              <w:t>Governor should remove</w:t>
-            </w:r>
-          </w:p>
-          <w:p>
-            <w:pPr>
-              <w:spacing w:line="295" w:lineRule="exact"/>
-              <w:cnfStyle w:val="000000100000" w:firstRow="0" w:lastRow="0" w:firstColumn="0" w:lastColumn="0" w:oddVBand="0" w:evenVBand="0" w:oddHBand="1" w:evenHBand="0" w:firstRowFirstColumn="0" w:firstRowLastColumn="0" w:lastRowFirstColumn="0" w:lastRowLastColumn="0"/>
-              <w:rPr>
-                <w:rFonts w:eastAsia="Times New Roman" w:cstheme="minorHAnsi"/>
-                <w:sz w:val="24"/>
-                <w:szCs w:val="24"/>
-              </w:rPr>
-            </w:pPr>
-            <w:proofErr w:type="spellStart"/>
-            <w:r>
-              <w:rPr>
-                <w:rFonts w:eastAsiaTheme="majorEastAsia" w:cstheme="minorHAnsi"/>
-                <w:sz w:val="24"/>
-                <w:szCs w:val="24"/>
-              </w:rPr>
-              <w:t>Inmare</w:t>
-            </w:r>
-            <w:proofErr w:type="spellEnd"/>
-            <w:r>
-              <w:rPr>
-                <w:rFonts w:eastAsiaTheme="majorEastAsia" w:cstheme="minorHAnsi"/>
-                <w:sz w:val="24"/>
-                <w:szCs w:val="24"/>
-              </w:rPr>
-              <w:t xml:space="preserve"> from the system</w:t>
-            </w:r>
-          </w:p>
-        </w:tc>
-        <w:tc>
-          <w:tcPr>
-            <w:tcW w:w="1546" w:type="dxa"/>
-          </w:tcPr>
-          <w:p>
-            <w:pPr>
-              <w:jc w:val="center"/>
-              <w:cnfStyle w:val="000000100000" w:firstRow="0" w:lastRow="0" w:firstColumn="0" w:lastColumn="0" w:oddVBand="0" w:evenVBand="0" w:oddHBand="1" w:evenHBand="0" w:firstRowFirstColumn="0" w:firstRowLastColumn="0" w:lastRowFirstColumn="0" w:lastRowLastColumn="0"/>
-              <w:rPr>
-                <w:rFonts w:eastAsia="Times New Roman" w:cs="Calibri"/>
-                <w:sz w:val="24"/>
-                <w:szCs w:val="24"/>
-              </w:rPr>
-            </w:pPr>
-            <w:r>
-              <w:rPr>
-                <w:rFonts w:eastAsia="Times New Roman" w:cs="Calibri"/>
-                <w:sz w:val="24"/>
-                <w:szCs w:val="24"/>
-              </w:rPr>
-              <w:t xml:space="preserve">As </w:t>
-            </w:r>
-            <w:proofErr w:type="gramStart"/>
-            <w:r>
-              <w:rPr>
-                <w:rFonts w:eastAsia="Times New Roman" w:cs="Calibri"/>
-                <w:sz w:val="24"/>
-                <w:szCs w:val="24"/>
-              </w:rPr>
-              <w:t>Expected</w:t>
-            </w:r>
-            <w:proofErr w:type="gramEnd"/>
-          </w:p>
-        </w:tc>
-        <w:tc>
-          <w:tcPr>
-            <w:tcW w:w="1123" w:type="dxa"/>
-          </w:tcPr>
-          <w:p>
-            <w:pPr>
-              <w:spacing w:line="295" w:lineRule="exact"/>
-              <w:jc w:val="center"/>
-              <w:cnfStyle w:val="000000100000" w:firstRow="0" w:lastRow="0" w:firstColumn="0" w:lastColumn="0" w:oddVBand="0" w:evenVBand="0" w:oddHBand="1" w:evenHBand="0" w:firstRowFirstColumn="0" w:firstRowLastColumn="0" w:lastRowFirstColumn="0" w:lastRowLastColumn="0"/>
-              <w:rPr>
-                <w:rFonts w:eastAsia="Times New Roman" w:cs="Calibri"/>
-                <w:b/>
-                <w:color w:val="00B050"/>
-                <w:sz w:val="28"/>
-                <w:szCs w:val="28"/>
-              </w:rPr>
-            </w:pPr>
-            <w:r>
-              <w:rPr>
-                <w:rFonts w:eastAsia="Times New Roman" w:cs="Calibri"/>
-                <w:b/>
-                <w:color w:val="00B050"/>
-                <w:sz w:val="28"/>
-                <w:szCs w:val="28"/>
-              </w:rPr>
-              <w:t>Pass</w:t>
-            </w:r>
-          </w:p>
-        </w:tc>
-      </w:tr>
-      <w:tr>
-        <w:trPr>
-          <w:trHeight w:val="895"/>
-        </w:trPr>
-        <w:tc>
-          <w:tcPr>
-            <w:cnfStyle w:val="001000000000" w:firstRow="0" w:lastRow="0" w:firstColumn="1" w:lastColumn="0" w:oddVBand="0" w:evenVBand="0" w:oddHBand="0" w:evenHBand="0" w:firstRowFirstColumn="0" w:firstRowLastColumn="0" w:lastRowFirstColumn="0" w:lastRowLastColumn="0"/>
-            <w:tcW w:w="694" w:type="dxa"/>
-          </w:tcPr>
-          <w:p>
-            <w:pPr>
-              <w:spacing w:line="295" w:lineRule="exact"/>
-              <w:jc w:val="center"/>
-              <w:rPr>
-                <w:rFonts w:eastAsia="Times New Roman" w:cs="Calibri"/>
-                <w:b w:val="0"/>
-                <w:bCs w:val="0"/>
-                <w:color w:val="000000"/>
-                <w:sz w:val="24"/>
-                <w:szCs w:val="24"/>
-              </w:rPr>
-            </w:pPr>
-            <w:r>
-              <w:rPr>
-                <w:rFonts w:asciiTheme="majorHAnsi" w:eastAsiaTheme="majorEastAsia" w:hAnsiTheme="majorHAnsi" w:cstheme="majorBidi"/>
-                <w:color w:val="auto"/>
-                <w:sz w:val="24"/>
-                <w:szCs w:val="24"/>
-              </w:rPr>
-              <w:t>T20</w:t>
+              <w:t>19</w:t>
             </w:r>
           </w:p>
         </w:tc>

</xml_diff>